<commit_message>
Cập nhật kế hoạch bảo trì
</commit_message>
<xml_diff>
--- a/BaiTap2/BT01_BT2_KeHoach.docx
+++ b/BaiTap2/BT01_BT2_KeHoach.docx
@@ -28,17 +28,7 @@
           <w:sz w:val="62"/>
           <w:szCs w:val="62"/>
         </w:rPr>
-        <w:t xml:space="preserve">Kế Hoạch </w:t>
-      </w:r>
-      <w:r>
-        <w:rPr>
-          <w:rFonts w:ascii="Arial-BoldMT" w:hAnsi="Arial-BoldMT" w:cs="Arial-BoldMT"/>
-          <w:b/>
-          <w:bCs/>
-          <w:sz w:val="62"/>
-          <w:szCs w:val="62"/>
-        </w:rPr>
-        <w:t>Bảo trì Phần mềm</w:t>
+        <w:t>Kế Hoạch Bảo trì Phần mềm</w:t>
       </w:r>
     </w:p>
     <w:p>
@@ -2147,6 +2137,58 @@
       <w:bookmarkEnd w:id="1"/>
     </w:p>
     <w:p>
+      <w:r>
+        <w:t xml:space="preserve">[1] </w:t>
+      </w:r>
+      <w:r>
+        <w:rPr>
+          <w:b/>
+          <w:bCs/>
+        </w:rPr>
+        <w:t>Slide bài giảng</w:t>
+      </w:r>
+      <w:r>
+        <w:t xml:space="preserve">, thạc sĩ Phan Phương Lan, Khoa CNTT &amp; TT, Đại học Cần Thơ. </w:t>
+      </w:r>
+    </w:p>
+    <w:p>
+      <w:r>
+        <w:t xml:space="preserve">[2] </w:t>
+      </w:r>
+      <w:r>
+        <w:rPr>
+          <w:b/>
+          <w:bCs/>
+        </w:rPr>
+        <w:t>Tài liệu báo cáo dự án Website quản lý MBA</w:t>
+      </w:r>
+      <w:r>
+        <w:t>, 19/12/2013.</w:t>
+      </w:r>
+    </w:p>
+    <w:p>
+      <w:pPr>
+        <w:rPr>
+          <w:b/>
+        </w:rPr>
+      </w:pPr>
+      <w:r>
+        <w:t xml:space="preserve">[3] </w:t>
+      </w:r>
+      <w:r>
+        <w:rPr>
+          <w:b/>
+        </w:rPr>
+        <w:t>Tài liệu của chương trình Quản lý MBA</w:t>
+      </w:r>
+      <w:r>
+        <w:rPr>
+          <w:b/>
+        </w:rPr>
+        <w:t xml:space="preserve"> </w:t>
+      </w:r>
+    </w:p>
+    <w:p>
       <w:pPr>
         <w:pStyle w:val="Heading1"/>
       </w:pPr>
@@ -2353,52 +2395,618 @@
     </w:p>
     <w:p>
       <w:pPr>
-        <w:pStyle w:val="ListParagraph"/>
-        <w:numPr>
-          <w:ilvl w:val="0"/>
-          <w:numId w:val="7"/>
-        </w:numPr>
-      </w:pPr>
-      <w:r>
-        <w:t>Nêu tên, chức năng/hoạt độngcủa tổ chức bảo trì phần mềm (có thể sử dụng sơ đồ khốinếu việc giải thích phức tạp)</w:t>
+        <w:ind w:firstLine="576"/>
+      </w:pPr>
+      <w:r>
+        <w:t>Tổ chức nhóm bảo trì theo hàng ngang, tức là các thành viên đều đảm nhận tất cả các công việc trong quá trình bảo trì. Mỗi người sẽ bảo trì một phần của hệ thống.</w:t>
       </w:r>
     </w:p>
     <w:p>
       <w:pPr>
-        <w:pStyle w:val="ListParagraph"/>
-        <w:numPr>
-          <w:ilvl w:val="0"/>
-          <w:numId w:val="7"/>
-        </w:numPr>
-      </w:pPr>
-      <w:r>
-        <w:t>Mô tả các kênh giao tiếpvới hoạt động bảo trì phần mềm (bao gồm giao tiếp với người quản lý, người sửdụng, người phê chuẩn các hoạt động bảo trì)</w:t>
+        <w:ind w:firstLine="576"/>
+      </w:pPr>
+      <w:r>
+        <w:t>Thực hiện các buổi họp nhóm thảo luận 2 tuần 1 lần.</w:t>
+      </w:r>
+      <w:r>
+        <w:t xml:space="preserve"> Các thành viên báo cáo về công việc của mình. Giải quyết các khuất mắc trong quá trình bảo trì.</w:t>
       </w:r>
     </w:p>
-    <w:p>
-      <w:pPr>
-        <w:pStyle w:val="ListParagraph"/>
-        <w:numPr>
-          <w:ilvl w:val="0"/>
-          <w:numId w:val="7"/>
-        </w:numPr>
-      </w:pPr>
-      <w:r>
-        <w:t xml:space="preserve">Chỉ ra các vấn đề về nhân sự liên quan đến việc bảo trì </w:t>
-      </w:r>
-    </w:p>
-    <w:p>
-      <w:pPr>
-        <w:pStyle w:val="ListParagraph"/>
-        <w:numPr>
-          <w:ilvl w:val="0"/>
-          <w:numId w:val="7"/>
-        </w:numPr>
-      </w:pPr>
-      <w:r>
-        <w:t>Xác định trách nhiệm của từngthành viên(bộ phận)trong tổ chứcbảo trì</w:t>
-      </w:r>
-    </w:p>
+    <w:tbl>
+      <w:tblPr>
+        <w:tblStyle w:val="TableGrid"/>
+        <w:tblW w:w="5000" w:type="pct"/>
+        <w:tblLook w:val="04A0" w:firstRow="1" w:lastRow="0" w:firstColumn="1" w:lastColumn="0" w:noHBand="0" w:noVBand="1"/>
+      </w:tblPr>
+      <w:tblGrid>
+        <w:gridCol w:w="610"/>
+        <w:gridCol w:w="1270"/>
+        <w:gridCol w:w="1659"/>
+        <w:gridCol w:w="1987"/>
+        <w:gridCol w:w="3491"/>
+      </w:tblGrid>
+      <w:tr>
+        <w:tc>
+          <w:tcPr>
+            <w:tcW w:w="338" w:type="pct"/>
+          </w:tcPr>
+          <w:p>
+            <w:pPr>
+              <w:pStyle w:val="ListParagraph"/>
+              <w:ind w:left="0"/>
+            </w:pPr>
+            <w:r>
+              <w:t>STT</w:t>
+            </w:r>
+          </w:p>
+        </w:tc>
+        <w:tc>
+          <w:tcPr>
+            <w:tcW w:w="704" w:type="pct"/>
+          </w:tcPr>
+          <w:p>
+            <w:pPr>
+              <w:pStyle w:val="ListParagraph"/>
+              <w:ind w:left="0"/>
+            </w:pPr>
+            <w:r>
+              <w:t>Họ tên</w:t>
+            </w:r>
+          </w:p>
+        </w:tc>
+        <w:tc>
+          <w:tcPr>
+            <w:tcW w:w="920" w:type="pct"/>
+          </w:tcPr>
+          <w:p>
+            <w:pPr>
+              <w:pStyle w:val="ListParagraph"/>
+              <w:ind w:left="0"/>
+            </w:pPr>
+            <w:r>
+              <w:t>Vai trò</w:t>
+            </w:r>
+          </w:p>
+        </w:tc>
+        <w:tc>
+          <w:tcPr>
+            <w:tcW w:w="1102" w:type="pct"/>
+          </w:tcPr>
+          <w:p>
+            <w:pPr>
+              <w:pStyle w:val="ListParagraph"/>
+              <w:ind w:left="0"/>
+            </w:pPr>
+            <w:r>
+              <w:t>Công việc</w:t>
+            </w:r>
+          </w:p>
+        </w:tc>
+        <w:tc>
+          <w:tcPr>
+            <w:tcW w:w="1936" w:type="pct"/>
+          </w:tcPr>
+          <w:p>
+            <w:pPr>
+              <w:pStyle w:val="ListParagraph"/>
+              <w:ind w:left="0"/>
+            </w:pPr>
+            <w:r>
+              <w:t>Kênh giao tiếp</w:t>
+            </w:r>
+          </w:p>
+        </w:tc>
+      </w:tr>
+      <w:tr>
+        <w:tc>
+          <w:tcPr>
+            <w:tcW w:w="338" w:type="pct"/>
+          </w:tcPr>
+          <w:p>
+            <w:pPr>
+              <w:pStyle w:val="ListParagraph"/>
+              <w:ind w:left="0"/>
+            </w:pPr>
+            <w:r>
+              <w:t>1</w:t>
+            </w:r>
+          </w:p>
+        </w:tc>
+        <w:tc>
+          <w:tcPr>
+            <w:tcW w:w="704" w:type="pct"/>
+          </w:tcPr>
+          <w:p>
+            <w:pPr>
+              <w:pStyle w:val="ListParagraph"/>
+              <w:ind w:left="0"/>
+            </w:pPr>
+            <w:r>
+              <w:t>Lương Đức Duy</w:t>
+            </w:r>
+          </w:p>
+        </w:tc>
+        <w:tc>
+          <w:tcPr>
+            <w:tcW w:w="920" w:type="pct"/>
+          </w:tcPr>
+          <w:p>
+            <w:pPr>
+              <w:pStyle w:val="ListParagraph"/>
+              <w:ind w:left="0"/>
+            </w:pPr>
+            <w:r>
+              <w:t>Trưởng nhóm</w:t>
+            </w:r>
+          </w:p>
+        </w:tc>
+        <w:tc>
+          <w:tcPr>
+            <w:tcW w:w="1102" w:type="pct"/>
+          </w:tcPr>
+          <w:p>
+            <w:pPr>
+              <w:pStyle w:val="ListParagraph"/>
+              <w:ind w:left="0"/>
+            </w:pPr>
+            <w:r>
+              <w:t>Quản lý dự án</w:t>
+            </w:r>
+          </w:p>
+          <w:p>
+            <w:pPr>
+              <w:pStyle w:val="ListParagraph"/>
+              <w:ind w:left="0"/>
+            </w:pPr>
+            <w:r>
+              <w:t>Đề xuất yêu cầu</w:t>
+            </w:r>
+          </w:p>
+          <w:p>
+            <w:pPr>
+              <w:pStyle w:val="ListParagraph"/>
+              <w:ind w:left="0"/>
+            </w:pPr>
+            <w:r>
+              <w:t>Thiết kế</w:t>
+            </w:r>
+          </w:p>
+          <w:p>
+            <w:pPr>
+              <w:pStyle w:val="ListParagraph"/>
+              <w:ind w:left="0"/>
+            </w:pPr>
+            <w:r>
+              <w:t>Hiệu chỉnh lỗi</w:t>
+            </w:r>
+          </w:p>
+          <w:p>
+            <w:pPr>
+              <w:pStyle w:val="ListParagraph"/>
+              <w:ind w:left="0"/>
+            </w:pPr>
+            <w:r>
+              <w:t>Kiểm thử</w:t>
+            </w:r>
+          </w:p>
+          <w:p>
+            <w:pPr>
+              <w:pStyle w:val="ListParagraph"/>
+              <w:ind w:left="0"/>
+            </w:pPr>
+            <w:r>
+              <w:t>Phê chuẩn</w:t>
+            </w:r>
+          </w:p>
+        </w:tc>
+        <w:tc>
+          <w:tcPr>
+            <w:tcW w:w="1936" w:type="pct"/>
+          </w:tcPr>
+          <w:p>
+            <w:pPr>
+              <w:pStyle w:val="ListParagraph"/>
+              <w:ind w:left="0"/>
+            </w:pPr>
+            <w:r>
+              <w:t xml:space="preserve">Email: </w:t>
+            </w:r>
+            <w:hyperlink r:id="rId8" w:history="1">
+              <w:r>
+                <w:rPr>
+                  <w:rStyle w:val="Hyperlink"/>
+                </w:rPr>
+                <w:t>duy111280@student.ctu.edu.vn</w:t>
+              </w:r>
+            </w:hyperlink>
+          </w:p>
+          <w:p>
+            <w:pPr>
+              <w:pStyle w:val="ListParagraph"/>
+              <w:ind w:left="0"/>
+            </w:pPr>
+            <w:r>
+              <w:t>Số điện thoại:</w:t>
+            </w:r>
+          </w:p>
+          <w:p>
+            <w:pPr>
+              <w:pStyle w:val="ListParagraph"/>
+              <w:ind w:left="0"/>
+            </w:pPr>
+            <w:r>
+              <w:t>01208 031 857</w:t>
+            </w:r>
+          </w:p>
+          <w:p>
+            <w:pPr>
+              <w:pStyle w:val="ListParagraph"/>
+              <w:ind w:left="0"/>
+            </w:pPr>
+          </w:p>
+        </w:tc>
+      </w:tr>
+      <w:tr>
+        <w:tc>
+          <w:tcPr>
+            <w:tcW w:w="338" w:type="pct"/>
+          </w:tcPr>
+          <w:p>
+            <w:pPr>
+              <w:pStyle w:val="ListParagraph"/>
+              <w:ind w:left="0"/>
+            </w:pPr>
+            <w:r>
+              <w:t>2</w:t>
+            </w:r>
+          </w:p>
+        </w:tc>
+        <w:tc>
+          <w:tcPr>
+            <w:tcW w:w="704" w:type="pct"/>
+          </w:tcPr>
+          <w:p>
+            <w:pPr>
+              <w:pStyle w:val="ListParagraph"/>
+              <w:ind w:left="0"/>
+            </w:pPr>
+            <w:r>
+              <w:t>Ngô Minh Phương</w:t>
+            </w:r>
+          </w:p>
+        </w:tc>
+        <w:tc>
+          <w:tcPr>
+            <w:tcW w:w="920" w:type="pct"/>
+          </w:tcPr>
+          <w:p>
+            <w:pPr>
+              <w:pStyle w:val="ListParagraph"/>
+              <w:ind w:left="0"/>
+            </w:pPr>
+            <w:r>
+              <w:t>Thành viên</w:t>
+            </w:r>
+          </w:p>
+        </w:tc>
+        <w:tc>
+          <w:tcPr>
+            <w:tcW w:w="1102" w:type="pct"/>
+          </w:tcPr>
+          <w:p>
+            <w:pPr>
+              <w:pStyle w:val="ListParagraph"/>
+              <w:ind w:left="0"/>
+            </w:pPr>
+            <w:r>
+              <w:t>Đề xuất yêu cầu</w:t>
+            </w:r>
+          </w:p>
+          <w:p>
+            <w:pPr>
+              <w:pStyle w:val="ListParagraph"/>
+              <w:ind w:left="0"/>
+            </w:pPr>
+            <w:r>
+              <w:t>Thiết kế</w:t>
+            </w:r>
+          </w:p>
+          <w:p>
+            <w:pPr>
+              <w:pStyle w:val="ListParagraph"/>
+              <w:ind w:left="0"/>
+            </w:pPr>
+            <w:r>
+              <w:t>Hiệu chỉnh lỗi</w:t>
+            </w:r>
+          </w:p>
+          <w:p>
+            <w:pPr>
+              <w:pStyle w:val="ListParagraph"/>
+              <w:ind w:left="0"/>
+            </w:pPr>
+            <w:r>
+              <w:t>Kiểm thử</w:t>
+            </w:r>
+          </w:p>
+          <w:p>
+            <w:pPr>
+              <w:pStyle w:val="ListParagraph"/>
+              <w:ind w:left="0"/>
+            </w:pPr>
+            <w:r>
+              <w:t>Phê chuẩn</w:t>
+            </w:r>
+          </w:p>
+        </w:tc>
+        <w:tc>
+          <w:tcPr>
+            <w:tcW w:w="1936" w:type="pct"/>
+          </w:tcPr>
+          <w:p>
+            <w:pPr>
+              <w:pStyle w:val="ListParagraph"/>
+              <w:ind w:left="0"/>
+            </w:pPr>
+            <w:r>
+              <w:t>Email:</w:t>
+            </w:r>
+          </w:p>
+          <w:p>
+            <w:pPr>
+              <w:pStyle w:val="ListParagraph"/>
+              <w:ind w:left="0"/>
+            </w:pPr>
+            <w:r>
+              <w:t>Số điện thoại:</w:t>
+            </w:r>
+          </w:p>
+        </w:tc>
+      </w:tr>
+      <w:tr>
+        <w:tc>
+          <w:tcPr>
+            <w:tcW w:w="338" w:type="pct"/>
+          </w:tcPr>
+          <w:p>
+            <w:pPr>
+              <w:pStyle w:val="ListParagraph"/>
+              <w:ind w:left="0"/>
+            </w:pPr>
+            <w:r>
+              <w:t>3</w:t>
+            </w:r>
+          </w:p>
+        </w:tc>
+        <w:tc>
+          <w:tcPr>
+            <w:tcW w:w="704" w:type="pct"/>
+          </w:tcPr>
+          <w:p>
+            <w:pPr>
+              <w:pStyle w:val="ListParagraph"/>
+              <w:ind w:left="0"/>
+            </w:pPr>
+            <w:r>
+              <w:t>Hồ Hữu Nhân</w:t>
+            </w:r>
+          </w:p>
+        </w:tc>
+        <w:tc>
+          <w:tcPr>
+            <w:tcW w:w="920" w:type="pct"/>
+          </w:tcPr>
+          <w:p>
+            <w:pPr>
+              <w:pStyle w:val="ListParagraph"/>
+              <w:ind w:left="0"/>
+            </w:pPr>
+            <w:r>
+              <w:t>Thành viên</w:t>
+            </w:r>
+          </w:p>
+        </w:tc>
+        <w:tc>
+          <w:tcPr>
+            <w:tcW w:w="1102" w:type="pct"/>
+          </w:tcPr>
+          <w:p>
+            <w:pPr>
+              <w:pStyle w:val="ListParagraph"/>
+              <w:ind w:left="0"/>
+            </w:pPr>
+            <w:r>
+              <w:t>Đề xuất yêu cầu</w:t>
+            </w:r>
+          </w:p>
+          <w:p>
+            <w:pPr>
+              <w:pStyle w:val="ListParagraph"/>
+              <w:ind w:left="0"/>
+            </w:pPr>
+            <w:r>
+              <w:t>Thiết kế</w:t>
+            </w:r>
+          </w:p>
+          <w:p>
+            <w:pPr>
+              <w:pStyle w:val="ListParagraph"/>
+              <w:ind w:left="0"/>
+            </w:pPr>
+            <w:r>
+              <w:t>Hiệu chỉnh lỗi</w:t>
+            </w:r>
+          </w:p>
+          <w:p>
+            <w:pPr>
+              <w:pStyle w:val="ListParagraph"/>
+              <w:ind w:left="0"/>
+            </w:pPr>
+            <w:r>
+              <w:t>Kiểm thử</w:t>
+            </w:r>
+          </w:p>
+          <w:p>
+            <w:pPr>
+              <w:pStyle w:val="ListParagraph"/>
+              <w:ind w:left="0"/>
+            </w:pPr>
+            <w:r>
+              <w:lastRenderedPageBreak/>
+              <w:t>Phê chuẩn</w:t>
+            </w:r>
+          </w:p>
+        </w:tc>
+        <w:tc>
+          <w:tcPr>
+            <w:tcW w:w="1936" w:type="pct"/>
+          </w:tcPr>
+          <w:p>
+            <w:pPr>
+              <w:pStyle w:val="ListParagraph"/>
+              <w:ind w:left="0"/>
+            </w:pPr>
+            <w:r>
+              <w:lastRenderedPageBreak/>
+              <w:t>Email:</w:t>
+            </w:r>
+          </w:p>
+          <w:p>
+            <w:pPr>
+              <w:pStyle w:val="ListParagraph"/>
+              <w:ind w:left="0"/>
+            </w:pPr>
+            <w:r>
+              <w:t>Số điện thoại:</w:t>
+            </w:r>
+          </w:p>
+        </w:tc>
+      </w:tr>
+      <w:tr>
+        <w:tc>
+          <w:tcPr>
+            <w:tcW w:w="338" w:type="pct"/>
+          </w:tcPr>
+          <w:p>
+            <w:pPr>
+              <w:pStyle w:val="ListParagraph"/>
+              <w:ind w:left="0"/>
+            </w:pPr>
+            <w:r>
+              <w:lastRenderedPageBreak/>
+              <w:t>4</w:t>
+            </w:r>
+          </w:p>
+        </w:tc>
+        <w:tc>
+          <w:tcPr>
+            <w:tcW w:w="704" w:type="pct"/>
+          </w:tcPr>
+          <w:p>
+            <w:pPr>
+              <w:pStyle w:val="ListParagraph"/>
+              <w:ind w:left="0"/>
+            </w:pPr>
+            <w:r>
+              <w:t>Trần Thanh điền</w:t>
+            </w:r>
+          </w:p>
+        </w:tc>
+        <w:tc>
+          <w:tcPr>
+            <w:tcW w:w="920" w:type="pct"/>
+          </w:tcPr>
+          <w:p>
+            <w:pPr>
+              <w:pStyle w:val="ListParagraph"/>
+              <w:ind w:left="0"/>
+            </w:pPr>
+            <w:r>
+              <w:t>Thành viên</w:t>
+            </w:r>
+          </w:p>
+        </w:tc>
+        <w:tc>
+          <w:tcPr>
+            <w:tcW w:w="1102" w:type="pct"/>
+          </w:tcPr>
+          <w:p>
+            <w:pPr>
+              <w:pStyle w:val="ListParagraph"/>
+              <w:ind w:left="0"/>
+            </w:pPr>
+            <w:r>
+              <w:t>Đề xuất yêu cầu</w:t>
+            </w:r>
+          </w:p>
+          <w:p>
+            <w:pPr>
+              <w:pStyle w:val="ListParagraph"/>
+              <w:ind w:left="0"/>
+            </w:pPr>
+            <w:r>
+              <w:t>Thiết kế</w:t>
+            </w:r>
+          </w:p>
+          <w:p>
+            <w:pPr>
+              <w:pStyle w:val="ListParagraph"/>
+              <w:ind w:left="0"/>
+            </w:pPr>
+            <w:r>
+              <w:t>Hiệu chỉnh lỗi</w:t>
+            </w:r>
+          </w:p>
+          <w:p>
+            <w:pPr>
+              <w:pStyle w:val="ListParagraph"/>
+              <w:ind w:left="0"/>
+            </w:pPr>
+            <w:r>
+              <w:t>Kiểm thử</w:t>
+            </w:r>
+          </w:p>
+          <w:p>
+            <w:pPr>
+              <w:pStyle w:val="ListParagraph"/>
+              <w:ind w:left="0"/>
+            </w:pPr>
+            <w:r>
+              <w:t>Phê chuẩn</w:t>
+            </w:r>
+          </w:p>
+        </w:tc>
+        <w:tc>
+          <w:tcPr>
+            <w:tcW w:w="1936" w:type="pct"/>
+          </w:tcPr>
+          <w:p>
+            <w:pPr>
+              <w:pStyle w:val="ListParagraph"/>
+              <w:ind w:left="0"/>
+            </w:pPr>
+            <w:r>
+              <w:t>Email:</w:t>
+            </w:r>
+          </w:p>
+          <w:p>
+            <w:pPr>
+              <w:pStyle w:val="ListParagraph"/>
+              <w:ind w:left="0"/>
+            </w:pPr>
+            <w:r>
+              <w:t>Số điện thoại:</w:t>
+            </w:r>
+          </w:p>
+          <w:p>
+            <w:pPr>
+              <w:pStyle w:val="ListParagraph"/>
+              <w:ind w:left="0"/>
+            </w:pPr>
+          </w:p>
+        </w:tc>
+      </w:tr>
+    </w:tbl>
     <w:p>
       <w:pPr>
         <w:pStyle w:val="Heading2"/>
@@ -2421,6 +3029,427 @@
         <w:t>Xác định các gói công việcbảo trì (và các công việc con), các mốc thời gian thực hiện, người chịu trách nhiệm, các dự báo về nguồn tài nguyên cần để thực hiện gói công việc.</w:t>
       </w:r>
     </w:p>
+    <w:tbl>
+      <w:tblPr>
+        <w:tblStyle w:val="TableGrid"/>
+        <w:tblW w:w="5000" w:type="pct"/>
+        <w:tblLook w:val="04A0" w:firstRow="1" w:lastRow="0" w:firstColumn="1" w:lastColumn="0" w:noHBand="0" w:noVBand="1"/>
+      </w:tblPr>
+      <w:tblGrid>
+        <w:gridCol w:w="790"/>
+        <w:gridCol w:w="4734"/>
+        <w:gridCol w:w="3493"/>
+      </w:tblGrid>
+      <w:tr>
+        <w:tc>
+          <w:tcPr>
+            <w:tcW w:w="438" w:type="pct"/>
+          </w:tcPr>
+          <w:p>
+            <w:r>
+              <w:t>Tuần</w:t>
+            </w:r>
+          </w:p>
+        </w:tc>
+        <w:tc>
+          <w:tcPr>
+            <w:tcW w:w="2625" w:type="pct"/>
+          </w:tcPr>
+          <w:p>
+            <w:r>
+              <w:t>Nội dung</w:t>
+            </w:r>
+          </w:p>
+        </w:tc>
+        <w:tc>
+          <w:tcPr>
+            <w:tcW w:w="1937" w:type="pct"/>
+          </w:tcPr>
+          <w:p>
+            <w:r>
+              <w:t>Công việc của thành viên</w:t>
+            </w:r>
+          </w:p>
+        </w:tc>
+      </w:tr>
+      <w:tr>
+        <w:tc>
+          <w:tcPr>
+            <w:tcW w:w="438" w:type="pct"/>
+          </w:tcPr>
+          <w:p>
+            <w:r>
+              <w:t>8</w:t>
+            </w:r>
+          </w:p>
+        </w:tc>
+        <w:tc>
+          <w:tcPr>
+            <w:tcW w:w="2625" w:type="pct"/>
+          </w:tcPr>
+          <w:p>
+            <w:r>
+              <w:t>Họp nhóm.</w:t>
+            </w:r>
+          </w:p>
+          <w:p>
+            <w:r>
+              <w:t>Xác định năng lực, mức độ hiểu biết của thành viên đối với Framework CodeIgniter</w:t>
+            </w:r>
+          </w:p>
+          <w:p>
+            <w:r>
+              <w:t>Lên kế hoạch bảo trì</w:t>
+            </w:r>
+          </w:p>
+          <w:p>
+            <w:r>
+              <w:t>Lên kế hoạch tập huấn thành viên</w:t>
+            </w:r>
+          </w:p>
+        </w:tc>
+        <w:tc>
+          <w:tcPr>
+            <w:tcW w:w="1937" w:type="pct"/>
+          </w:tcPr>
+          <w:p>
+            <w:r>
+              <w:t>Lương Đức Duy:</w:t>
+            </w:r>
+          </w:p>
+          <w:p>
+            <w:r>
+              <w:t>Lập kế hoạch.</w:t>
+            </w:r>
+          </w:p>
+        </w:tc>
+      </w:tr>
+      <w:tr>
+        <w:tc>
+          <w:tcPr>
+            <w:tcW w:w="438" w:type="pct"/>
+          </w:tcPr>
+          <w:p>
+            <w:r>
+              <w:t>9 - 10</w:t>
+            </w:r>
+          </w:p>
+        </w:tc>
+        <w:tc>
+          <w:tcPr>
+            <w:tcW w:w="2625" w:type="pct"/>
+          </w:tcPr>
+          <w:p>
+            <w:r>
+              <w:t>Cài đặt, sử dụng phần mềm.</w:t>
+            </w:r>
+          </w:p>
+          <w:p>
+            <w:r>
+              <w:t>Các thành viên sử dụng, phát hiện lỗi và ghi chú lại các lỗi trong quá trình sử dụng.</w:t>
+            </w:r>
+          </w:p>
+        </w:tc>
+        <w:tc>
+          <w:tcPr>
+            <w:tcW w:w="1937" w:type="pct"/>
+          </w:tcPr>
+          <w:p>
+            <w:r>
+              <w:t>Tất cả thành viên cùng thực hiện</w:t>
+            </w:r>
+          </w:p>
+        </w:tc>
+      </w:tr>
+      <w:tr>
+        <w:tc>
+          <w:tcPr>
+            <w:tcW w:w="438" w:type="pct"/>
+          </w:tcPr>
+          <w:p>
+            <w:r>
+              <w:t>11</w:t>
+            </w:r>
+          </w:p>
+        </w:tc>
+        <w:tc>
+          <w:tcPr>
+            <w:tcW w:w="2625" w:type="pct"/>
+          </w:tcPr>
+          <w:p>
+            <w:r>
+              <w:t>Họp nhóm.</w:t>
+            </w:r>
+          </w:p>
+          <w:p>
+            <w:r>
+              <w:t xml:space="preserve">Các thành viên thảo luận </w:t>
+            </w:r>
+            <w:r>
+              <w:t>về các lỗi thu thập được trong quá trình sử dụng.</w:t>
+            </w:r>
+          </w:p>
+          <w:p>
+            <w:r>
+              <w:t>Phân tích sự tác động của các yêu cầu đề xuất.</w:t>
+            </w:r>
+          </w:p>
+          <w:p>
+            <w:r>
+              <w:t>Phân tích mức độ ưu tiên của các đề xuất.</w:t>
+            </w:r>
+          </w:p>
+          <w:p>
+            <w:r>
+              <w:t>Phân công công việc bảo trì tương ứng với đề xuất.</w:t>
+            </w:r>
+          </w:p>
+        </w:tc>
+        <w:tc>
+          <w:tcPr>
+            <w:tcW w:w="1937" w:type="pct"/>
+          </w:tcPr>
+          <w:p>
+            <w:r>
+              <w:t>Lương Đức Duy:</w:t>
+            </w:r>
+          </w:p>
+          <w:p>
+            <w:pPr>
+              <w:pStyle w:val="ListParagraph"/>
+              <w:numPr>
+                <w:ilvl w:val="0"/>
+                <w:numId w:val="16"/>
+              </w:numPr>
+            </w:pPr>
+            <w:r>
+              <w:t>Tổng hợp các đề xuất thay đổi.</w:t>
+            </w:r>
+          </w:p>
+          <w:p>
+            <w:pPr>
+              <w:pStyle w:val="ListParagraph"/>
+              <w:numPr>
+                <w:ilvl w:val="0"/>
+                <w:numId w:val="16"/>
+              </w:numPr>
+            </w:pPr>
+            <w:r>
+              <w:t>Phân công các đề xuất cho các thành viên.</w:t>
+            </w:r>
+          </w:p>
+          <w:p>
+            <w:pPr>
+              <w:pStyle w:val="ListParagraph"/>
+              <w:numPr>
+                <w:ilvl w:val="0"/>
+                <w:numId w:val="16"/>
+              </w:numPr>
+            </w:pPr>
+            <w:r>
+              <w:t>Đưa ra quyết định các đề xuất nào sẽ được làm và các đề xuất nào sẽ không được làm</w:t>
+            </w:r>
+          </w:p>
+          <w:p>
+            <w:r>
+              <w:t>Ngô Minh Phương, Trần Thanh Điền, Hồ Hữu Nhân:</w:t>
+            </w:r>
+          </w:p>
+          <w:p>
+            <w:pPr>
+              <w:pStyle w:val="ListParagraph"/>
+              <w:numPr>
+                <w:ilvl w:val="0"/>
+                <w:numId w:val="16"/>
+              </w:numPr>
+            </w:pPr>
+            <w:r>
+              <w:t>Lập phiếu đề xuất, phân tích sự tác động đối với các đề xuất được phân công.</w:t>
+            </w:r>
+          </w:p>
+          <w:p>
+            <w:pPr>
+              <w:pStyle w:val="ListParagraph"/>
+              <w:numPr>
+                <w:ilvl w:val="0"/>
+                <w:numId w:val="16"/>
+              </w:numPr>
+            </w:pPr>
+            <w:r>
+              <w:t>Đưa ra quyết định các đề xuất nào sẽ được làm và các đề xuất nào sẽ không được làm</w:t>
+            </w:r>
+          </w:p>
+          <w:p/>
+        </w:tc>
+      </w:tr>
+      <w:tr>
+        <w:tc>
+          <w:tcPr>
+            <w:tcW w:w="438" w:type="pct"/>
+          </w:tcPr>
+          <w:p>
+            <w:r>
+              <w:t>12-13</w:t>
+            </w:r>
+          </w:p>
+        </w:tc>
+        <w:tc>
+          <w:tcPr>
+            <w:tcW w:w="2625" w:type="pct"/>
+          </w:tcPr>
+          <w:p>
+            <w:r>
+              <w:t>Thiết kế</w:t>
+            </w:r>
+          </w:p>
+          <w:p>
+            <w:r>
+              <w:t>Họp nhóm thảo luận về các vấn đề khuất mắc trong quá trình thiết kế</w:t>
+            </w:r>
+          </w:p>
+          <w:p>
+            <w:r>
+              <w:lastRenderedPageBreak/>
+              <w:t>Tập huấn các thành viên các kỹ năng cần thiết liên quan đến sản phẩm cần bảo trì</w:t>
+            </w:r>
+          </w:p>
+        </w:tc>
+        <w:tc>
+          <w:tcPr>
+            <w:tcW w:w="1937" w:type="pct"/>
+          </w:tcPr>
+          <w:p>
+            <w:r>
+              <w:lastRenderedPageBreak/>
+              <w:t>Tất cả thành viên cùng thực hiện</w:t>
+            </w:r>
+          </w:p>
+        </w:tc>
+      </w:tr>
+      <w:tr>
+        <w:tc>
+          <w:tcPr>
+            <w:tcW w:w="438" w:type="pct"/>
+          </w:tcPr>
+          <w:p>
+            <w:r>
+              <w:lastRenderedPageBreak/>
+              <w:t>14</w:t>
+            </w:r>
+          </w:p>
+        </w:tc>
+        <w:tc>
+          <w:tcPr>
+            <w:tcW w:w="2625" w:type="pct"/>
+          </w:tcPr>
+          <w:p>
+            <w:r>
+              <w:t>Cài đặt</w:t>
+            </w:r>
+          </w:p>
+          <w:p>
+            <w:r>
+              <w:t>Họp nhóm thảo luận về các vấn đề khuất mắc trong quá trình cài đặt.</w:t>
+            </w:r>
+          </w:p>
+        </w:tc>
+        <w:tc>
+          <w:tcPr>
+            <w:tcW w:w="1937" w:type="pct"/>
+          </w:tcPr>
+          <w:p>
+            <w:r>
+              <w:t>Tất cả thành viên cùng thực hiện</w:t>
+            </w:r>
+          </w:p>
+        </w:tc>
+      </w:tr>
+      <w:tr>
+        <w:tc>
+          <w:tcPr>
+            <w:tcW w:w="438" w:type="pct"/>
+          </w:tcPr>
+          <w:p>
+            <w:r>
+              <w:t>15</w:t>
+            </w:r>
+          </w:p>
+        </w:tc>
+        <w:tc>
+          <w:tcPr>
+            <w:tcW w:w="2625" w:type="pct"/>
+          </w:tcPr>
+          <w:p>
+            <w:r>
+              <w:t>Kiểm thử</w:t>
+            </w:r>
+          </w:p>
+          <w:p>
+            <w:r>
+              <w:t>Họp nhóm, tổng hợp kết quả kiểm thử</w:t>
+            </w:r>
+          </w:p>
+        </w:tc>
+        <w:tc>
+          <w:tcPr>
+            <w:tcW w:w="1937" w:type="pct"/>
+          </w:tcPr>
+          <w:p>
+            <w:r>
+              <w:t>Tất cả thành viên cùng thực hiện</w:t>
+            </w:r>
+          </w:p>
+        </w:tc>
+      </w:tr>
+      <w:tr>
+        <w:tc>
+          <w:tcPr>
+            <w:tcW w:w="438" w:type="pct"/>
+          </w:tcPr>
+          <w:p>
+            <w:r>
+              <w:t>16</w:t>
+            </w:r>
+          </w:p>
+        </w:tc>
+        <w:tc>
+          <w:tcPr>
+            <w:tcW w:w="2625" w:type="pct"/>
+          </w:tcPr>
+          <w:p>
+            <w:r>
+              <w:t>Viết slide báo cáo</w:t>
+            </w:r>
+          </w:p>
+          <w:p>
+            <w:r>
+              <w:t>Họp nhóm t</w:t>
+            </w:r>
+            <w:r>
+              <w:t>ổng hợp tài liệ</w:t>
+            </w:r>
+            <w:r>
+              <w:t>u, thống nhất về nội dung báo cáo.</w:t>
+            </w:r>
+          </w:p>
+        </w:tc>
+        <w:tc>
+          <w:tcPr>
+            <w:tcW w:w="1937" w:type="pct"/>
+          </w:tcPr>
+          <w:p>
+            <w:r>
+              <w:t>Lương Đức Duy: viết slide báo cáo.</w:t>
+            </w:r>
+          </w:p>
+          <w:p>
+            <w:r>
+              <w:t>Ngô Minh Phương, Hồ Hữu Nhân, Trần Thanh Điền: tổng hợp tài liệu.</w:t>
+            </w:r>
+          </w:p>
+        </w:tc>
+      </w:tr>
+    </w:tbl>
     <w:p>
       <w:pPr>
         <w:pStyle w:val="Heading2"/>
@@ -2436,11 +3465,47 @@
         <w:pStyle w:val="ListParagraph"/>
         <w:numPr>
           <w:ilvl w:val="0"/>
-          <w:numId w:val="8"/>
+          <w:numId w:val="17"/>
         </w:numPr>
       </w:pPr>
       <w:r>
-        <w:t>Tóm tắtcác nguồn tài nguyên bảo trì phần mềm, bao gồm nhân sự, công cụ, phương tiện, tài chính và nhữngyêu cầu thủ tụcđặc biệt (bảo mật, quyền truy xuấtvàkiểm soát tài liệu)</w:t>
+        <w:t>Nhân sự: Lương Đức Duy, Ngô Minh Phương, Hồ Hữu Nhân, Trần Thanh Điền.</w:t>
+      </w:r>
+    </w:p>
+    <w:p>
+      <w:pPr>
+        <w:pStyle w:val="ListParagraph"/>
+        <w:numPr>
+          <w:ilvl w:val="0"/>
+          <w:numId w:val="17"/>
+        </w:numPr>
+      </w:pPr>
+      <w:r>
+        <w:t xml:space="preserve">Công cụ: Sublime Text 2, Bracket 0.43, </w:t>
+      </w:r>
+      <w:r>
+        <w:t>Crunch</w:t>
+      </w:r>
+      <w:r>
+        <w:t xml:space="preserve"> 1.8.3</w:t>
+      </w:r>
+      <w:r>
+        <w:t xml:space="preserve">, </w:t>
+      </w:r>
+      <w:r>
+        <w:t>XAMPP v3.2.1, Google Chrome 38, Mozilla Firefox 33</w:t>
+      </w:r>
+      <w:r>
+        <w:t xml:space="preserve">, Microsoft </w:t>
+      </w:r>
+      <w:r>
+        <w:t>Word 2013, Micrsoft Excel 2013, Unified Functional Testing 12.01</w:t>
+      </w:r>
+      <w:r>
+        <w:t>, Github</w:t>
+      </w:r>
+      <w:r>
+        <w:t>.</w:t>
       </w:r>
     </w:p>
     <w:p>
@@ -2454,15 +3519,32 @@
       <w:bookmarkEnd w:id="7"/>
     </w:p>
     <w:p>
+      <w:r>
+        <w:t>Công cụ:</w:t>
+      </w:r>
+    </w:p>
+    <w:p>
       <w:pPr>
         <w:pStyle w:val="ListParagraph"/>
         <w:numPr>
           <w:ilvl w:val="0"/>
-          <w:numId w:val="8"/>
+          <w:numId w:val="18"/>
         </w:numPr>
       </w:pPr>
       <w:r>
-        <w:t>Liệt kêcác công cụ bảo trìđược sử dụng</w:t>
+        <w:t xml:space="preserve">Sublime Text 2, Bracket 0.43: lập trình </w:t>
+      </w:r>
+      <w:r>
+        <w:t>PHP</w:t>
+      </w:r>
+      <w:r>
+        <w:t>, Javascript</w:t>
+      </w:r>
+      <w:r>
+        <w:t>, Jquery</w:t>
+      </w:r>
+      <w:r>
+        <w:t>.</w:t>
       </w:r>
     </w:p>
     <w:p>
@@ -2470,11 +3552,11 @@
         <w:pStyle w:val="ListParagraph"/>
         <w:numPr>
           <w:ilvl w:val="0"/>
-          <w:numId w:val="8"/>
+          <w:numId w:val="18"/>
         </w:numPr>
       </w:pPr>
       <w:r>
-        <w:t>Mô tả cáckỹ thuật và phương pháp</w:t>
+        <w:t>Crunch 1.8.3: lập trình file less để buid ra css.</w:t>
       </w:r>
     </w:p>
     <w:p>
@@ -2482,11 +3564,11 @@
         <w:pStyle w:val="ListParagraph"/>
         <w:numPr>
           <w:ilvl w:val="0"/>
-          <w:numId w:val="8"/>
+          <w:numId w:val="18"/>
         </w:numPr>
       </w:pPr>
       <w:r>
-        <w:t>Môi trường vận hành và kiểm thử</w:t>
+        <w:t>XAMPP v3.2.1: dựng Apache, MySQL để cài đặt phần mềm.</w:t>
       </w:r>
     </w:p>
     <w:p>
@@ -2494,13 +3576,1312 @@
         <w:pStyle w:val="ListParagraph"/>
         <w:numPr>
           <w:ilvl w:val="0"/>
-          <w:numId w:val="8"/>
+          <w:numId w:val="18"/>
         </w:numPr>
       </w:pPr>
       <w:r>
-        <w:t>Với mỗi công cụ, kỹ thuật và phương pháp, nên mô tả mức đạt được, sự huấn luyện và hỗ trợ.</w:t>
+        <w:t>Google Chrome 38, Mozilla Firefox 33: hiển thị kết quả bảo trì, test thử các chức năng bằng tay.</w:t>
       </w:r>
     </w:p>
+    <w:p>
+      <w:pPr>
+        <w:pStyle w:val="ListParagraph"/>
+        <w:numPr>
+          <w:ilvl w:val="0"/>
+          <w:numId w:val="18"/>
+        </w:numPr>
+      </w:pPr>
+      <w:r>
+        <w:t>Microsoft Word 2013, Microsoft Excel 2013: viết tài liệu.</w:t>
+      </w:r>
+    </w:p>
+    <w:p>
+      <w:pPr>
+        <w:pStyle w:val="ListParagraph"/>
+        <w:numPr>
+          <w:ilvl w:val="0"/>
+          <w:numId w:val="18"/>
+        </w:numPr>
+      </w:pPr>
+      <w:r>
+        <w:t>Unified Functional Testing 12.01: kiểm thử giao diện, chức năng.</w:t>
+      </w:r>
+    </w:p>
+    <w:p>
+      <w:pPr>
+        <w:pStyle w:val="ListParagraph"/>
+        <w:numPr>
+          <w:ilvl w:val="0"/>
+          <w:numId w:val="18"/>
+        </w:numPr>
+      </w:pPr>
+      <w:r>
+        <w:t>Github: quản lý cấu hình.</w:t>
+      </w:r>
+    </w:p>
+    <w:p>
+      <w:r>
+        <w:t>Kỹ thuật, phương pháp:</w:t>
+      </w:r>
+    </w:p>
+    <w:p>
+      <w:pPr>
+        <w:pStyle w:val="ListParagraph"/>
+        <w:numPr>
+          <w:ilvl w:val="0"/>
+          <w:numId w:val="19"/>
+        </w:numPr>
+      </w:pPr>
+      <w:r>
+        <w:t>PHP: lập trình server-side.</w:t>
+      </w:r>
+    </w:p>
+    <w:p>
+      <w:pPr>
+        <w:pStyle w:val="ListParagraph"/>
+        <w:numPr>
+          <w:ilvl w:val="0"/>
+          <w:numId w:val="19"/>
+        </w:numPr>
+      </w:pPr>
+      <w:r>
+        <w:t>CodeIgniter: framework hỗ trợ PHP được sử dụng trong phần mềm.</w:t>
+      </w:r>
+    </w:p>
+    <w:p>
+      <w:pPr>
+        <w:pStyle w:val="ListParagraph"/>
+        <w:numPr>
+          <w:ilvl w:val="0"/>
+          <w:numId w:val="19"/>
+        </w:numPr>
+      </w:pPr>
+      <w:r>
+        <w:t>Javascript: lập trình client-side.</w:t>
+      </w:r>
+    </w:p>
+    <w:p>
+      <w:pPr>
+        <w:pStyle w:val="ListParagraph"/>
+        <w:numPr>
+          <w:ilvl w:val="0"/>
+          <w:numId w:val="19"/>
+        </w:numPr>
+      </w:pPr>
+      <w:r>
+        <w:t>Jquery: hỗ trợ các thư viện giúp lập trình Javascript nhanh chóng và hiệu quả.</w:t>
+      </w:r>
+    </w:p>
+    <w:p>
+      <w:pPr>
+        <w:pStyle w:val="ListParagraph"/>
+        <w:numPr>
+          <w:ilvl w:val="0"/>
+          <w:numId w:val="19"/>
+        </w:numPr>
+      </w:pPr>
+      <w:r>
+        <w:t>CSS: trang trí giao diện, trình bày bố cục cho sản phẩm.</w:t>
+      </w:r>
+    </w:p>
+    <w:p>
+      <w:pPr>
+        <w:pStyle w:val="ListParagraph"/>
+        <w:numPr>
+          <w:ilvl w:val="0"/>
+          <w:numId w:val="19"/>
+        </w:numPr>
+      </w:pPr>
+      <w:r>
+        <w:t>Less: lập trình CSS theo hướng đối tượng, giúp dễ đọc, dễ bảo trì.</w:t>
+      </w:r>
+    </w:p>
+    <w:p>
+      <w:pPr>
+        <w:pStyle w:val="ListParagraph"/>
+        <w:numPr>
+          <w:ilvl w:val="0"/>
+          <w:numId w:val="19"/>
+        </w:numPr>
+      </w:pPr>
+      <w:r>
+        <w:t>Boostrap 3: framework CSS giúp tăng tốc thiết kế giao diện.</w:t>
+      </w:r>
+    </w:p>
+    <w:p>
+      <w:pPr>
+        <w:pStyle w:val="ListParagraph"/>
+        <w:numPr>
+          <w:ilvl w:val="0"/>
+          <w:numId w:val="19"/>
+        </w:numPr>
+      </w:pPr>
+      <w:r>
+        <w:t>Ajax: hỗ trợ thay đổi nội dung trang bất đồng bộ, không tốn tài nguyên tải lại toàn bộ trang.</w:t>
+      </w:r>
+    </w:p>
+    <w:p>
+      <w:pPr>
+        <w:pStyle w:val="ListParagraph"/>
+        <w:numPr>
+          <w:ilvl w:val="0"/>
+          <w:numId w:val="19"/>
+        </w:numPr>
+      </w:pPr>
+      <w:r>
+        <w:t>HTML</w:t>
+      </w:r>
+      <w:r>
+        <w:t>: hiển thị nội dung website.</w:t>
+      </w:r>
+    </w:p>
+    <w:p>
+      <w:r>
+        <w:t>Môi trường vận hành và kiểm thử:</w:t>
+      </w:r>
+    </w:p>
+    <w:p>
+      <w:pPr>
+        <w:pStyle w:val="ListParagraph"/>
+        <w:numPr>
+          <w:ilvl w:val="0"/>
+          <w:numId w:val="20"/>
+        </w:numPr>
+      </w:pPr>
+      <w:r>
+        <w:t>Windows 8.1, Windows 7.</w:t>
+      </w:r>
+    </w:p>
+    <w:p/>
+    <w:p>
+      <w:r>
+        <w:lastRenderedPageBreak/>
+        <w:t>Nhân sự:</w:t>
+      </w:r>
+    </w:p>
+    <w:p>
+      <w:pPr>
+        <w:pStyle w:val="ListParagraph"/>
+        <w:numPr>
+          <w:ilvl w:val="0"/>
+          <w:numId w:val="20"/>
+        </w:numPr>
+        <w:jc w:val="left"/>
+      </w:pPr>
+      <w:r>
+        <w:t>Mức độ: 1: Không biết, 2: Biết chút chút, 3:Biết, 4: Biết rõ, 5: Biết rất rõ.</w:t>
+      </w:r>
+    </w:p>
+    <w:p>
+      <w:pPr>
+        <w:pStyle w:val="ListParagraph"/>
+        <w:numPr>
+          <w:ilvl w:val="0"/>
+          <w:numId w:val="20"/>
+        </w:numPr>
+        <w:jc w:val="left"/>
+      </w:pPr>
+      <w:r>
+        <w:t>Hỗ trợ: “-“ không cần hỗ trợ.</w:t>
+      </w:r>
+    </w:p>
+    <w:tbl>
+      <w:tblPr>
+        <w:tblStyle w:val="TableGrid"/>
+        <w:tblW w:w="5000" w:type="pct"/>
+        <w:tblLook w:val="04A0" w:firstRow="1" w:lastRow="0" w:firstColumn="1" w:lastColumn="0" w:noHBand="0" w:noVBand="1"/>
+      </w:tblPr>
+      <w:tblGrid>
+        <w:gridCol w:w="608"/>
+        <w:gridCol w:w="1939"/>
+        <w:gridCol w:w="1134"/>
+        <w:gridCol w:w="2101"/>
+        <w:gridCol w:w="1017"/>
+        <w:gridCol w:w="2218"/>
+      </w:tblGrid>
+      <w:tr>
+        <w:tc>
+          <w:tcPr>
+            <w:tcW w:w="337" w:type="pct"/>
+            <w:vMerge w:val="restart"/>
+          </w:tcPr>
+          <w:p>
+            <w:pPr>
+              <w:jc w:val="left"/>
+            </w:pPr>
+            <w:r>
+              <w:t>STT</w:t>
+            </w:r>
+          </w:p>
+        </w:tc>
+        <w:tc>
+          <w:tcPr>
+            <w:tcW w:w="1075" w:type="pct"/>
+            <w:vMerge w:val="restart"/>
+          </w:tcPr>
+          <w:p>
+            <w:pPr>
+              <w:jc w:val="left"/>
+            </w:pPr>
+            <w:r>
+              <w:t>Thành viên</w:t>
+            </w:r>
+          </w:p>
+        </w:tc>
+        <w:tc>
+          <w:tcPr>
+            <w:tcW w:w="1794" w:type="pct"/>
+            <w:gridSpan w:val="2"/>
+          </w:tcPr>
+          <w:p>
+            <w:pPr>
+              <w:jc w:val="left"/>
+            </w:pPr>
+            <w:r>
+              <w:t>PHP, CodeIgniter</w:t>
+            </w:r>
+          </w:p>
+        </w:tc>
+        <w:tc>
+          <w:tcPr>
+            <w:tcW w:w="1794" w:type="pct"/>
+            <w:gridSpan w:val="2"/>
+          </w:tcPr>
+          <w:p>
+            <w:pPr>
+              <w:jc w:val="left"/>
+            </w:pPr>
+            <w:r>
+              <w:t>Javascript, Jquery</w:t>
+            </w:r>
+          </w:p>
+        </w:tc>
+      </w:tr>
+      <w:tr>
+        <w:tc>
+          <w:tcPr>
+            <w:tcW w:w="337" w:type="pct"/>
+            <w:vMerge/>
+          </w:tcPr>
+          <w:p>
+            <w:pPr>
+              <w:jc w:val="left"/>
+            </w:pPr>
+          </w:p>
+        </w:tc>
+        <w:tc>
+          <w:tcPr>
+            <w:tcW w:w="1075" w:type="pct"/>
+            <w:vMerge/>
+          </w:tcPr>
+          <w:p>
+            <w:pPr>
+              <w:jc w:val="left"/>
+            </w:pPr>
+          </w:p>
+        </w:tc>
+        <w:tc>
+          <w:tcPr>
+            <w:tcW w:w="629" w:type="pct"/>
+          </w:tcPr>
+          <w:p>
+            <w:pPr>
+              <w:jc w:val="left"/>
+            </w:pPr>
+            <w:r>
+              <w:t>Mức độ</w:t>
+            </w:r>
+          </w:p>
+        </w:tc>
+        <w:tc>
+          <w:tcPr>
+            <w:tcW w:w="1165" w:type="pct"/>
+          </w:tcPr>
+          <w:p>
+            <w:pPr>
+              <w:jc w:val="left"/>
+            </w:pPr>
+            <w:r>
+              <w:t>Hỗ trợ</w:t>
+            </w:r>
+          </w:p>
+        </w:tc>
+        <w:tc>
+          <w:tcPr>
+            <w:tcW w:w="564" w:type="pct"/>
+          </w:tcPr>
+          <w:p>
+            <w:pPr>
+              <w:jc w:val="left"/>
+            </w:pPr>
+            <w:r>
+              <w:t>Mức độ</w:t>
+            </w:r>
+          </w:p>
+        </w:tc>
+        <w:tc>
+          <w:tcPr>
+            <w:tcW w:w="1230" w:type="pct"/>
+          </w:tcPr>
+          <w:p>
+            <w:pPr>
+              <w:jc w:val="left"/>
+            </w:pPr>
+            <w:r>
+              <w:t>Hỗ trợ</w:t>
+            </w:r>
+          </w:p>
+        </w:tc>
+      </w:tr>
+      <w:tr>
+        <w:tc>
+          <w:tcPr>
+            <w:tcW w:w="337" w:type="pct"/>
+          </w:tcPr>
+          <w:p>
+            <w:pPr>
+              <w:jc w:val="left"/>
+            </w:pPr>
+            <w:r>
+              <w:t>1</w:t>
+            </w:r>
+          </w:p>
+        </w:tc>
+        <w:tc>
+          <w:tcPr>
+            <w:tcW w:w="1075" w:type="pct"/>
+          </w:tcPr>
+          <w:p>
+            <w:pPr>
+              <w:jc w:val="left"/>
+            </w:pPr>
+            <w:r>
+              <w:t>Lương Đức Duy</w:t>
+            </w:r>
+          </w:p>
+        </w:tc>
+        <w:tc>
+          <w:tcPr>
+            <w:tcW w:w="629" w:type="pct"/>
+          </w:tcPr>
+          <w:p>
+            <w:pPr>
+              <w:jc w:val="left"/>
+            </w:pPr>
+            <w:r>
+              <w:t xml:space="preserve"> </w:t>
+            </w:r>
+            <w:r>
+              <w:t>2</w:t>
+            </w:r>
+          </w:p>
+        </w:tc>
+        <w:tc>
+          <w:tcPr>
+            <w:tcW w:w="1165" w:type="pct"/>
+          </w:tcPr>
+          <w:p>
+            <w:pPr>
+              <w:jc w:val="left"/>
+            </w:pPr>
+            <w:r>
+              <w:t>Cần hỗ trợ để hiểu rõ mã nguồn</w:t>
+            </w:r>
+          </w:p>
+        </w:tc>
+        <w:tc>
+          <w:tcPr>
+            <w:tcW w:w="564" w:type="pct"/>
+          </w:tcPr>
+          <w:p>
+            <w:pPr>
+              <w:jc w:val="left"/>
+            </w:pPr>
+            <w:r>
+              <w:t>4</w:t>
+            </w:r>
+          </w:p>
+        </w:tc>
+        <w:tc>
+          <w:tcPr>
+            <w:tcW w:w="1230" w:type="pct"/>
+          </w:tcPr>
+          <w:p>
+            <w:pPr>
+              <w:jc w:val="left"/>
+            </w:pPr>
+            <w:r>
+              <w:t>-</w:t>
+            </w:r>
+          </w:p>
+        </w:tc>
+      </w:tr>
+      <w:tr>
+        <w:tc>
+          <w:tcPr>
+            <w:tcW w:w="337" w:type="pct"/>
+          </w:tcPr>
+          <w:p>
+            <w:pPr>
+              <w:jc w:val="left"/>
+            </w:pPr>
+            <w:r>
+              <w:t>2</w:t>
+            </w:r>
+          </w:p>
+        </w:tc>
+        <w:tc>
+          <w:tcPr>
+            <w:tcW w:w="1075" w:type="pct"/>
+          </w:tcPr>
+          <w:p>
+            <w:pPr>
+              <w:jc w:val="left"/>
+            </w:pPr>
+            <w:r>
+              <w:t>Ngô Minh Phương</w:t>
+            </w:r>
+          </w:p>
+        </w:tc>
+        <w:tc>
+          <w:tcPr>
+            <w:tcW w:w="629" w:type="pct"/>
+          </w:tcPr>
+          <w:p>
+            <w:pPr>
+              <w:jc w:val="left"/>
+            </w:pPr>
+            <w:r>
+              <w:t>4</w:t>
+            </w:r>
+          </w:p>
+        </w:tc>
+        <w:tc>
+          <w:tcPr>
+            <w:tcW w:w="1165" w:type="pct"/>
+          </w:tcPr>
+          <w:p>
+            <w:pPr>
+              <w:jc w:val="left"/>
+            </w:pPr>
+            <w:r>
+              <w:t>-</w:t>
+            </w:r>
+          </w:p>
+        </w:tc>
+        <w:tc>
+          <w:tcPr>
+            <w:tcW w:w="564" w:type="pct"/>
+          </w:tcPr>
+          <w:p>
+            <w:pPr>
+              <w:jc w:val="left"/>
+            </w:pPr>
+            <w:r>
+              <w:t>3</w:t>
+            </w:r>
+          </w:p>
+        </w:tc>
+        <w:tc>
+          <w:tcPr>
+            <w:tcW w:w="1230" w:type="pct"/>
+          </w:tcPr>
+          <w:p>
+            <w:pPr>
+              <w:jc w:val="left"/>
+            </w:pPr>
+            <w:r>
+              <w:t>-</w:t>
+            </w:r>
+          </w:p>
+        </w:tc>
+      </w:tr>
+      <w:tr>
+        <w:tc>
+          <w:tcPr>
+            <w:tcW w:w="337" w:type="pct"/>
+          </w:tcPr>
+          <w:p>
+            <w:pPr>
+              <w:jc w:val="left"/>
+            </w:pPr>
+            <w:r>
+              <w:t>3</w:t>
+            </w:r>
+          </w:p>
+        </w:tc>
+        <w:tc>
+          <w:tcPr>
+            <w:tcW w:w="1075" w:type="pct"/>
+          </w:tcPr>
+          <w:p>
+            <w:pPr>
+              <w:jc w:val="left"/>
+            </w:pPr>
+            <w:r>
+              <w:t>Hồ Hữu Nhân</w:t>
+            </w:r>
+          </w:p>
+        </w:tc>
+        <w:tc>
+          <w:tcPr>
+            <w:tcW w:w="629" w:type="pct"/>
+          </w:tcPr>
+          <w:p>
+            <w:pPr>
+              <w:jc w:val="left"/>
+            </w:pPr>
+            <w:r>
+              <w:t>2</w:t>
+            </w:r>
+          </w:p>
+        </w:tc>
+        <w:tc>
+          <w:tcPr>
+            <w:tcW w:w="1165" w:type="pct"/>
+          </w:tcPr>
+          <w:p>
+            <w:pPr>
+              <w:jc w:val="left"/>
+            </w:pPr>
+            <w:r>
+              <w:t>Cần hỗ trợ để hiểu rõ mã nguồn</w:t>
+            </w:r>
+          </w:p>
+        </w:tc>
+        <w:tc>
+          <w:tcPr>
+            <w:tcW w:w="564" w:type="pct"/>
+          </w:tcPr>
+          <w:p>
+            <w:pPr>
+              <w:jc w:val="left"/>
+            </w:pPr>
+            <w:r>
+              <w:t>1</w:t>
+            </w:r>
+          </w:p>
+        </w:tc>
+        <w:tc>
+          <w:tcPr>
+            <w:tcW w:w="1230" w:type="pct"/>
+          </w:tcPr>
+          <w:p>
+            <w:pPr>
+              <w:jc w:val="left"/>
+            </w:pPr>
+            <w:r>
+              <w:t>Cần hỗ trợ để hiểu lập trình Javascript</w:t>
+            </w:r>
+          </w:p>
+        </w:tc>
+      </w:tr>
+      <w:tr>
+        <w:tc>
+          <w:tcPr>
+            <w:tcW w:w="337" w:type="pct"/>
+          </w:tcPr>
+          <w:p>
+            <w:pPr>
+              <w:jc w:val="left"/>
+            </w:pPr>
+            <w:r>
+              <w:t>4</w:t>
+            </w:r>
+          </w:p>
+        </w:tc>
+        <w:tc>
+          <w:tcPr>
+            <w:tcW w:w="1075" w:type="pct"/>
+          </w:tcPr>
+          <w:p>
+            <w:pPr>
+              <w:jc w:val="left"/>
+            </w:pPr>
+            <w:r>
+              <w:t>Trần Thanh Điền</w:t>
+            </w:r>
+          </w:p>
+        </w:tc>
+        <w:tc>
+          <w:tcPr>
+            <w:tcW w:w="629" w:type="pct"/>
+          </w:tcPr>
+          <w:p>
+            <w:pPr>
+              <w:jc w:val="left"/>
+            </w:pPr>
+            <w:r>
+              <w:t>2</w:t>
+            </w:r>
+          </w:p>
+        </w:tc>
+        <w:tc>
+          <w:tcPr>
+            <w:tcW w:w="1165" w:type="pct"/>
+          </w:tcPr>
+          <w:p>
+            <w:pPr>
+              <w:jc w:val="left"/>
+            </w:pPr>
+            <w:r>
+              <w:t>Cần hỗ trợ để hiểu rõ mã nguồn</w:t>
+            </w:r>
+          </w:p>
+        </w:tc>
+        <w:tc>
+          <w:tcPr>
+            <w:tcW w:w="564" w:type="pct"/>
+          </w:tcPr>
+          <w:p>
+            <w:pPr>
+              <w:jc w:val="left"/>
+            </w:pPr>
+            <w:r>
+              <w:t>2</w:t>
+            </w:r>
+          </w:p>
+        </w:tc>
+        <w:tc>
+          <w:tcPr>
+            <w:tcW w:w="1230" w:type="pct"/>
+          </w:tcPr>
+          <w:p>
+            <w:pPr>
+              <w:jc w:val="left"/>
+            </w:pPr>
+            <w:r>
+              <w:t>Cần hỗ trợ để hiểu lập trình Javascript</w:t>
+            </w:r>
+          </w:p>
+        </w:tc>
+      </w:tr>
+    </w:tbl>
+    <w:p/>
+    <w:tbl>
+      <w:tblPr>
+        <w:tblStyle w:val="TableGrid"/>
+        <w:tblW w:w="5000" w:type="pct"/>
+        <w:tblLook w:val="04A0" w:firstRow="1" w:lastRow="0" w:firstColumn="1" w:lastColumn="0" w:noHBand="0" w:noVBand="1"/>
+      </w:tblPr>
+      <w:tblGrid>
+        <w:gridCol w:w="608"/>
+        <w:gridCol w:w="1275"/>
+        <w:gridCol w:w="1188"/>
+        <w:gridCol w:w="1190"/>
+        <w:gridCol w:w="1190"/>
+        <w:gridCol w:w="1188"/>
+        <w:gridCol w:w="1190"/>
+        <w:gridCol w:w="1188"/>
+      </w:tblGrid>
+      <w:tr>
+        <w:trPr>
+          <w:trHeight w:val="433"/>
+        </w:trPr>
+        <w:tc>
+          <w:tcPr>
+            <w:tcW w:w="336" w:type="pct"/>
+            <w:vMerge w:val="restart"/>
+          </w:tcPr>
+          <w:p>
+            <w:pPr>
+              <w:jc w:val="left"/>
+            </w:pPr>
+            <w:r>
+              <w:t>STT</w:t>
+            </w:r>
+          </w:p>
+        </w:tc>
+        <w:tc>
+          <w:tcPr>
+            <w:tcW w:w="707" w:type="pct"/>
+            <w:vMerge w:val="restart"/>
+          </w:tcPr>
+          <w:p>
+            <w:pPr>
+              <w:jc w:val="left"/>
+            </w:pPr>
+            <w:r>
+              <w:t>Thành viên</w:t>
+            </w:r>
+          </w:p>
+        </w:tc>
+        <w:tc>
+          <w:tcPr>
+            <w:tcW w:w="1319" w:type="pct"/>
+            <w:gridSpan w:val="2"/>
+          </w:tcPr>
+          <w:p>
+            <w:pPr>
+              <w:jc w:val="left"/>
+            </w:pPr>
+            <w:r>
+              <w:t>CSS, Less</w:t>
+            </w:r>
+            <w:r>
+              <w:t>, Bootstrap</w:t>
+            </w:r>
+          </w:p>
+        </w:tc>
+        <w:tc>
+          <w:tcPr>
+            <w:tcW w:w="1319" w:type="pct"/>
+            <w:gridSpan w:val="2"/>
+          </w:tcPr>
+          <w:p>
+            <w:pPr>
+              <w:jc w:val="left"/>
+            </w:pPr>
+            <w:r>
+              <w:t>Ajax</w:t>
+            </w:r>
+          </w:p>
+        </w:tc>
+        <w:tc>
+          <w:tcPr>
+            <w:tcW w:w="1319" w:type="pct"/>
+            <w:gridSpan w:val="2"/>
+          </w:tcPr>
+          <w:p>
+            <w:pPr>
+              <w:jc w:val="left"/>
+            </w:pPr>
+            <w:r>
+              <w:t>Github</w:t>
+            </w:r>
+          </w:p>
+        </w:tc>
+      </w:tr>
+      <w:tr>
+        <w:trPr>
+          <w:trHeight w:val="433"/>
+        </w:trPr>
+        <w:tc>
+          <w:tcPr>
+            <w:tcW w:w="336" w:type="pct"/>
+            <w:vMerge/>
+          </w:tcPr>
+          <w:p>
+            <w:pPr>
+              <w:jc w:val="left"/>
+            </w:pPr>
+          </w:p>
+        </w:tc>
+        <w:tc>
+          <w:tcPr>
+            <w:tcW w:w="707" w:type="pct"/>
+            <w:vMerge/>
+          </w:tcPr>
+          <w:p>
+            <w:pPr>
+              <w:jc w:val="left"/>
+            </w:pPr>
+          </w:p>
+        </w:tc>
+        <w:tc>
+          <w:tcPr>
+            <w:tcW w:w="659" w:type="pct"/>
+          </w:tcPr>
+          <w:p>
+            <w:pPr>
+              <w:jc w:val="left"/>
+            </w:pPr>
+            <w:r>
+              <w:t>Mức độ</w:t>
+            </w:r>
+          </w:p>
+        </w:tc>
+        <w:tc>
+          <w:tcPr>
+            <w:tcW w:w="660" w:type="pct"/>
+          </w:tcPr>
+          <w:p>
+            <w:pPr>
+              <w:jc w:val="left"/>
+            </w:pPr>
+            <w:r>
+              <w:t>Hỗ trợ</w:t>
+            </w:r>
+          </w:p>
+        </w:tc>
+        <w:tc>
+          <w:tcPr>
+            <w:tcW w:w="660" w:type="pct"/>
+          </w:tcPr>
+          <w:p>
+            <w:pPr>
+              <w:jc w:val="left"/>
+            </w:pPr>
+            <w:r>
+              <w:t>Mức độ</w:t>
+            </w:r>
+          </w:p>
+        </w:tc>
+        <w:tc>
+          <w:tcPr>
+            <w:tcW w:w="659" w:type="pct"/>
+          </w:tcPr>
+          <w:p>
+            <w:pPr>
+              <w:jc w:val="left"/>
+            </w:pPr>
+            <w:r>
+              <w:t>Hỗ trợ</w:t>
+            </w:r>
+          </w:p>
+        </w:tc>
+        <w:tc>
+          <w:tcPr>
+            <w:tcW w:w="660" w:type="pct"/>
+          </w:tcPr>
+          <w:p>
+            <w:pPr>
+              <w:jc w:val="left"/>
+            </w:pPr>
+            <w:r>
+              <w:t>Mức độ</w:t>
+            </w:r>
+          </w:p>
+        </w:tc>
+        <w:tc>
+          <w:tcPr>
+            <w:tcW w:w="659" w:type="pct"/>
+          </w:tcPr>
+          <w:p>
+            <w:pPr>
+              <w:jc w:val="left"/>
+            </w:pPr>
+            <w:r>
+              <w:t>Hỗ trợ</w:t>
+            </w:r>
+          </w:p>
+        </w:tc>
+      </w:tr>
+      <w:tr>
+        <w:tc>
+          <w:tcPr>
+            <w:tcW w:w="336" w:type="pct"/>
+          </w:tcPr>
+          <w:p>
+            <w:pPr>
+              <w:jc w:val="left"/>
+            </w:pPr>
+            <w:r>
+              <w:t>1</w:t>
+            </w:r>
+          </w:p>
+        </w:tc>
+        <w:tc>
+          <w:tcPr>
+            <w:tcW w:w="707" w:type="pct"/>
+          </w:tcPr>
+          <w:p>
+            <w:pPr>
+              <w:jc w:val="left"/>
+            </w:pPr>
+            <w:r>
+              <w:t>Lương Đức Duy</w:t>
+            </w:r>
+          </w:p>
+        </w:tc>
+        <w:tc>
+          <w:tcPr>
+            <w:tcW w:w="659" w:type="pct"/>
+          </w:tcPr>
+          <w:p>
+            <w:pPr>
+              <w:jc w:val="left"/>
+            </w:pPr>
+            <w:r>
+              <w:t>4</w:t>
+            </w:r>
+          </w:p>
+        </w:tc>
+        <w:tc>
+          <w:tcPr>
+            <w:tcW w:w="660" w:type="pct"/>
+          </w:tcPr>
+          <w:p>
+            <w:pPr>
+              <w:jc w:val="left"/>
+            </w:pPr>
+            <w:r>
+              <w:t>-</w:t>
+            </w:r>
+          </w:p>
+        </w:tc>
+        <w:tc>
+          <w:tcPr>
+            <w:tcW w:w="660" w:type="pct"/>
+          </w:tcPr>
+          <w:p>
+            <w:pPr>
+              <w:jc w:val="left"/>
+            </w:pPr>
+            <w:r>
+              <w:t>5</w:t>
+            </w:r>
+          </w:p>
+        </w:tc>
+        <w:tc>
+          <w:tcPr>
+            <w:tcW w:w="659" w:type="pct"/>
+          </w:tcPr>
+          <w:p>
+            <w:pPr>
+              <w:jc w:val="left"/>
+            </w:pPr>
+            <w:r>
+              <w:t>-</w:t>
+            </w:r>
+          </w:p>
+        </w:tc>
+        <w:tc>
+          <w:tcPr>
+            <w:tcW w:w="660" w:type="pct"/>
+          </w:tcPr>
+          <w:p>
+            <w:pPr>
+              <w:jc w:val="left"/>
+            </w:pPr>
+            <w:r>
+              <w:t>4</w:t>
+            </w:r>
+          </w:p>
+        </w:tc>
+        <w:tc>
+          <w:tcPr>
+            <w:tcW w:w="659" w:type="pct"/>
+          </w:tcPr>
+          <w:p>
+            <w:pPr>
+              <w:jc w:val="left"/>
+            </w:pPr>
+            <w:r>
+              <w:t>-</w:t>
+            </w:r>
+          </w:p>
+        </w:tc>
+      </w:tr>
+      <w:tr>
+        <w:tc>
+          <w:tcPr>
+            <w:tcW w:w="336" w:type="pct"/>
+          </w:tcPr>
+          <w:p>
+            <w:pPr>
+              <w:jc w:val="left"/>
+            </w:pPr>
+            <w:r>
+              <w:t>2</w:t>
+            </w:r>
+          </w:p>
+        </w:tc>
+        <w:tc>
+          <w:tcPr>
+            <w:tcW w:w="707" w:type="pct"/>
+          </w:tcPr>
+          <w:p>
+            <w:pPr>
+              <w:jc w:val="left"/>
+            </w:pPr>
+            <w:r>
+              <w:t>Ngô Minh Phương</w:t>
+            </w:r>
+          </w:p>
+        </w:tc>
+        <w:tc>
+          <w:tcPr>
+            <w:tcW w:w="659" w:type="pct"/>
+          </w:tcPr>
+          <w:p>
+            <w:pPr>
+              <w:jc w:val="left"/>
+            </w:pPr>
+            <w:r>
+              <w:t>2</w:t>
+            </w:r>
+          </w:p>
+        </w:tc>
+        <w:tc>
+          <w:tcPr>
+            <w:tcW w:w="660" w:type="pct"/>
+          </w:tcPr>
+          <w:p>
+            <w:pPr>
+              <w:jc w:val="left"/>
+            </w:pPr>
+            <w:r>
+              <w:t xml:space="preserve">- </w:t>
+            </w:r>
+          </w:p>
+        </w:tc>
+        <w:tc>
+          <w:tcPr>
+            <w:tcW w:w="660" w:type="pct"/>
+          </w:tcPr>
+          <w:p>
+            <w:pPr>
+              <w:jc w:val="left"/>
+            </w:pPr>
+            <w:r>
+              <w:t>3</w:t>
+            </w:r>
+          </w:p>
+        </w:tc>
+        <w:tc>
+          <w:tcPr>
+            <w:tcW w:w="659" w:type="pct"/>
+          </w:tcPr>
+          <w:p>
+            <w:pPr>
+              <w:jc w:val="left"/>
+            </w:pPr>
+            <w:r>
+              <w:t>-</w:t>
+            </w:r>
+          </w:p>
+        </w:tc>
+        <w:tc>
+          <w:tcPr>
+            <w:tcW w:w="660" w:type="pct"/>
+          </w:tcPr>
+          <w:p>
+            <w:pPr>
+              <w:jc w:val="left"/>
+            </w:pPr>
+            <w:r>
+              <w:t>4</w:t>
+            </w:r>
+          </w:p>
+        </w:tc>
+        <w:tc>
+          <w:tcPr>
+            <w:tcW w:w="659" w:type="pct"/>
+          </w:tcPr>
+          <w:p>
+            <w:pPr>
+              <w:jc w:val="left"/>
+            </w:pPr>
+            <w:r>
+              <w:t>-</w:t>
+            </w:r>
+          </w:p>
+        </w:tc>
+      </w:tr>
+      <w:tr>
+        <w:tc>
+          <w:tcPr>
+            <w:tcW w:w="336" w:type="pct"/>
+          </w:tcPr>
+          <w:p>
+            <w:pPr>
+              <w:jc w:val="left"/>
+            </w:pPr>
+            <w:r>
+              <w:t>3</w:t>
+            </w:r>
+          </w:p>
+        </w:tc>
+        <w:tc>
+          <w:tcPr>
+            <w:tcW w:w="707" w:type="pct"/>
+          </w:tcPr>
+          <w:p>
+            <w:pPr>
+              <w:jc w:val="left"/>
+            </w:pPr>
+            <w:r>
+              <w:t>Hồ Hữu Nhân</w:t>
+            </w:r>
+          </w:p>
+        </w:tc>
+        <w:tc>
+          <w:tcPr>
+            <w:tcW w:w="659" w:type="pct"/>
+          </w:tcPr>
+          <w:p>
+            <w:pPr>
+              <w:jc w:val="left"/>
+            </w:pPr>
+            <w:r>
+              <w:t>2</w:t>
+            </w:r>
+          </w:p>
+        </w:tc>
+        <w:tc>
+          <w:tcPr>
+            <w:tcW w:w="660" w:type="pct"/>
+          </w:tcPr>
+          <w:p>
+            <w:pPr>
+              <w:jc w:val="left"/>
+            </w:pPr>
+            <w:r>
+              <w:t>-</w:t>
+            </w:r>
+          </w:p>
+        </w:tc>
+        <w:tc>
+          <w:tcPr>
+            <w:tcW w:w="660" w:type="pct"/>
+          </w:tcPr>
+          <w:p>
+            <w:pPr>
+              <w:jc w:val="left"/>
+            </w:pPr>
+            <w:r>
+              <w:t>1</w:t>
+            </w:r>
+          </w:p>
+        </w:tc>
+        <w:tc>
+          <w:tcPr>
+            <w:tcW w:w="659" w:type="pct"/>
+          </w:tcPr>
+          <w:p>
+            <w:pPr>
+              <w:jc w:val="left"/>
+            </w:pPr>
+            <w:r>
+              <w:t>-</w:t>
+            </w:r>
+          </w:p>
+        </w:tc>
+        <w:tc>
+          <w:tcPr>
+            <w:tcW w:w="660" w:type="pct"/>
+          </w:tcPr>
+          <w:p>
+            <w:pPr>
+              <w:jc w:val="left"/>
+            </w:pPr>
+            <w:r>
+              <w:t>1</w:t>
+            </w:r>
+          </w:p>
+        </w:tc>
+        <w:tc>
+          <w:tcPr>
+            <w:tcW w:w="659" w:type="pct"/>
+          </w:tcPr>
+          <w:p>
+            <w:pPr>
+              <w:jc w:val="left"/>
+            </w:pPr>
+            <w:r>
+              <w:t>Cần hỗ trợ để sử dụng được Github</w:t>
+            </w:r>
+          </w:p>
+        </w:tc>
+      </w:tr>
+      <w:tr>
+        <w:tc>
+          <w:tcPr>
+            <w:tcW w:w="336" w:type="pct"/>
+          </w:tcPr>
+          <w:p>
+            <w:pPr>
+              <w:jc w:val="left"/>
+            </w:pPr>
+            <w:r>
+              <w:t>4</w:t>
+            </w:r>
+          </w:p>
+        </w:tc>
+        <w:tc>
+          <w:tcPr>
+            <w:tcW w:w="707" w:type="pct"/>
+          </w:tcPr>
+          <w:p>
+            <w:pPr>
+              <w:jc w:val="left"/>
+            </w:pPr>
+            <w:r>
+              <w:t>Trần Thanh Điền</w:t>
+            </w:r>
+          </w:p>
+        </w:tc>
+        <w:tc>
+          <w:tcPr>
+            <w:tcW w:w="659" w:type="pct"/>
+          </w:tcPr>
+          <w:p>
+            <w:pPr>
+              <w:jc w:val="left"/>
+            </w:pPr>
+            <w:r>
+              <w:t>2</w:t>
+            </w:r>
+          </w:p>
+        </w:tc>
+        <w:tc>
+          <w:tcPr>
+            <w:tcW w:w="660" w:type="pct"/>
+          </w:tcPr>
+          <w:p>
+            <w:pPr>
+              <w:jc w:val="left"/>
+            </w:pPr>
+            <w:r>
+              <w:t>-</w:t>
+            </w:r>
+          </w:p>
+        </w:tc>
+        <w:tc>
+          <w:tcPr>
+            <w:tcW w:w="660" w:type="pct"/>
+          </w:tcPr>
+          <w:p>
+            <w:pPr>
+              <w:jc w:val="left"/>
+            </w:pPr>
+            <w:r>
+              <w:t>1</w:t>
+            </w:r>
+          </w:p>
+        </w:tc>
+        <w:tc>
+          <w:tcPr>
+            <w:tcW w:w="659" w:type="pct"/>
+          </w:tcPr>
+          <w:p>
+            <w:pPr>
+              <w:jc w:val="left"/>
+            </w:pPr>
+            <w:r>
+              <w:t>-</w:t>
+            </w:r>
+          </w:p>
+        </w:tc>
+        <w:tc>
+          <w:tcPr>
+            <w:tcW w:w="660" w:type="pct"/>
+          </w:tcPr>
+          <w:p>
+            <w:pPr>
+              <w:jc w:val="left"/>
+            </w:pPr>
+            <w:r>
+              <w:t>1</w:t>
+            </w:r>
+          </w:p>
+        </w:tc>
+        <w:tc>
+          <w:tcPr>
+            <w:tcW w:w="659" w:type="pct"/>
+          </w:tcPr>
+          <w:p>
+            <w:pPr>
+              <w:jc w:val="left"/>
+            </w:pPr>
+            <w:r>
+              <w:t>Cần hỗ trợ để sử dụng được Github</w:t>
+            </w:r>
+          </w:p>
+        </w:tc>
+      </w:tr>
+    </w:tbl>
     <w:p>
       <w:pPr>
         <w:pStyle w:val="Heading1"/>
@@ -2532,7 +4913,6 @@
         </w:numPr>
       </w:pPr>
       <w:r>
-        <w:lastRenderedPageBreak/>
         <w:t>Với mỗi giai đoạn, cần xác định nguồn thông tin đầu vào và đầu ra; chi tiết về các công việc cầnthực hiện, cần kiểm soát tại giai đoạn đó.</w:t>
       </w:r>
     </w:p>
@@ -2572,13 +4952,56 @@
     </w:p>
     <w:p>
       <w:pPr>
+        <w:ind w:left="360"/>
+      </w:pPr>
+      <w:r>
+        <w:lastRenderedPageBreak/>
+        <w:t>Công cụ quản lý cấu hình: Github.</w:t>
+      </w:r>
+    </w:p>
+    <w:p>
+      <w:pPr>
+        <w:ind w:left="360"/>
+      </w:pPr>
+      <w:r>
+        <w:t xml:space="preserve">Nơi lưu trữ: </w:t>
+      </w:r>
+      <w:hyperlink r:id="rId9" w:history="1">
+        <w:r>
+          <w:rPr>
+            <w:rStyle w:val="Hyperlink"/>
+          </w:rPr>
+          <w:t>https://github.com/duduct/BaoTriPhanMem/</w:t>
+        </w:r>
+      </w:hyperlink>
+    </w:p>
+    <w:p>
+      <w:pPr>
+        <w:ind w:left="360"/>
+      </w:pPr>
+      <w:r>
+        <w:t>Quy trình quản lý sự thay đổi:</w:t>
+      </w:r>
+    </w:p>
+    <w:p>
+      <w:pPr>
+        <w:ind w:left="360"/>
+      </w:pPr>
+      <w:r>
+        <w:t>Có yêu cầu thay đổi, thành viên bảo trì điền phiếu yêu cầu thay đổi.</w:t>
+      </w:r>
+      <w:bookmarkStart w:id="10" w:name="_GoBack"/>
+      <w:bookmarkEnd w:id="10"/>
+    </w:p>
+    <w:p>
+      <w:pPr>
         <w:pStyle w:val="Heading1"/>
       </w:pPr>
-      <w:bookmarkStart w:id="10" w:name="_Toc399334156"/>
+      <w:bookmarkStart w:id="11" w:name="_Toc399334156"/>
       <w:r>
         <w:t>Quản lý chất lượng</w:t>
       </w:r>
-      <w:bookmarkEnd w:id="10"/>
+      <w:bookmarkEnd w:id="11"/>
     </w:p>
     <w:p>
       <w:pPr>
@@ -2718,16 +5141,11 @@
         </w:numPr>
       </w:pPr>
       <w:r>
-        <w:t>Bất cứ tài liệu nào được tạo ra trong quy tr</w:t>
-      </w:r>
-      <w:bookmarkStart w:id="11" w:name="_GoBack"/>
-      <w:bookmarkEnd w:id="11"/>
-      <w:r>
-        <w:t>ình đều có thể được xem lại.</w:t>
+        <w:t>Bất cứ tài liệu nào được tạo ra trong quy trình đều có thể được xem lại.</w:t>
       </w:r>
     </w:p>
     <w:sectPr>
-      <w:headerReference w:type="first" r:id="rId8"/>
+      <w:headerReference w:type="first" r:id="rId10"/>
       <w:type w:val="continuous"/>
       <w:pgSz w:w="11907" w:h="16839" w:code="9"/>
       <w:pgMar w:top="1440" w:right="1440" w:bottom="1440" w:left="1440" w:header="720" w:footer="720" w:gutter="0"/>
@@ -2957,6 +5375,232 @@
     </w:lvl>
   </w:abstractNum>
   <w:abstractNum w:abstractNumId="1">
+    <w:nsid w:val="02896520"/>
+    <w:multiLevelType w:val="hybridMultilevel"/>
+    <w:tmpl w:val="74B849DE"/>
+    <w:lvl w:ilvl="0" w:tplc="04090001">
+      <w:start w:val="1"/>
+      <w:numFmt w:val="bullet"/>
+      <w:lvlText w:val=""/>
+      <w:lvlJc w:val="left"/>
+      <w:pPr>
+        <w:ind w:left="720" w:hanging="360"/>
+      </w:pPr>
+      <w:rPr>
+        <w:rFonts w:ascii="Symbol" w:hAnsi="Symbol" w:hint="default"/>
+      </w:rPr>
+    </w:lvl>
+    <w:lvl w:ilvl="1" w:tplc="04090003" w:tentative="1">
+      <w:start w:val="1"/>
+      <w:numFmt w:val="bullet"/>
+      <w:lvlText w:val="o"/>
+      <w:lvlJc w:val="left"/>
+      <w:pPr>
+        <w:ind w:left="1440" w:hanging="360"/>
+      </w:pPr>
+      <w:rPr>
+        <w:rFonts w:ascii="Courier New" w:hAnsi="Courier New" w:cs="Courier New" w:hint="default"/>
+      </w:rPr>
+    </w:lvl>
+    <w:lvl w:ilvl="2" w:tplc="04090005" w:tentative="1">
+      <w:start w:val="1"/>
+      <w:numFmt w:val="bullet"/>
+      <w:lvlText w:val=""/>
+      <w:lvlJc w:val="left"/>
+      <w:pPr>
+        <w:ind w:left="2160" w:hanging="360"/>
+      </w:pPr>
+      <w:rPr>
+        <w:rFonts w:ascii="Wingdings" w:hAnsi="Wingdings" w:hint="default"/>
+      </w:rPr>
+    </w:lvl>
+    <w:lvl w:ilvl="3" w:tplc="04090001" w:tentative="1">
+      <w:start w:val="1"/>
+      <w:numFmt w:val="bullet"/>
+      <w:lvlText w:val=""/>
+      <w:lvlJc w:val="left"/>
+      <w:pPr>
+        <w:ind w:left="2880" w:hanging="360"/>
+      </w:pPr>
+      <w:rPr>
+        <w:rFonts w:ascii="Symbol" w:hAnsi="Symbol" w:hint="default"/>
+      </w:rPr>
+    </w:lvl>
+    <w:lvl w:ilvl="4" w:tplc="04090003" w:tentative="1">
+      <w:start w:val="1"/>
+      <w:numFmt w:val="bullet"/>
+      <w:lvlText w:val="o"/>
+      <w:lvlJc w:val="left"/>
+      <w:pPr>
+        <w:ind w:left="3600" w:hanging="360"/>
+      </w:pPr>
+      <w:rPr>
+        <w:rFonts w:ascii="Courier New" w:hAnsi="Courier New" w:cs="Courier New" w:hint="default"/>
+      </w:rPr>
+    </w:lvl>
+    <w:lvl w:ilvl="5" w:tplc="04090005" w:tentative="1">
+      <w:start w:val="1"/>
+      <w:numFmt w:val="bullet"/>
+      <w:lvlText w:val=""/>
+      <w:lvlJc w:val="left"/>
+      <w:pPr>
+        <w:ind w:left="4320" w:hanging="360"/>
+      </w:pPr>
+      <w:rPr>
+        <w:rFonts w:ascii="Wingdings" w:hAnsi="Wingdings" w:hint="default"/>
+      </w:rPr>
+    </w:lvl>
+    <w:lvl w:ilvl="6" w:tplc="04090001" w:tentative="1">
+      <w:start w:val="1"/>
+      <w:numFmt w:val="bullet"/>
+      <w:lvlText w:val=""/>
+      <w:lvlJc w:val="left"/>
+      <w:pPr>
+        <w:ind w:left="5040" w:hanging="360"/>
+      </w:pPr>
+      <w:rPr>
+        <w:rFonts w:ascii="Symbol" w:hAnsi="Symbol" w:hint="default"/>
+      </w:rPr>
+    </w:lvl>
+    <w:lvl w:ilvl="7" w:tplc="04090003" w:tentative="1">
+      <w:start w:val="1"/>
+      <w:numFmt w:val="bullet"/>
+      <w:lvlText w:val="o"/>
+      <w:lvlJc w:val="left"/>
+      <w:pPr>
+        <w:ind w:left="5760" w:hanging="360"/>
+      </w:pPr>
+      <w:rPr>
+        <w:rFonts w:ascii="Courier New" w:hAnsi="Courier New" w:cs="Courier New" w:hint="default"/>
+      </w:rPr>
+    </w:lvl>
+    <w:lvl w:ilvl="8" w:tplc="04090005" w:tentative="1">
+      <w:start w:val="1"/>
+      <w:numFmt w:val="bullet"/>
+      <w:lvlText w:val=""/>
+      <w:lvlJc w:val="left"/>
+      <w:pPr>
+        <w:ind w:left="6480" w:hanging="360"/>
+      </w:pPr>
+      <w:rPr>
+        <w:rFonts w:ascii="Wingdings" w:hAnsi="Wingdings" w:hint="default"/>
+      </w:rPr>
+    </w:lvl>
+  </w:abstractNum>
+  <w:abstractNum w:abstractNumId="2">
+    <w:nsid w:val="08EB3E5E"/>
+    <w:multiLevelType w:val="hybridMultilevel"/>
+    <w:tmpl w:val="C69CC7C2"/>
+    <w:lvl w:ilvl="0" w:tplc="04090001">
+      <w:start w:val="1"/>
+      <w:numFmt w:val="bullet"/>
+      <w:lvlText w:val=""/>
+      <w:lvlJc w:val="left"/>
+      <w:pPr>
+        <w:ind w:left="720" w:hanging="360"/>
+      </w:pPr>
+      <w:rPr>
+        <w:rFonts w:ascii="Symbol" w:hAnsi="Symbol" w:hint="default"/>
+      </w:rPr>
+    </w:lvl>
+    <w:lvl w:ilvl="1" w:tplc="04090003" w:tentative="1">
+      <w:start w:val="1"/>
+      <w:numFmt w:val="bullet"/>
+      <w:lvlText w:val="o"/>
+      <w:lvlJc w:val="left"/>
+      <w:pPr>
+        <w:ind w:left="1440" w:hanging="360"/>
+      </w:pPr>
+      <w:rPr>
+        <w:rFonts w:ascii="Courier New" w:hAnsi="Courier New" w:cs="Courier New" w:hint="default"/>
+      </w:rPr>
+    </w:lvl>
+    <w:lvl w:ilvl="2" w:tplc="04090005" w:tentative="1">
+      <w:start w:val="1"/>
+      <w:numFmt w:val="bullet"/>
+      <w:lvlText w:val=""/>
+      <w:lvlJc w:val="left"/>
+      <w:pPr>
+        <w:ind w:left="2160" w:hanging="360"/>
+      </w:pPr>
+      <w:rPr>
+        <w:rFonts w:ascii="Wingdings" w:hAnsi="Wingdings" w:hint="default"/>
+      </w:rPr>
+    </w:lvl>
+    <w:lvl w:ilvl="3" w:tplc="04090001" w:tentative="1">
+      <w:start w:val="1"/>
+      <w:numFmt w:val="bullet"/>
+      <w:lvlText w:val=""/>
+      <w:lvlJc w:val="left"/>
+      <w:pPr>
+        <w:ind w:left="2880" w:hanging="360"/>
+      </w:pPr>
+      <w:rPr>
+        <w:rFonts w:ascii="Symbol" w:hAnsi="Symbol" w:hint="default"/>
+      </w:rPr>
+    </w:lvl>
+    <w:lvl w:ilvl="4" w:tplc="04090003" w:tentative="1">
+      <w:start w:val="1"/>
+      <w:numFmt w:val="bullet"/>
+      <w:lvlText w:val="o"/>
+      <w:lvlJc w:val="left"/>
+      <w:pPr>
+        <w:ind w:left="3600" w:hanging="360"/>
+      </w:pPr>
+      <w:rPr>
+        <w:rFonts w:ascii="Courier New" w:hAnsi="Courier New" w:cs="Courier New" w:hint="default"/>
+      </w:rPr>
+    </w:lvl>
+    <w:lvl w:ilvl="5" w:tplc="04090005" w:tentative="1">
+      <w:start w:val="1"/>
+      <w:numFmt w:val="bullet"/>
+      <w:lvlText w:val=""/>
+      <w:lvlJc w:val="left"/>
+      <w:pPr>
+        <w:ind w:left="4320" w:hanging="360"/>
+      </w:pPr>
+      <w:rPr>
+        <w:rFonts w:ascii="Wingdings" w:hAnsi="Wingdings" w:hint="default"/>
+      </w:rPr>
+    </w:lvl>
+    <w:lvl w:ilvl="6" w:tplc="04090001" w:tentative="1">
+      <w:start w:val="1"/>
+      <w:numFmt w:val="bullet"/>
+      <w:lvlText w:val=""/>
+      <w:lvlJc w:val="left"/>
+      <w:pPr>
+        <w:ind w:left="5040" w:hanging="360"/>
+      </w:pPr>
+      <w:rPr>
+        <w:rFonts w:ascii="Symbol" w:hAnsi="Symbol" w:hint="default"/>
+      </w:rPr>
+    </w:lvl>
+    <w:lvl w:ilvl="7" w:tplc="04090003" w:tentative="1">
+      <w:start w:val="1"/>
+      <w:numFmt w:val="bullet"/>
+      <w:lvlText w:val="o"/>
+      <w:lvlJc w:val="left"/>
+      <w:pPr>
+        <w:ind w:left="5760" w:hanging="360"/>
+      </w:pPr>
+      <w:rPr>
+        <w:rFonts w:ascii="Courier New" w:hAnsi="Courier New" w:cs="Courier New" w:hint="default"/>
+      </w:rPr>
+    </w:lvl>
+    <w:lvl w:ilvl="8" w:tplc="04090005" w:tentative="1">
+      <w:start w:val="1"/>
+      <w:numFmt w:val="bullet"/>
+      <w:lvlText w:val=""/>
+      <w:lvlJc w:val="left"/>
+      <w:pPr>
+        <w:ind w:left="6480" w:hanging="360"/>
+      </w:pPr>
+      <w:rPr>
+        <w:rFonts w:ascii="Wingdings" w:hAnsi="Wingdings" w:hint="default"/>
+      </w:rPr>
+    </w:lvl>
+  </w:abstractNum>
+  <w:abstractNum w:abstractNumId="3">
     <w:nsid w:val="0C5B3B87"/>
     <w:multiLevelType w:val="hybridMultilevel"/>
     <w:tmpl w:val="BC6E5B7A"/>
@@ -3069,7 +5713,120 @@
       </w:rPr>
     </w:lvl>
   </w:abstractNum>
-  <w:abstractNum w:abstractNumId="2">
+  <w:abstractNum w:abstractNumId="4">
+    <w:nsid w:val="13AC58AD"/>
+    <w:multiLevelType w:val="hybridMultilevel"/>
+    <w:tmpl w:val="938E1330"/>
+    <w:lvl w:ilvl="0" w:tplc="04090001">
+      <w:start w:val="1"/>
+      <w:numFmt w:val="bullet"/>
+      <w:lvlText w:val=""/>
+      <w:lvlJc w:val="left"/>
+      <w:pPr>
+        <w:ind w:left="720" w:hanging="360"/>
+      </w:pPr>
+      <w:rPr>
+        <w:rFonts w:ascii="Symbol" w:hAnsi="Symbol" w:hint="default"/>
+      </w:rPr>
+    </w:lvl>
+    <w:lvl w:ilvl="1" w:tplc="04090003" w:tentative="1">
+      <w:start w:val="1"/>
+      <w:numFmt w:val="bullet"/>
+      <w:lvlText w:val="o"/>
+      <w:lvlJc w:val="left"/>
+      <w:pPr>
+        <w:ind w:left="1440" w:hanging="360"/>
+      </w:pPr>
+      <w:rPr>
+        <w:rFonts w:ascii="Courier New" w:hAnsi="Courier New" w:cs="Courier New" w:hint="default"/>
+      </w:rPr>
+    </w:lvl>
+    <w:lvl w:ilvl="2" w:tplc="04090005" w:tentative="1">
+      <w:start w:val="1"/>
+      <w:numFmt w:val="bullet"/>
+      <w:lvlText w:val=""/>
+      <w:lvlJc w:val="left"/>
+      <w:pPr>
+        <w:ind w:left="2160" w:hanging="360"/>
+      </w:pPr>
+      <w:rPr>
+        <w:rFonts w:ascii="Wingdings" w:hAnsi="Wingdings" w:hint="default"/>
+      </w:rPr>
+    </w:lvl>
+    <w:lvl w:ilvl="3" w:tplc="04090001" w:tentative="1">
+      <w:start w:val="1"/>
+      <w:numFmt w:val="bullet"/>
+      <w:lvlText w:val=""/>
+      <w:lvlJc w:val="left"/>
+      <w:pPr>
+        <w:ind w:left="2880" w:hanging="360"/>
+      </w:pPr>
+      <w:rPr>
+        <w:rFonts w:ascii="Symbol" w:hAnsi="Symbol" w:hint="default"/>
+      </w:rPr>
+    </w:lvl>
+    <w:lvl w:ilvl="4" w:tplc="04090003" w:tentative="1">
+      <w:start w:val="1"/>
+      <w:numFmt w:val="bullet"/>
+      <w:lvlText w:val="o"/>
+      <w:lvlJc w:val="left"/>
+      <w:pPr>
+        <w:ind w:left="3600" w:hanging="360"/>
+      </w:pPr>
+      <w:rPr>
+        <w:rFonts w:ascii="Courier New" w:hAnsi="Courier New" w:cs="Courier New" w:hint="default"/>
+      </w:rPr>
+    </w:lvl>
+    <w:lvl w:ilvl="5" w:tplc="04090005" w:tentative="1">
+      <w:start w:val="1"/>
+      <w:numFmt w:val="bullet"/>
+      <w:lvlText w:val=""/>
+      <w:lvlJc w:val="left"/>
+      <w:pPr>
+        <w:ind w:left="4320" w:hanging="360"/>
+      </w:pPr>
+      <w:rPr>
+        <w:rFonts w:ascii="Wingdings" w:hAnsi="Wingdings" w:hint="default"/>
+      </w:rPr>
+    </w:lvl>
+    <w:lvl w:ilvl="6" w:tplc="04090001" w:tentative="1">
+      <w:start w:val="1"/>
+      <w:numFmt w:val="bullet"/>
+      <w:lvlText w:val=""/>
+      <w:lvlJc w:val="left"/>
+      <w:pPr>
+        <w:ind w:left="5040" w:hanging="360"/>
+      </w:pPr>
+      <w:rPr>
+        <w:rFonts w:ascii="Symbol" w:hAnsi="Symbol" w:hint="default"/>
+      </w:rPr>
+    </w:lvl>
+    <w:lvl w:ilvl="7" w:tplc="04090003" w:tentative="1">
+      <w:start w:val="1"/>
+      <w:numFmt w:val="bullet"/>
+      <w:lvlText w:val="o"/>
+      <w:lvlJc w:val="left"/>
+      <w:pPr>
+        <w:ind w:left="5760" w:hanging="360"/>
+      </w:pPr>
+      <w:rPr>
+        <w:rFonts w:ascii="Courier New" w:hAnsi="Courier New" w:cs="Courier New" w:hint="default"/>
+      </w:rPr>
+    </w:lvl>
+    <w:lvl w:ilvl="8" w:tplc="04090005" w:tentative="1">
+      <w:start w:val="1"/>
+      <w:numFmt w:val="bullet"/>
+      <w:lvlText w:val=""/>
+      <w:lvlJc w:val="left"/>
+      <w:pPr>
+        <w:ind w:left="6480" w:hanging="360"/>
+      </w:pPr>
+      <w:rPr>
+        <w:rFonts w:ascii="Wingdings" w:hAnsi="Wingdings" w:hint="default"/>
+      </w:rPr>
+    </w:lvl>
+  </w:abstractNum>
+  <w:abstractNum w:abstractNumId="5">
     <w:nsid w:val="1482775B"/>
     <w:multiLevelType w:val="multilevel"/>
     <w:tmpl w:val="B2BA1112"/>
@@ -3212,7 +5969,7 @@
       </w:pPr>
     </w:lvl>
   </w:abstractNum>
-  <w:abstractNum w:abstractNumId="3">
+  <w:abstractNum w:abstractNumId="6">
     <w:nsid w:val="225E3A5D"/>
     <w:multiLevelType w:val="hybridMultilevel"/>
     <w:tmpl w:val="613CC1DC"/>
@@ -3325,7 +6082,7 @@
       </w:rPr>
     </w:lvl>
   </w:abstractNum>
-  <w:abstractNum w:abstractNumId="4">
+  <w:abstractNum w:abstractNumId="7">
     <w:nsid w:val="259D3E1F"/>
     <w:multiLevelType w:val="hybridMultilevel"/>
     <w:tmpl w:val="D5CC7046"/>
@@ -3438,7 +6195,7 @@
       </w:rPr>
     </w:lvl>
   </w:abstractNum>
-  <w:abstractNum w:abstractNumId="5">
+  <w:abstractNum w:abstractNumId="8">
     <w:nsid w:val="49144195"/>
     <w:multiLevelType w:val="multilevel"/>
     <w:tmpl w:val="0409001F"/>
@@ -3551,7 +6308,7 @@
       </w:rPr>
     </w:lvl>
   </w:abstractNum>
-  <w:abstractNum w:abstractNumId="6">
+  <w:abstractNum w:abstractNumId="9">
     <w:nsid w:val="4A7E0C29"/>
     <w:multiLevelType w:val="hybridMultilevel"/>
     <w:tmpl w:val="7EB2D0E2"/>
@@ -3664,7 +6421,7 @@
       </w:rPr>
     </w:lvl>
   </w:abstractNum>
-  <w:abstractNum w:abstractNumId="7">
+  <w:abstractNum w:abstractNumId="10">
     <w:nsid w:val="4E571EDE"/>
     <w:multiLevelType w:val="hybridMultilevel"/>
     <w:tmpl w:val="C6204170"/>
@@ -3777,7 +6534,7 @@
       </w:rPr>
     </w:lvl>
   </w:abstractNum>
-  <w:abstractNum w:abstractNumId="8">
+  <w:abstractNum w:abstractNumId="11">
     <w:nsid w:val="532E4BE1"/>
     <w:multiLevelType w:val="hybridMultilevel"/>
     <w:tmpl w:val="2E6EA9C0"/>
@@ -3890,7 +6647,7 @@
       </w:rPr>
     </w:lvl>
   </w:abstractNum>
-  <w:abstractNum w:abstractNumId="9">
+  <w:abstractNum w:abstractNumId="12">
     <w:nsid w:val="5390730C"/>
     <w:multiLevelType w:val="hybridMultilevel"/>
     <w:tmpl w:val="0A36360A"/>
@@ -4003,10 +6760,10 @@
       </w:rPr>
     </w:lvl>
   </w:abstractNum>
-  <w:abstractNum w:abstractNumId="10">
+  <w:abstractNum w:abstractNumId="13">
     <w:nsid w:val="551A1154"/>
     <w:multiLevelType w:val="hybridMultilevel"/>
-    <w:tmpl w:val="8CA053C6"/>
+    <w:tmpl w:val="412A787C"/>
     <w:lvl w:ilvl="0" w:tplc="04090001">
       <w:start w:val="1"/>
       <w:numFmt w:val="bullet"/>
@@ -4116,7 +6873,7 @@
       </w:rPr>
     </w:lvl>
   </w:abstractNum>
-  <w:abstractNum w:abstractNumId="11">
+  <w:abstractNum w:abstractNumId="14">
     <w:nsid w:val="5743752F"/>
     <w:multiLevelType w:val="multilevel"/>
     <w:tmpl w:val="0409001F"/>
@@ -4202,7 +6959,7 @@
       </w:pPr>
     </w:lvl>
   </w:abstractNum>
-  <w:abstractNum w:abstractNumId="12">
+  <w:abstractNum w:abstractNumId="15">
     <w:nsid w:val="57B45791"/>
     <w:multiLevelType w:val="hybridMultilevel"/>
     <w:tmpl w:val="27AC3990"/>
@@ -4315,7 +7072,7 @@
       </w:rPr>
     </w:lvl>
   </w:abstractNum>
-  <w:abstractNum w:abstractNumId="13">
+  <w:abstractNum w:abstractNumId="16">
     <w:nsid w:val="615F52B5"/>
     <w:multiLevelType w:val="multilevel"/>
     <w:tmpl w:val="0409001F"/>
@@ -4428,7 +7185,7 @@
       </w:rPr>
     </w:lvl>
   </w:abstractNum>
-  <w:abstractNum w:abstractNumId="14">
+  <w:abstractNum w:abstractNumId="17">
     <w:nsid w:val="65152FA6"/>
     <w:multiLevelType w:val="hybridMultilevel"/>
     <w:tmpl w:val="520E6D6E"/>
@@ -4541,50 +7298,291 @@
       </w:rPr>
     </w:lvl>
   </w:abstractNum>
+  <w:abstractNum w:abstractNumId="18">
+    <w:nsid w:val="67F0395A"/>
+    <w:multiLevelType w:val="hybridMultilevel"/>
+    <w:tmpl w:val="C2CECF7E"/>
+    <w:lvl w:ilvl="0" w:tplc="04090001">
+      <w:start w:val="1"/>
+      <w:numFmt w:val="bullet"/>
+      <w:lvlText w:val=""/>
+      <w:lvlJc w:val="left"/>
+      <w:pPr>
+        <w:ind w:left="720" w:hanging="360"/>
+      </w:pPr>
+      <w:rPr>
+        <w:rFonts w:ascii="Symbol" w:hAnsi="Symbol" w:hint="default"/>
+      </w:rPr>
+    </w:lvl>
+    <w:lvl w:ilvl="1" w:tplc="04090003" w:tentative="1">
+      <w:start w:val="1"/>
+      <w:numFmt w:val="bullet"/>
+      <w:lvlText w:val="o"/>
+      <w:lvlJc w:val="left"/>
+      <w:pPr>
+        <w:ind w:left="1440" w:hanging="360"/>
+      </w:pPr>
+      <w:rPr>
+        <w:rFonts w:ascii="Courier New" w:hAnsi="Courier New" w:cs="Courier New" w:hint="default"/>
+      </w:rPr>
+    </w:lvl>
+    <w:lvl w:ilvl="2" w:tplc="04090005" w:tentative="1">
+      <w:start w:val="1"/>
+      <w:numFmt w:val="bullet"/>
+      <w:lvlText w:val=""/>
+      <w:lvlJc w:val="left"/>
+      <w:pPr>
+        <w:ind w:left="2160" w:hanging="360"/>
+      </w:pPr>
+      <w:rPr>
+        <w:rFonts w:ascii="Wingdings" w:hAnsi="Wingdings" w:hint="default"/>
+      </w:rPr>
+    </w:lvl>
+    <w:lvl w:ilvl="3" w:tplc="04090001" w:tentative="1">
+      <w:start w:val="1"/>
+      <w:numFmt w:val="bullet"/>
+      <w:lvlText w:val=""/>
+      <w:lvlJc w:val="left"/>
+      <w:pPr>
+        <w:ind w:left="2880" w:hanging="360"/>
+      </w:pPr>
+      <w:rPr>
+        <w:rFonts w:ascii="Symbol" w:hAnsi="Symbol" w:hint="default"/>
+      </w:rPr>
+    </w:lvl>
+    <w:lvl w:ilvl="4" w:tplc="04090003" w:tentative="1">
+      <w:start w:val="1"/>
+      <w:numFmt w:val="bullet"/>
+      <w:lvlText w:val="o"/>
+      <w:lvlJc w:val="left"/>
+      <w:pPr>
+        <w:ind w:left="3600" w:hanging="360"/>
+      </w:pPr>
+      <w:rPr>
+        <w:rFonts w:ascii="Courier New" w:hAnsi="Courier New" w:cs="Courier New" w:hint="default"/>
+      </w:rPr>
+    </w:lvl>
+    <w:lvl w:ilvl="5" w:tplc="04090005" w:tentative="1">
+      <w:start w:val="1"/>
+      <w:numFmt w:val="bullet"/>
+      <w:lvlText w:val=""/>
+      <w:lvlJc w:val="left"/>
+      <w:pPr>
+        <w:ind w:left="4320" w:hanging="360"/>
+      </w:pPr>
+      <w:rPr>
+        <w:rFonts w:ascii="Wingdings" w:hAnsi="Wingdings" w:hint="default"/>
+      </w:rPr>
+    </w:lvl>
+    <w:lvl w:ilvl="6" w:tplc="04090001" w:tentative="1">
+      <w:start w:val="1"/>
+      <w:numFmt w:val="bullet"/>
+      <w:lvlText w:val=""/>
+      <w:lvlJc w:val="left"/>
+      <w:pPr>
+        <w:ind w:left="5040" w:hanging="360"/>
+      </w:pPr>
+      <w:rPr>
+        <w:rFonts w:ascii="Symbol" w:hAnsi="Symbol" w:hint="default"/>
+      </w:rPr>
+    </w:lvl>
+    <w:lvl w:ilvl="7" w:tplc="04090003" w:tentative="1">
+      <w:start w:val="1"/>
+      <w:numFmt w:val="bullet"/>
+      <w:lvlText w:val="o"/>
+      <w:lvlJc w:val="left"/>
+      <w:pPr>
+        <w:ind w:left="5760" w:hanging="360"/>
+      </w:pPr>
+      <w:rPr>
+        <w:rFonts w:ascii="Courier New" w:hAnsi="Courier New" w:cs="Courier New" w:hint="default"/>
+      </w:rPr>
+    </w:lvl>
+    <w:lvl w:ilvl="8" w:tplc="04090005" w:tentative="1">
+      <w:start w:val="1"/>
+      <w:numFmt w:val="bullet"/>
+      <w:lvlText w:val=""/>
+      <w:lvlJc w:val="left"/>
+      <w:pPr>
+        <w:ind w:left="6480" w:hanging="360"/>
+      </w:pPr>
+      <w:rPr>
+        <w:rFonts w:ascii="Wingdings" w:hAnsi="Wingdings" w:hint="default"/>
+      </w:rPr>
+    </w:lvl>
+  </w:abstractNum>
+  <w:abstractNum w:abstractNumId="19">
+    <w:nsid w:val="771E0070"/>
+    <w:multiLevelType w:val="hybridMultilevel"/>
+    <w:tmpl w:val="F1A4B92E"/>
+    <w:lvl w:ilvl="0" w:tplc="04090001">
+      <w:start w:val="1"/>
+      <w:numFmt w:val="bullet"/>
+      <w:lvlText w:val=""/>
+      <w:lvlJc w:val="left"/>
+      <w:pPr>
+        <w:ind w:left="720" w:hanging="360"/>
+      </w:pPr>
+      <w:rPr>
+        <w:rFonts w:ascii="Symbol" w:hAnsi="Symbol" w:hint="default"/>
+      </w:rPr>
+    </w:lvl>
+    <w:lvl w:ilvl="1" w:tplc="04090003" w:tentative="1">
+      <w:start w:val="1"/>
+      <w:numFmt w:val="bullet"/>
+      <w:lvlText w:val="o"/>
+      <w:lvlJc w:val="left"/>
+      <w:pPr>
+        <w:ind w:left="1440" w:hanging="360"/>
+      </w:pPr>
+      <w:rPr>
+        <w:rFonts w:ascii="Courier New" w:hAnsi="Courier New" w:cs="Courier New" w:hint="default"/>
+      </w:rPr>
+    </w:lvl>
+    <w:lvl w:ilvl="2" w:tplc="04090005" w:tentative="1">
+      <w:start w:val="1"/>
+      <w:numFmt w:val="bullet"/>
+      <w:lvlText w:val=""/>
+      <w:lvlJc w:val="left"/>
+      <w:pPr>
+        <w:ind w:left="2160" w:hanging="360"/>
+      </w:pPr>
+      <w:rPr>
+        <w:rFonts w:ascii="Wingdings" w:hAnsi="Wingdings" w:hint="default"/>
+      </w:rPr>
+    </w:lvl>
+    <w:lvl w:ilvl="3" w:tplc="04090001" w:tentative="1">
+      <w:start w:val="1"/>
+      <w:numFmt w:val="bullet"/>
+      <w:lvlText w:val=""/>
+      <w:lvlJc w:val="left"/>
+      <w:pPr>
+        <w:ind w:left="2880" w:hanging="360"/>
+      </w:pPr>
+      <w:rPr>
+        <w:rFonts w:ascii="Symbol" w:hAnsi="Symbol" w:hint="default"/>
+      </w:rPr>
+    </w:lvl>
+    <w:lvl w:ilvl="4" w:tplc="04090003" w:tentative="1">
+      <w:start w:val="1"/>
+      <w:numFmt w:val="bullet"/>
+      <w:lvlText w:val="o"/>
+      <w:lvlJc w:val="left"/>
+      <w:pPr>
+        <w:ind w:left="3600" w:hanging="360"/>
+      </w:pPr>
+      <w:rPr>
+        <w:rFonts w:ascii="Courier New" w:hAnsi="Courier New" w:cs="Courier New" w:hint="default"/>
+      </w:rPr>
+    </w:lvl>
+    <w:lvl w:ilvl="5" w:tplc="04090005" w:tentative="1">
+      <w:start w:val="1"/>
+      <w:numFmt w:val="bullet"/>
+      <w:lvlText w:val=""/>
+      <w:lvlJc w:val="left"/>
+      <w:pPr>
+        <w:ind w:left="4320" w:hanging="360"/>
+      </w:pPr>
+      <w:rPr>
+        <w:rFonts w:ascii="Wingdings" w:hAnsi="Wingdings" w:hint="default"/>
+      </w:rPr>
+    </w:lvl>
+    <w:lvl w:ilvl="6" w:tplc="04090001" w:tentative="1">
+      <w:start w:val="1"/>
+      <w:numFmt w:val="bullet"/>
+      <w:lvlText w:val=""/>
+      <w:lvlJc w:val="left"/>
+      <w:pPr>
+        <w:ind w:left="5040" w:hanging="360"/>
+      </w:pPr>
+      <w:rPr>
+        <w:rFonts w:ascii="Symbol" w:hAnsi="Symbol" w:hint="default"/>
+      </w:rPr>
+    </w:lvl>
+    <w:lvl w:ilvl="7" w:tplc="04090003" w:tentative="1">
+      <w:start w:val="1"/>
+      <w:numFmt w:val="bullet"/>
+      <w:lvlText w:val="o"/>
+      <w:lvlJc w:val="left"/>
+      <w:pPr>
+        <w:ind w:left="5760" w:hanging="360"/>
+      </w:pPr>
+      <w:rPr>
+        <w:rFonts w:ascii="Courier New" w:hAnsi="Courier New" w:cs="Courier New" w:hint="default"/>
+      </w:rPr>
+    </w:lvl>
+    <w:lvl w:ilvl="8" w:tplc="04090005" w:tentative="1">
+      <w:start w:val="1"/>
+      <w:numFmt w:val="bullet"/>
+      <w:lvlText w:val=""/>
+      <w:lvlJc w:val="left"/>
+      <w:pPr>
+        <w:ind w:left="6480" w:hanging="360"/>
+      </w:pPr>
+      <w:rPr>
+        <w:rFonts w:ascii="Wingdings" w:hAnsi="Wingdings" w:hint="default"/>
+      </w:rPr>
+    </w:lvl>
+  </w:abstractNum>
   <w:num w:numId="1">
-    <w:abstractNumId w:val="2"/>
+    <w:abstractNumId w:val="5"/>
   </w:num>
   <w:num w:numId="2">
-    <w:abstractNumId w:val="6"/>
+    <w:abstractNumId w:val="9"/>
   </w:num>
   <w:num w:numId="3">
-    <w:abstractNumId w:val="4"/>
+    <w:abstractNumId w:val="7"/>
   </w:num>
   <w:num w:numId="4">
     <w:abstractNumId w:val="0"/>
   </w:num>
   <w:num w:numId="5">
+    <w:abstractNumId w:val="15"/>
+  </w:num>
+  <w:num w:numId="6">
+    <w:abstractNumId w:val="10"/>
+  </w:num>
+  <w:num w:numId="7">
+    <w:abstractNumId w:val="6"/>
+  </w:num>
+  <w:num w:numId="8">
+    <w:abstractNumId w:val="13"/>
+  </w:num>
+  <w:num w:numId="9">
+    <w:abstractNumId w:val="17"/>
+  </w:num>
+  <w:num w:numId="10">
+    <w:abstractNumId w:val="3"/>
+  </w:num>
+  <w:num w:numId="11">
+    <w:abstractNumId w:val="11"/>
+  </w:num>
+  <w:num w:numId="12">
+    <w:abstractNumId w:val="14"/>
+  </w:num>
+  <w:num w:numId="13">
     <w:abstractNumId w:val="12"/>
   </w:num>
-  <w:num w:numId="6">
-    <w:abstractNumId w:val="7"/>
+  <w:num w:numId="14">
+    <w:abstractNumId w:val="16"/>
   </w:num>
-  <w:num w:numId="7">
-    <w:abstractNumId w:val="3"/>
+  <w:num w:numId="15">
+    <w:abstractNumId w:val="8"/>
   </w:num>
-  <w:num w:numId="8">
-    <w:abstractNumId w:val="10"/>
+  <w:num w:numId="16">
+    <w:abstractNumId w:val="19"/>
   </w:num>
-  <w:num w:numId="9">
-    <w:abstractNumId w:val="14"/>
+  <w:num w:numId="17">
+    <w:abstractNumId w:val="18"/>
   </w:num>
-  <w:num w:numId="10">
+  <w:num w:numId="18">
+    <w:abstractNumId w:val="2"/>
+  </w:num>
+  <w:num w:numId="19">
     <w:abstractNumId w:val="1"/>
   </w:num>
-  <w:num w:numId="11">
-    <w:abstractNumId w:val="8"/>
-  </w:num>
-  <w:num w:numId="12">
-    <w:abstractNumId w:val="11"/>
-  </w:num>
-  <w:num w:numId="13">
-    <w:abstractNumId w:val="9"/>
-  </w:num>
-  <w:num w:numId="14">
-    <w:abstractNumId w:val="13"/>
-  </w:num>
-  <w:num w:numId="15">
-    <w:abstractNumId w:val="5"/>
+  <w:num w:numId="20">
+    <w:abstractNumId w:val="4"/>
   </w:num>
   <w:numIdMacAtCleanup w:val="15"/>
 </w:numbering>
@@ -6172,6 +9170,22 @@
     <w:basedOn w:val="DefaultParagraphFont"/>
     <w:rsid w:val="001C46D3"/>
   </w:style>
+  <w:style w:type="paragraph" w:customStyle="1" w:styleId="Default">
+    <w:name w:val="Default"/>
+    <w:rsid w:val="00DB4965"/>
+    <w:pPr>
+      <w:autoSpaceDE w:val="0"/>
+      <w:autoSpaceDN w:val="0"/>
+      <w:adjustRightInd w:val="0"/>
+      <w:spacing w:after="0" w:line="240" w:lineRule="auto"/>
+    </w:pPr>
+    <w:rPr>
+      <w:rFonts w:ascii="Calibri" w:hAnsi="Calibri" w:cs="Calibri"/>
+      <w:color w:val="000000"/>
+      <w:sz w:val="24"/>
+      <w:szCs w:val="24"/>
+    </w:rPr>
+  </w:style>
 </w:styles>
 </file>
 
@@ -6417,7 +9431,7 @@
 </file>
 
 <file path=customXml/itemProps1.xml><?xml version="1.0" encoding="utf-8"?>
-<ds:datastoreItem xmlns:ds="http://schemas.openxmlformats.org/officeDocument/2006/customXml" ds:itemID="{941FAD04-F7AC-4A72-8A90-81F6641786CF}">
+<ds:datastoreItem xmlns:ds="http://schemas.openxmlformats.org/officeDocument/2006/customXml" ds:itemID="{7F893483-BA5A-41EB-9297-9E3E56D9A9A9}">
   <ds:schemaRefs>
     <ds:schemaRef ds:uri="http://schemas.openxmlformats.org/officeDocument/2006/bibliography"/>
   </ds:schemaRefs>

</xml_diff>

<commit_message>
Cập nhật kế hoạch bảo trì, tài liệu tham khảo
Tài liệu củ Minh nộp học kì trước
</commit_message>
<xml_diff>
--- a/BaiTap2/BT01_BT2_KeHoach.docx
+++ b/BaiTap2/BT01_BT2_KeHoach.docx
@@ -4985,24 +4985,1079 @@
     </w:p>
     <w:p>
       <w:pPr>
-        <w:ind w:left="360"/>
-      </w:pPr>
-      <w:r>
-        <w:t>Có yêu cầu thay đổi, thành viên bảo trì điền phiếu yêu cầu thay đổi.</w:t>
-      </w:r>
-      <w:bookmarkStart w:id="10" w:name="_GoBack"/>
+        <w:pStyle w:val="ListParagraph"/>
+        <w:numPr>
+          <w:ilvl w:val="0"/>
+          <w:numId w:val="21"/>
+        </w:numPr>
+      </w:pPr>
+      <w:r>
+        <w:t>Có yêu cầu thay đổi, thành viên bảo trì điền phiếu yêu cầu thay đổ</w:t>
+      </w:r>
+      <w:r>
+        <w:t>i và gửi cho người quản lý dự án.</w:t>
+      </w:r>
+    </w:p>
+    <w:p>
+      <w:pPr>
+        <w:pStyle w:val="ListParagraph"/>
+        <w:numPr>
+          <w:ilvl w:val="0"/>
+          <w:numId w:val="21"/>
+        </w:numPr>
+      </w:pPr>
+      <w:r>
+        <w:t>Người quản lý dự án tiếp nhận phiếu yêu cầu thay đổi và viết phiếu tiếp nhận yêu cầu thay đổi.</w:t>
+      </w:r>
+    </w:p>
+    <w:p>
+      <w:pPr>
+        <w:pStyle w:val="ListParagraph"/>
+        <w:numPr>
+          <w:ilvl w:val="0"/>
+          <w:numId w:val="21"/>
+        </w:numPr>
+      </w:pPr>
+      <w:r>
+        <w:t>Nếu thay đổi hợp lệ cần thực hiện:</w:t>
+      </w:r>
+    </w:p>
+    <w:p>
+      <w:pPr>
+        <w:pStyle w:val="ListParagraph"/>
+        <w:numPr>
+          <w:ilvl w:val="1"/>
+          <w:numId w:val="21"/>
+        </w:numPr>
+      </w:pPr>
+      <w:r>
+        <w:t xml:space="preserve">Xác định loại </w:t>
+      </w:r>
+      <w:r>
+        <w:t>thay đổi</w:t>
+      </w:r>
+      <w:r>
+        <w:t>, sắp xếp mức độ ưu tiên cho yêu cầu</w:t>
+      </w:r>
+      <w:r>
+        <w:t xml:space="preserve"> thay đổi</w:t>
+      </w:r>
+      <w:r>
+        <w:t>.</w:t>
+      </w:r>
+    </w:p>
+    <w:p>
+      <w:pPr>
+        <w:pStyle w:val="ListParagraph"/>
+        <w:numPr>
+          <w:ilvl w:val="1"/>
+          <w:numId w:val="21"/>
+        </w:numPr>
+      </w:pPr>
+      <w:r>
+        <w:t xml:space="preserve">Phân tích sự tác động của </w:t>
+      </w:r>
+      <w:r>
+        <w:t>yêu cầu thay đổi</w:t>
+      </w:r>
+      <w:r>
+        <w:t xml:space="preserve"> bao gồm: các thành phần bị ảnh hưởng, đánh giá chi phí để thực hiện yêu cầu</w:t>
+      </w:r>
+      <w:r>
+        <w:t xml:space="preserve"> thay đổi</w:t>
+      </w:r>
+      <w:r>
+        <w:t>.</w:t>
+      </w:r>
+    </w:p>
+    <w:p>
+      <w:pPr>
+        <w:pStyle w:val="ListParagraph"/>
+        <w:numPr>
+          <w:ilvl w:val="1"/>
+          <w:numId w:val="21"/>
+        </w:numPr>
+      </w:pPr>
+      <w:r>
+        <w:t>If</w:t>
+      </w:r>
+      <w:r>
+        <w:t xml:space="preserve"> yêu cầu thay đổi được phê duyệt:</w:t>
+      </w:r>
+    </w:p>
+    <w:p>
+      <w:pPr>
+        <w:pStyle w:val="ListParagraph"/>
+        <w:numPr>
+          <w:ilvl w:val="2"/>
+          <w:numId w:val="21"/>
+        </w:numPr>
+      </w:pPr>
+      <w:r>
+        <w:t>Repeat</w:t>
+      </w:r>
+    </w:p>
+    <w:p>
+      <w:pPr>
+        <w:pStyle w:val="ListParagraph"/>
+        <w:numPr>
+          <w:ilvl w:val="3"/>
+          <w:numId w:val="21"/>
+        </w:numPr>
+      </w:pPr>
+      <w:r>
+        <w:t>Thực hiện thay đổi phần mềm</w:t>
+      </w:r>
+    </w:p>
+    <w:p>
+      <w:pPr>
+        <w:pStyle w:val="ListParagraph"/>
+        <w:numPr>
+          <w:ilvl w:val="3"/>
+          <w:numId w:val="21"/>
+        </w:numPr>
+      </w:pPr>
+      <w:r>
+        <w:t>Ghi nhận lại các thay đổi trên mã nguồn cũng như tài liệu.</w:t>
+      </w:r>
+    </w:p>
+    <w:p>
+      <w:pPr>
+        <w:pStyle w:val="ListParagraph"/>
+        <w:numPr>
+          <w:ilvl w:val="3"/>
+          <w:numId w:val="21"/>
+        </w:numPr>
+      </w:pPr>
+      <w:r>
+        <w:t>Đánh giá chất lượng phần mềm sau khi thực hiện thay đổi.</w:t>
+      </w:r>
+    </w:p>
+    <w:p>
+      <w:pPr>
+        <w:pStyle w:val="ListParagraph"/>
+        <w:numPr>
+          <w:ilvl w:val="2"/>
+          <w:numId w:val="21"/>
+        </w:numPr>
+      </w:pPr>
+      <w:r>
+        <w:t>Until chất lượng phần thay đổi trên phần mềm đã đạt yêu cầu.</w:t>
+      </w:r>
+    </w:p>
+    <w:p>
+      <w:pPr>
+        <w:pStyle w:val="ListParagraph"/>
+        <w:numPr>
+          <w:ilvl w:val="1"/>
+          <w:numId w:val="21"/>
+        </w:numPr>
+      </w:pPr>
+      <w:r>
+        <w:t>Else từ chối thực hiện yêu cầu</w:t>
+      </w:r>
+      <w:r>
+        <w:t xml:space="preserve"> thay đổi</w:t>
+      </w:r>
+      <w:r>
+        <w:t>.</w:t>
+      </w:r>
+    </w:p>
+    <w:p>
+      <w:pPr>
+        <w:pStyle w:val="Heading1"/>
+      </w:pPr>
+      <w:bookmarkStart w:id="10" w:name="_Toc399334156"/>
+      <w:r>
+        <w:t>Quản lý chất lượng</w:t>
+      </w:r>
       <w:bookmarkEnd w:id="10"/>
     </w:p>
-    <w:p>
-      <w:pPr>
-        <w:pStyle w:val="Heading1"/>
-      </w:pPr>
-      <w:bookmarkStart w:id="11" w:name="_Toc399334156"/>
-      <w:r>
-        <w:t>Quản lý chất lượng</w:t>
-      </w:r>
-      <w:bookmarkEnd w:id="11"/>
-    </w:p>
+    <w:tbl>
+      <w:tblPr>
+        <w:tblStyle w:val="TableGrid"/>
+        <w:tblW w:w="5000" w:type="pct"/>
+        <w:tblLook w:val="04A0" w:firstRow="1" w:lastRow="0" w:firstColumn="1" w:lastColumn="0" w:noHBand="0" w:noVBand="1"/>
+      </w:tblPr>
+      <w:tblGrid>
+        <w:gridCol w:w="2078"/>
+        <w:gridCol w:w="6939"/>
+      </w:tblGrid>
+      <w:tr>
+        <w:tc>
+          <w:tcPr>
+            <w:tcW w:w="1152" w:type="pct"/>
+          </w:tcPr>
+          <w:p>
+            <w:r>
+              <w:t>Thành phần</w:t>
+            </w:r>
+          </w:p>
+        </w:tc>
+        <w:tc>
+          <w:tcPr>
+            <w:tcW w:w="3848" w:type="pct"/>
+          </w:tcPr>
+          <w:p>
+            <w:r>
+              <w:t>Quy ước</w:t>
+            </w:r>
+          </w:p>
+        </w:tc>
+      </w:tr>
+      <w:tr>
+        <w:tc>
+          <w:tcPr>
+            <w:tcW w:w="1152" w:type="pct"/>
+          </w:tcPr>
+          <w:p>
+            <w:r>
+              <w:t>Tài liệu</w:t>
+            </w:r>
+          </w:p>
+        </w:tc>
+        <w:tc>
+          <w:tcPr>
+            <w:tcW w:w="3848" w:type="pct"/>
+          </w:tcPr>
+          <w:p>
+            <w:r>
+              <w:t xml:space="preserve">Quy tắc đặt tên: </w:t>
+            </w:r>
+            <w:r>
+              <w:t>BT01</w:t>
+            </w:r>
+            <w:r>
+              <w:t xml:space="preserve">_TenTaiLieu_vx.x với x.x là số phiên bản, nếu có tên người tạo file thì đặt thêm hậu tố là tên người, ví du: </w:t>
+            </w:r>
+            <w:r>
+              <w:t>BT01</w:t>
+            </w:r>
+            <w:r>
+              <w:t>_TenTaiLieu_TenTacGiaVietLienKhongDau_vx.x.</w:t>
+            </w:r>
+          </w:p>
+          <w:p>
+            <w:r>
+              <w:t xml:space="preserve">Font chữ: </w:t>
+            </w:r>
+            <w:r>
+              <w:t>Times New Roman</w:t>
+            </w:r>
+            <w:r>
+              <w:t>.</w:t>
+            </w:r>
+          </w:p>
+          <w:p>
+            <w:r>
+              <w:t xml:space="preserve">Kích thước: </w:t>
+            </w:r>
+            <w:r>
+              <w:t>11px</w:t>
+            </w:r>
+            <w:r>
+              <w:t>.</w:t>
+            </w:r>
+          </w:p>
+          <w:p>
+            <w:r>
+              <w:t>Màu chữ: đen.</w:t>
+            </w:r>
+          </w:p>
+          <w:p>
+            <w:r>
+              <w:t>Các bảng phải được chỉnh cho lấp đầy phần ngang không gian.</w:t>
+            </w:r>
+          </w:p>
+          <w:p>
+            <w:r>
+              <w:t>Các mục heading phải được đánh số, viết thường, hoa đầu dòng.</w:t>
+            </w:r>
+          </w:p>
+          <w:p>
+            <w:r>
+              <w:t>Cấu trúc tài liệu:</w:t>
+            </w:r>
+          </w:p>
+          <w:p>
+            <w:pPr>
+              <w:pStyle w:val="ListParagraph"/>
+              <w:numPr>
+                <w:ilvl w:val="0"/>
+                <w:numId w:val="22"/>
+              </w:numPr>
+              <w:spacing w:after="0" w:line="240" w:lineRule="auto"/>
+              <w:jc w:val="left"/>
+            </w:pPr>
+            <w:r>
+              <w:t>Trang cover: Ghi tên tài liệu, tên dự án, người chuẩn bị tài liệu, người phê chuẩn, ngày chuẩn bị, số phiên bản. Font-size: 14 – 32, màu chữ: đen.</w:t>
+            </w:r>
+          </w:p>
+          <w:p>
+            <w:pPr>
+              <w:pStyle w:val="ListParagraph"/>
+              <w:numPr>
+                <w:ilvl w:val="0"/>
+                <w:numId w:val="22"/>
+              </w:numPr>
+              <w:spacing w:after="0" w:line="240" w:lineRule="auto"/>
+              <w:jc w:val="left"/>
+            </w:pPr>
+            <w:r>
+              <w:t>Trang nội dung:</w:t>
+            </w:r>
+          </w:p>
+          <w:p>
+            <w:pPr>
+              <w:pStyle w:val="ListParagraph"/>
+              <w:numPr>
+                <w:ilvl w:val="1"/>
+                <w:numId w:val="22"/>
+              </w:numPr>
+              <w:spacing w:after="0" w:line="240" w:lineRule="auto"/>
+              <w:jc w:val="left"/>
+            </w:pPr>
+            <w:r>
+              <w:t>Trang mục lục: chữ mục lục được định dạng heading nhưng không đánh số thứ tự. Số trang được đánh bằng số la mã, viết thường.</w:t>
+            </w:r>
+          </w:p>
+          <w:p>
+            <w:pPr>
+              <w:pStyle w:val="ListParagraph"/>
+              <w:numPr>
+                <w:ilvl w:val="1"/>
+                <w:numId w:val="22"/>
+              </w:numPr>
+              <w:spacing w:after="0" w:line="240" w:lineRule="auto"/>
+              <w:jc w:val="left"/>
+            </w:pPr>
+            <w:r>
+              <w:t>Trang theo dõi phiên bản tài liệu: ghi rõ ngày sửa đổi, người sửa đổi, lý do, phiên bản. Tiêu đề được định dạng heading nhưng không đánh số thứ tự. Số trang được đánh bằng số la mã, viết thường.</w:t>
+            </w:r>
+          </w:p>
+          <w:p>
+            <w:pPr>
+              <w:pStyle w:val="ListParagraph"/>
+              <w:numPr>
+                <w:ilvl w:val="1"/>
+                <w:numId w:val="22"/>
+              </w:numPr>
+              <w:spacing w:after="0" w:line="240" w:lineRule="auto"/>
+              <w:jc w:val="left"/>
+            </w:pPr>
+            <w:r>
+              <w:t xml:space="preserve">Trang nội dung khác: Các đề mục được format ở dạng heading. Đánh số theo số Ả rập: 1, 2, 3…. Các mục con </w:t>
+            </w:r>
+            <w:r>
+              <w:lastRenderedPageBreak/>
+              <w:t>nhỏ hơn được đánh số theo dạng X.X. Ví dụ : 1.1, 1.2, 1.3. Số trang được đánh số bắt đầu từ 1, được đánh số Ả-rập.</w:t>
+            </w:r>
+          </w:p>
+          <w:p>
+            <w:r>
+              <w:t>Nếu là file excel thì các trang được đổi thành các sheet với nội dung và định dạng tương tự.</w:t>
+            </w:r>
+          </w:p>
+          <w:p/>
+        </w:tc>
+      </w:tr>
+      <w:tr>
+        <w:tc>
+          <w:tcPr>
+            <w:tcW w:w="1152" w:type="pct"/>
+          </w:tcPr>
+          <w:p>
+            <w:r>
+              <w:lastRenderedPageBreak/>
+              <w:t>Các quy ước thiết kế</w:t>
+            </w:r>
+          </w:p>
+        </w:tc>
+        <w:tc>
+          <w:tcPr>
+            <w:tcW w:w="3848" w:type="pct"/>
+          </w:tcPr>
+          <w:p>
+            <w:r>
+              <w:t>Thiết kế theo mô hình MVC</w:t>
+            </w:r>
+          </w:p>
+          <w:p>
+            <w:pPr>
+              <w:pStyle w:val="ListParagraph"/>
+              <w:numPr>
+                <w:ilvl w:val="0"/>
+                <w:numId w:val="23"/>
+              </w:numPr>
+              <w:spacing w:after="0" w:line="240" w:lineRule="auto"/>
+              <w:jc w:val="left"/>
+            </w:pPr>
+            <w:r>
+              <w:t>Các file Model: đặt tên theo quy tắc đặt tên lớp.</w:t>
+            </w:r>
+          </w:p>
+          <w:p>
+            <w:pPr>
+              <w:pStyle w:val="ListParagraph"/>
+              <w:numPr>
+                <w:ilvl w:val="0"/>
+                <w:numId w:val="23"/>
+              </w:numPr>
+              <w:spacing w:after="0" w:line="240" w:lineRule="auto"/>
+              <w:jc w:val="left"/>
+            </w:pPr>
+            <w:r>
+              <w:t>Các file View: đặt tên theo chức năng hiển thị, ngắn gọn, theo quy tắc Camel, ví dụ: AddAgreement, ListStudent, …</w:t>
+            </w:r>
+          </w:p>
+          <w:p>
+            <w:pPr>
+              <w:pStyle w:val="ListParagraph"/>
+              <w:numPr>
+                <w:ilvl w:val="0"/>
+                <w:numId w:val="23"/>
+              </w:numPr>
+              <w:spacing w:after="0" w:line="240" w:lineRule="auto"/>
+              <w:jc w:val="left"/>
+            </w:pPr>
+            <w:r>
+              <w:t>Các file Controller: đặt tên theo chức năng mà nó quản lý, ngắn gọn, theo quy tắc Camel, có hậu tố là Controller.Có thể đặt tên theo tên lớp mà nó quản lý, viết ở dạng số nhiều, ví dụ: StudentsController, RegisterCoursesController, v.v</w:t>
+            </w:r>
+          </w:p>
+        </w:tc>
+      </w:tr>
+      <w:tr>
+        <w:tc>
+          <w:tcPr>
+            <w:tcW w:w="1152" w:type="pct"/>
+          </w:tcPr>
+          <w:p>
+            <w:r>
+              <w:t>Các quy ước lập trình</w:t>
+            </w:r>
+          </w:p>
+        </w:tc>
+        <w:tc>
+          <w:tcPr>
+            <w:tcW w:w="3848" w:type="pct"/>
+          </w:tcPr>
+          <w:p>
+            <w:pPr>
+              <w:pStyle w:val="ListParagraph"/>
+              <w:numPr>
+                <w:ilvl w:val="0"/>
+                <w:numId w:val="23"/>
+              </w:numPr>
+              <w:spacing w:after="0" w:line="240" w:lineRule="auto"/>
+              <w:jc w:val="left"/>
+            </w:pPr>
+            <w:r>
+              <w:t>Tên biến: tên biến được đặt ngắn gọn, thể hiện được mục đích khi sử dụng biến, thường là danh từ, viết theo quy tắc Camel, chữ đầu tiên viết thường. Ví dụ: numberOfStudents, isVisitted,…. Có thể sử dụng tiền tố để chỉ ra kiểu của biến, ví dụ: strName, intNumberOfWays, ….</w:t>
+            </w:r>
+          </w:p>
+          <w:p>
+            <w:pPr>
+              <w:pStyle w:val="ListParagraph"/>
+              <w:numPr>
+                <w:ilvl w:val="0"/>
+                <w:numId w:val="23"/>
+              </w:numPr>
+              <w:spacing w:after="0" w:line="240" w:lineRule="auto"/>
+              <w:jc w:val="left"/>
+            </w:pPr>
+            <w:r>
+              <w:t>Tên hàm: tên hàm bắt buộc phải là động từ, ngắn gọn, thể hiện mục đích của hàm, viết theo quy tắc Camel, chữ đầu tiên viết thường, ví dụ: createAgreement, editAgreement, solveEquation, updateStudentInformation, ….</w:t>
+            </w:r>
+          </w:p>
+          <w:p>
+            <w:pPr>
+              <w:pStyle w:val="ListParagraph"/>
+              <w:numPr>
+                <w:ilvl w:val="0"/>
+                <w:numId w:val="23"/>
+              </w:numPr>
+              <w:spacing w:after="0" w:line="240" w:lineRule="auto"/>
+              <w:jc w:val="left"/>
+            </w:pPr>
+            <w:r>
+              <w:t>Tên lớp: bắt buộc là danh từ, viết theo quy tắc Camel, ngắn gọn, thể hiện đúng bản chất của lớp, viết dưới dạng số ít, ví dụ: Student, Home, Factory, …</w:t>
+            </w:r>
+          </w:p>
+          <w:p>
+            <w:pPr>
+              <w:pStyle w:val="ListParagraph"/>
+              <w:numPr>
+                <w:ilvl w:val="0"/>
+                <w:numId w:val="23"/>
+              </w:numPr>
+              <w:spacing w:after="0" w:line="240" w:lineRule="auto"/>
+              <w:jc w:val="left"/>
+            </w:pPr>
+            <w:r>
+              <w:t>Các dòng phải được đánh indent phù hợp để thể hiện rõ cấu trúc chương trình.</w:t>
+            </w:r>
+          </w:p>
+        </w:tc>
+      </w:tr>
+      <w:tr>
+        <w:tc>
+          <w:tcPr>
+            <w:tcW w:w="1152" w:type="pct"/>
+          </w:tcPr>
+          <w:p>
+            <w:r>
+              <w:t>Các quy ước về chú thích</w:t>
+            </w:r>
+          </w:p>
+        </w:tc>
+        <w:tc>
+          <w:tcPr>
+            <w:tcW w:w="3848" w:type="pct"/>
+          </w:tcPr>
+          <w:p>
+            <w:pPr>
+              <w:pStyle w:val="ListParagraph"/>
+              <w:numPr>
+                <w:ilvl w:val="0"/>
+                <w:numId w:val="24"/>
+              </w:numPr>
+              <w:spacing w:after="0" w:line="240" w:lineRule="auto"/>
+              <w:jc w:val="left"/>
+            </w:pPr>
+            <w:r>
+              <w:t>Khối chú thích:</w:t>
+            </w:r>
+          </w:p>
+          <w:p>
+            <w:pPr>
+              <w:pStyle w:val="Default"/>
+              <w:rPr>
+                <w:sz w:val="18"/>
+                <w:szCs w:val="18"/>
+              </w:rPr>
+            </w:pPr>
+            <w:r>
+              <w:rPr>
+                <w:sz w:val="18"/>
+                <w:szCs w:val="18"/>
+              </w:rPr>
+              <w:t xml:space="preserve">/* </w:t>
+            </w:r>
+          </w:p>
+          <w:p>
+            <w:pPr>
+              <w:pStyle w:val="Default"/>
+              <w:rPr>
+                <w:sz w:val="18"/>
+                <w:szCs w:val="18"/>
+              </w:rPr>
+            </w:pPr>
+            <w:r>
+              <w:rPr>
+                <w:sz w:val="18"/>
+                <w:szCs w:val="18"/>
+              </w:rPr>
+              <w:t xml:space="preserve">* Here is a block comment. </w:t>
+            </w:r>
+          </w:p>
+          <w:p>
+            <w:pPr>
+              <w:rPr>
+                <w:sz w:val="18"/>
+                <w:szCs w:val="18"/>
+              </w:rPr>
+            </w:pPr>
+            <w:r>
+              <w:rPr>
+                <w:sz w:val="18"/>
+                <w:szCs w:val="18"/>
+              </w:rPr>
+              <w:t>*/</w:t>
+            </w:r>
+          </w:p>
+          <w:p>
+            <w:r>
+              <w:t>Khối chú thích được sử dụng để mô tả thông tin files, phương thức, cấu trúc dữ liệu và giải thuật. Khối chú thích phải được đặt ở đầu file, đầu các phương thức, cấu trúc dữ liệu, giải thuật, …Khối chú thích phải ghi rõ tên tác giả, nội dung chú thích, đối với phương thức phải ghi rõ đầu vào, đầu ra, phục vụ cho chức năng nào trong hệ thống.</w:t>
+            </w:r>
+          </w:p>
+          <w:p>
+            <w:pPr>
+              <w:pStyle w:val="ListParagraph"/>
+              <w:numPr>
+                <w:ilvl w:val="0"/>
+                <w:numId w:val="24"/>
+              </w:numPr>
+              <w:spacing w:after="0" w:line="240" w:lineRule="auto"/>
+              <w:jc w:val="left"/>
+            </w:pPr>
+            <w:r>
+              <w:t>Chú thích dòng:</w:t>
+            </w:r>
+          </w:p>
+          <w:p>
+            <w:pPr>
+              <w:pStyle w:val="Default"/>
+              <w:rPr>
+                <w:sz w:val="18"/>
+                <w:szCs w:val="18"/>
+              </w:rPr>
+            </w:pPr>
+            <w:r>
+              <w:rPr>
+                <w:sz w:val="18"/>
+                <w:szCs w:val="18"/>
+              </w:rPr>
+              <w:t xml:space="preserve">if (condition) { </w:t>
+            </w:r>
+          </w:p>
+          <w:p>
+            <w:pPr>
+              <w:pStyle w:val="Default"/>
+              <w:rPr>
+                <w:sz w:val="18"/>
+                <w:szCs w:val="18"/>
+              </w:rPr>
+            </w:pPr>
+          </w:p>
+          <w:p>
+            <w:pPr>
+              <w:pStyle w:val="Default"/>
+              <w:rPr>
+                <w:sz w:val="18"/>
+                <w:szCs w:val="18"/>
+              </w:rPr>
+            </w:pPr>
+            <w:r>
+              <w:rPr>
+                <w:sz w:val="18"/>
+                <w:szCs w:val="18"/>
+              </w:rPr>
+              <w:t xml:space="preserve">// Handle the condition. </w:t>
+            </w:r>
+          </w:p>
+          <w:p>
+            <w:pPr>
+              <w:pStyle w:val="Default"/>
+              <w:rPr>
+                <w:sz w:val="18"/>
+                <w:szCs w:val="18"/>
+              </w:rPr>
+            </w:pPr>
+            <w:r>
+              <w:rPr>
+                <w:sz w:val="18"/>
+                <w:szCs w:val="18"/>
+              </w:rPr>
+              <w:t xml:space="preserve">... </w:t>
+            </w:r>
+          </w:p>
+          <w:p>
+            <w:pPr>
+              <w:rPr>
+                <w:sz w:val="18"/>
+                <w:szCs w:val="18"/>
+              </w:rPr>
+            </w:pPr>
+            <w:r>
+              <w:rPr>
+                <w:sz w:val="18"/>
+                <w:szCs w:val="18"/>
+              </w:rPr>
+              <w:t>}</w:t>
+            </w:r>
+          </w:p>
+          <w:p>
+            <w:r>
+              <w:t>Chú thích dòng được sử dụng để phân mức cho code, trước chú thích dòng nên là 1 khoảng trắng. Nếu số lượng chữ quá dài để viết chú thích dòng thì nên sử dụng khối chú thích.</w:t>
+            </w:r>
+          </w:p>
+          <w:p>
+            <w:pPr>
+              <w:pStyle w:val="ListParagraph"/>
+              <w:numPr>
+                <w:ilvl w:val="0"/>
+                <w:numId w:val="24"/>
+              </w:numPr>
+              <w:spacing w:after="0" w:line="240" w:lineRule="auto"/>
+              <w:jc w:val="left"/>
+            </w:pPr>
+            <w:r>
+              <w:t>Chú thích theo sau:</w:t>
+            </w:r>
+          </w:p>
+          <w:p>
+            <w:pPr>
+              <w:pStyle w:val="Default"/>
+              <w:rPr>
+                <w:sz w:val="18"/>
+                <w:szCs w:val="18"/>
+              </w:rPr>
+            </w:pPr>
+            <w:r>
+              <w:rPr>
+                <w:sz w:val="18"/>
+                <w:szCs w:val="18"/>
+              </w:rPr>
+              <w:t xml:space="preserve">if (a == 2) { </w:t>
+            </w:r>
+          </w:p>
+          <w:p>
+            <w:pPr>
+              <w:pStyle w:val="Default"/>
+              <w:rPr>
+                <w:sz w:val="18"/>
+                <w:szCs w:val="18"/>
+              </w:rPr>
+            </w:pPr>
+            <w:r>
+              <w:rPr>
+                <w:sz w:val="18"/>
+                <w:szCs w:val="18"/>
+              </w:rPr>
+              <w:t xml:space="preserve">return TRUE;   </w:t>
+            </w:r>
+            <w:r>
+              <w:rPr>
+                <w:sz w:val="18"/>
+                <w:szCs w:val="18"/>
+              </w:rPr>
+              <w:tab/>
+              <w:t xml:space="preserve">// special case </w:t>
+            </w:r>
+          </w:p>
+          <w:p>
+            <w:pPr>
+              <w:pStyle w:val="Default"/>
+              <w:rPr>
+                <w:sz w:val="18"/>
+                <w:szCs w:val="18"/>
+              </w:rPr>
+            </w:pPr>
+            <w:r>
+              <w:rPr>
+                <w:sz w:val="18"/>
+                <w:szCs w:val="18"/>
+              </w:rPr>
+              <w:t xml:space="preserve">} else { </w:t>
+            </w:r>
+          </w:p>
+          <w:p>
+            <w:pPr>
+              <w:pStyle w:val="Default"/>
+              <w:rPr>
+                <w:sz w:val="18"/>
+                <w:szCs w:val="18"/>
+              </w:rPr>
+            </w:pPr>
+            <w:r>
+              <w:rPr>
+                <w:sz w:val="18"/>
+                <w:szCs w:val="18"/>
+              </w:rPr>
+              <w:t xml:space="preserve">return isPrime(a); </w:t>
+            </w:r>
+            <w:r>
+              <w:rPr>
+                <w:sz w:val="18"/>
+                <w:szCs w:val="18"/>
+              </w:rPr>
+              <w:tab/>
+              <w:t xml:space="preserve">// works only for odd a </w:t>
+            </w:r>
+          </w:p>
+          <w:p>
+            <w:pPr>
+              <w:rPr>
+                <w:sz w:val="18"/>
+                <w:szCs w:val="18"/>
+              </w:rPr>
+            </w:pPr>
+            <w:r>
+              <w:rPr>
+                <w:sz w:val="18"/>
+                <w:szCs w:val="18"/>
+              </w:rPr>
+              <w:lastRenderedPageBreak/>
+              <w:t>}</w:t>
+            </w:r>
+          </w:p>
+          <w:p>
+            <w:r>
+              <w:t>Chú thích này được sử dụng để chú thích cho các dòng code, phải viết ngắn gọn, khoảng cách đủ xa để phân biệt với đoạn code.</w:t>
+            </w:r>
+          </w:p>
+          <w:p>
+            <w:pPr>
+              <w:pStyle w:val="ListParagraph"/>
+              <w:numPr>
+                <w:ilvl w:val="0"/>
+                <w:numId w:val="24"/>
+              </w:numPr>
+              <w:spacing w:after="0" w:line="240" w:lineRule="auto"/>
+              <w:jc w:val="left"/>
+            </w:pPr>
+            <w:r>
+              <w:t>Doc comment:</w:t>
+            </w:r>
+          </w:p>
+          <w:p>
+            <w:pPr>
+              <w:pStyle w:val="Default"/>
+              <w:rPr>
+                <w:sz w:val="18"/>
+                <w:szCs w:val="18"/>
+              </w:rPr>
+            </w:pPr>
+            <w:r>
+              <w:rPr>
+                <w:sz w:val="18"/>
+                <w:szCs w:val="18"/>
+              </w:rPr>
+              <w:t xml:space="preserve">/** </w:t>
+            </w:r>
+          </w:p>
+          <w:p>
+            <w:pPr>
+              <w:pStyle w:val="Default"/>
+              <w:rPr>
+                <w:sz w:val="18"/>
+                <w:szCs w:val="18"/>
+              </w:rPr>
+            </w:pPr>
+            <w:r>
+              <w:rPr>
+                <w:sz w:val="18"/>
+                <w:szCs w:val="18"/>
+              </w:rPr>
+              <w:t xml:space="preserve">* The Example class provides ... </w:t>
+            </w:r>
+          </w:p>
+          <w:p>
+            <w:pPr>
+              <w:pStyle w:val="Default"/>
+              <w:rPr>
+                <w:sz w:val="18"/>
+                <w:szCs w:val="18"/>
+              </w:rPr>
+            </w:pPr>
+            <w:r>
+              <w:rPr>
+                <w:sz w:val="18"/>
+                <w:szCs w:val="18"/>
+              </w:rPr>
+              <w:t xml:space="preserve">*/ </w:t>
+            </w:r>
+          </w:p>
+          <w:p>
+            <w:pPr>
+              <w:pStyle w:val="Default"/>
+              <w:rPr>
+                <w:sz w:val="18"/>
+                <w:szCs w:val="18"/>
+              </w:rPr>
+            </w:pPr>
+            <w:r>
+              <w:rPr>
+                <w:sz w:val="18"/>
+                <w:szCs w:val="18"/>
+              </w:rPr>
+              <w:t xml:space="preserve">public class Example { </w:t>
+            </w:r>
+          </w:p>
+          <w:p>
+            <w:pPr>
+              <w:rPr>
+                <w:sz w:val="18"/>
+                <w:szCs w:val="18"/>
+              </w:rPr>
+            </w:pPr>
+            <w:r>
+              <w:rPr>
+                <w:sz w:val="18"/>
+                <w:szCs w:val="18"/>
+              </w:rPr>
+              <w:tab/>
+              <w:t>...</w:t>
+            </w:r>
+          </w:p>
+          <w:p>
+            <w:r>
+              <w:t>Chú thích dạng này dùng để chú thích lớp, giao diện, phương thức, được đặt trong /**…*/ Ghi rõ chức năng của lớp, đầu vào, đầu ra, nội dung xử lý của phương thức, v.v</w:t>
+            </w:r>
+          </w:p>
+        </w:tc>
+      </w:tr>
+      <w:tr>
+        <w:tc>
+          <w:tcPr>
+            <w:tcW w:w="1152" w:type="pct"/>
+          </w:tcPr>
+          <w:p>
+            <w:r>
+              <w:lastRenderedPageBreak/>
+              <w:t>Quy ước về upload file lên Github</w:t>
+            </w:r>
+          </w:p>
+        </w:tc>
+        <w:tc>
+          <w:tcPr>
+            <w:tcW w:w="3848" w:type="pct"/>
+          </w:tcPr>
+          <w:p>
+            <w:pPr>
+              <w:pStyle w:val="ListParagraph"/>
+              <w:numPr>
+                <w:ilvl w:val="0"/>
+                <w:numId w:val="24"/>
+              </w:numPr>
+              <w:spacing w:after="0" w:line="240" w:lineRule="auto"/>
+              <w:jc w:val="left"/>
+            </w:pPr>
+            <w:r>
+              <w:t>Mỗi ngày, phải đồng bộ tất cả các file trên Github về máy tránh tình trạng chỉnh sửa trên phiên bản cũ.</w:t>
+            </w:r>
+          </w:p>
+          <w:p>
+            <w:pPr>
+              <w:pStyle w:val="ListParagraph"/>
+              <w:numPr>
+                <w:ilvl w:val="0"/>
+                <w:numId w:val="24"/>
+              </w:numPr>
+              <w:spacing w:after="0" w:line="240" w:lineRule="auto"/>
+              <w:jc w:val="left"/>
+            </w:pPr>
+            <w:r>
+              <w:t>Khi upload phải xem có xảy ra đụng độ hay không, nếu xảy ra đụng độ thì phải discard change, tải phiên bản mới nhất trên Github về rồi chỉnh sửa.</w:t>
+            </w:r>
+          </w:p>
+          <w:p>
+            <w:pPr>
+              <w:pStyle w:val="ListParagraph"/>
+              <w:numPr>
+                <w:ilvl w:val="0"/>
+                <w:numId w:val="24"/>
+              </w:numPr>
+              <w:spacing w:after="0" w:line="240" w:lineRule="auto"/>
+              <w:jc w:val="left"/>
+            </w:pPr>
+            <w:r>
+              <w:t xml:space="preserve">Khi upload phải ghi rõ thao tác gì được làm, chỉnh sửa file nào, trong mục Summary. Ví dụ : Upload file </w:t>
+            </w:r>
+            <w:r>
+              <w:t>BT01</w:t>
+            </w:r>
+            <w:r>
+              <w:t>_TenTaiLieu_vx.x,.Mục description ghi rõ nội dung bị ảnh hưởng.</w:t>
+            </w:r>
+          </w:p>
+          <w:p>
+            <w:pPr>
+              <w:pStyle w:val="ListParagraph"/>
+              <w:numPr>
+                <w:ilvl w:val="0"/>
+                <w:numId w:val="24"/>
+              </w:numPr>
+              <w:spacing w:after="0" w:line="240" w:lineRule="auto"/>
+              <w:jc w:val="left"/>
+            </w:pPr>
+            <w:r>
+              <w:t>Cuối ngày, thành viên phải gửi mail báo cáo cho nhóm trưởng để nhóm trưởng nắm tình hình tiến độ làm việc của nhóm.</w:t>
+            </w:r>
+          </w:p>
+          <w:p>
+            <w:pPr>
+              <w:pStyle w:val="ListParagraph"/>
+              <w:numPr>
+                <w:ilvl w:val="0"/>
+                <w:numId w:val="24"/>
+              </w:numPr>
+              <w:spacing w:after="0" w:line="240" w:lineRule="auto"/>
+              <w:jc w:val="left"/>
+            </w:pPr>
+            <w:r>
+              <w:t>Khi upload source code lên Github, chỉ up thư mục src trong project.</w:t>
+            </w:r>
+          </w:p>
+        </w:tc>
+      </w:tr>
+      <w:tr>
+        <w:tc>
+          <w:tcPr>
+            <w:tcW w:w="1152" w:type="pct"/>
+          </w:tcPr>
+          <w:p>
+            <w:r>
+              <w:t>Deffect Logging</w:t>
+            </w:r>
+          </w:p>
+        </w:tc>
+        <w:tc>
+          <w:tcPr>
+            <w:tcW w:w="3848" w:type="pct"/>
+          </w:tcPr>
+          <w:p>
+            <w:pPr>
+              <w:pStyle w:val="ListParagraph"/>
+              <w:numPr>
+                <w:ilvl w:val="0"/>
+                <w:numId w:val="24"/>
+              </w:numPr>
+              <w:spacing w:after="0" w:line="240" w:lineRule="auto"/>
+              <w:jc w:val="left"/>
+            </w:pPr>
+            <w:r>
+              <w:t>Trong quá trình làm, nếu gặp vấn đề chưa rõ, thì phải đặt Q&amp;A trên Github, hoặc gửi email cho thành viên trong nhóm, nội dung Q&amp;A ghi rõ nguồn, phần chưa hiểu, giải pháp của bản thân. Trong thời gian chờ đợi thì có thể làm theo giải pháp của bản thân tự đưa ra.</w:t>
+            </w:r>
+          </w:p>
+          <w:p>
+            <w:pPr>
+              <w:pStyle w:val="ListParagraph"/>
+              <w:numPr>
+                <w:ilvl w:val="0"/>
+                <w:numId w:val="24"/>
+              </w:numPr>
+              <w:spacing w:after="0" w:line="240" w:lineRule="auto"/>
+              <w:jc w:val="left"/>
+            </w:pPr>
+            <w:r>
+              <w:t>Nếu gặp các lỗi, phải được log lại trên mục Issuse của Github. Các thành viên có trách nhiệm lên xem phần nào có liên quan thì sửa lại và phản hồi trên Github.</w:t>
+            </w:r>
+          </w:p>
+        </w:tc>
+      </w:tr>
+      <w:tr>
+        <w:tc>
+          <w:tcPr>
+            <w:tcW w:w="1152" w:type="pct"/>
+          </w:tcPr>
+          <w:p>
+            <w:r>
+              <w:t>Quy ước về log task trên Trello</w:t>
+            </w:r>
+          </w:p>
+        </w:tc>
+        <w:tc>
+          <w:tcPr>
+            <w:tcW w:w="3848" w:type="pct"/>
+          </w:tcPr>
+          <w:p>
+            <w:pPr>
+              <w:pStyle w:val="ListParagraph"/>
+              <w:numPr>
+                <w:ilvl w:val="0"/>
+                <w:numId w:val="24"/>
+              </w:numPr>
+              <w:spacing w:after="0" w:line="240" w:lineRule="auto"/>
+              <w:jc w:val="left"/>
+            </w:pPr>
+            <w:r>
+              <w:t>Các thành viên sau khi hoàn thành xong task nào phải vào check là đã hoàn thành trên Checklist của Trello.</w:t>
+            </w:r>
+          </w:p>
+        </w:tc>
+      </w:tr>
+    </w:tbl>
     <w:p>
       <w:pPr>
         <w:pStyle w:val="ListParagraph"/>
@@ -5012,7 +6067,7 @@
         </w:numPr>
       </w:pPr>
       <w:r>
-        <w:t>Xác định các chuẩn, các quy ước chi phối sự thực hiện của hoạt động bảo trì (chuẩn của chính tổ chức bảo trì hoặc chuẩn quốc tế (VD: IEEE 1219)). Ví dụ:</w:t>
+        <w:t>Kiểm soát chất lượng</w:t>
       </w:r>
     </w:p>
     <w:p>
@@ -5024,7 +6079,7 @@
         </w:numPr>
       </w:pPr>
       <w:r>
-        <w:t>Các quy định lập trình: đặt tên biến/hàm, viết chú thích, v.v.</w:t>
+        <w:t>Nhóm sẽ hoạt động vừa là nhóm bảo trì, vừa là nhóm quản lý chất lượng.</w:t>
       </w:r>
     </w:p>
     <w:p>
@@ -5036,113 +6091,10 @@
         </w:numPr>
       </w:pPr>
       <w:r>
-        <w:t>Các chuẩn nhận dạng tài liệu: cách các tài liệu được nhận biết là duy nhất.</w:t>
-      </w:r>
-    </w:p>
-    <w:p>
-      <w:pPr>
-        <w:pStyle w:val="ListParagraph"/>
-        <w:numPr>
-          <w:ilvl w:val="1"/>
-          <w:numId w:val="11"/>
-        </w:numPr>
-      </w:pPr>
-      <w:r>
-        <w:t>Các chuẩn trình bày tài liệu: định nghĩa các font chữ, kiểu chữ, sử dụng các logo, v.v.</w:t>
-      </w:r>
-    </w:p>
-    <w:p>
-      <w:pPr>
-        <w:pStyle w:val="ListParagraph"/>
-        <w:numPr>
-          <w:ilvl w:val="1"/>
-          <w:numId w:val="11"/>
-        </w:numPr>
-      </w:pPr>
-      <w:r>
-        <w:t>Chuẩn cập nhật tài liệu: định nghĩa cách các thay đổi so các phiên bản trước được phản ánh trong tài liệu.</w:t>
-      </w:r>
-    </w:p>
-    <w:p>
-      <w:pPr>
-        <w:pStyle w:val="ListParagraph"/>
-        <w:numPr>
-          <w:ilvl w:val="1"/>
-          <w:numId w:val="11"/>
-        </w:numPr>
-      </w:pPr>
-      <w:r>
-        <w:t>Các chuẩn trao đổi cho phép các tài liệu điện tử được nhận, được gửi, v.v.</w:t>
-      </w:r>
-    </w:p>
-    <w:p>
-      <w:pPr>
-        <w:pStyle w:val="ListParagraph"/>
-        <w:numPr>
-          <w:ilvl w:val="1"/>
-          <w:numId w:val="11"/>
-        </w:numPr>
-      </w:pPr>
-      <w:r>
-        <w:t>…</w:t>
-      </w:r>
-    </w:p>
-    <w:p>
-      <w:pPr>
-        <w:pStyle w:val="ListParagraph"/>
-        <w:numPr>
-          <w:ilvl w:val="0"/>
-          <w:numId w:val="11"/>
-        </w:numPr>
-      </w:pPr>
-      <w:r>
-        <w:t>Kiểm soát chất lượng</w:t>
-      </w:r>
-    </w:p>
-    <w:p>
-      <w:pPr>
-        <w:pStyle w:val="ListParagraph"/>
-        <w:numPr>
-          <w:ilvl w:val="1"/>
-          <w:numId w:val="11"/>
-        </w:numPr>
-      </w:pPr>
-      <w:r>
-        <w:t>Một nhóm kiểm tra một phần hay toàn bộ quy trình hay hệ thố</w:t>
-      </w:r>
-      <w:r>
-        <w:t xml:space="preserve">ng và các tư </w:t>
-      </w:r>
-      <w:r>
-        <w:t>liệu của nó để tìm ra các vấn đề tiềm ẩn.</w:t>
-      </w:r>
-    </w:p>
-    <w:p>
-      <w:pPr>
-        <w:pStyle w:val="ListParagraph"/>
-        <w:numPr>
-          <w:ilvl w:val="1"/>
-          <w:numId w:val="11"/>
-        </w:numPr>
-      </w:pPr>
-      <w:r>
-        <w:t>Mục đích của xem lại chất lượng là phát hiện ra các nhược điểm của hệ thống</w:t>
-      </w:r>
-      <w:r>
-        <w:t xml:space="preserve"> và các mâu thuẫn.</w:t>
-      </w:r>
-    </w:p>
-    <w:p>
-      <w:pPr>
-        <w:pStyle w:val="ListParagraph"/>
-        <w:numPr>
-          <w:ilvl w:val="1"/>
-          <w:numId w:val="11"/>
-        </w:numPr>
-      </w:pPr>
-      <w:r>
-        <w:t>Bất cứ tài liệu nào được tạo ra trong quy trình đều có thể được xem lại.</w:t>
-      </w:r>
+        <w:t>Tất cả tài liệu và mã nguồn phải được kiểm soát trong suốt quá trình bảo trì phần mềm.</w:t>
+      </w:r>
+      <w:bookmarkStart w:id="11" w:name="_GoBack"/>
+      <w:bookmarkEnd w:id="11"/>
     </w:p>
     <w:sectPr>
       <w:headerReference w:type="first" r:id="rId10"/>
@@ -5714,6 +6666,119 @@
     </w:lvl>
   </w:abstractNum>
   <w:abstractNum w:abstractNumId="4">
+    <w:nsid w:val="134C7DDA"/>
+    <w:multiLevelType w:val="hybridMultilevel"/>
+    <w:tmpl w:val="BFA0F056"/>
+    <w:lvl w:ilvl="0" w:tplc="04090001">
+      <w:start w:val="1"/>
+      <w:numFmt w:val="bullet"/>
+      <w:lvlText w:val=""/>
+      <w:lvlJc w:val="left"/>
+      <w:pPr>
+        <w:ind w:left="1080" w:hanging="360"/>
+      </w:pPr>
+      <w:rPr>
+        <w:rFonts w:ascii="Symbol" w:hAnsi="Symbol" w:hint="default"/>
+      </w:rPr>
+    </w:lvl>
+    <w:lvl w:ilvl="1" w:tplc="04090003">
+      <w:start w:val="1"/>
+      <w:numFmt w:val="bullet"/>
+      <w:lvlText w:val="o"/>
+      <w:lvlJc w:val="left"/>
+      <w:pPr>
+        <w:ind w:left="1800" w:hanging="360"/>
+      </w:pPr>
+      <w:rPr>
+        <w:rFonts w:ascii="Courier New" w:hAnsi="Courier New" w:cs="Courier New" w:hint="default"/>
+      </w:rPr>
+    </w:lvl>
+    <w:lvl w:ilvl="2" w:tplc="04090005">
+      <w:start w:val="1"/>
+      <w:numFmt w:val="bullet"/>
+      <w:lvlText w:val=""/>
+      <w:lvlJc w:val="left"/>
+      <w:pPr>
+        <w:ind w:left="2520" w:hanging="360"/>
+      </w:pPr>
+      <w:rPr>
+        <w:rFonts w:ascii="Wingdings" w:hAnsi="Wingdings" w:hint="default"/>
+      </w:rPr>
+    </w:lvl>
+    <w:lvl w:ilvl="3" w:tplc="04090001">
+      <w:start w:val="1"/>
+      <w:numFmt w:val="bullet"/>
+      <w:lvlText w:val=""/>
+      <w:lvlJc w:val="left"/>
+      <w:pPr>
+        <w:ind w:left="3240" w:hanging="360"/>
+      </w:pPr>
+      <w:rPr>
+        <w:rFonts w:ascii="Symbol" w:hAnsi="Symbol" w:hint="default"/>
+      </w:rPr>
+    </w:lvl>
+    <w:lvl w:ilvl="4" w:tplc="04090003" w:tentative="1">
+      <w:start w:val="1"/>
+      <w:numFmt w:val="bullet"/>
+      <w:lvlText w:val="o"/>
+      <w:lvlJc w:val="left"/>
+      <w:pPr>
+        <w:ind w:left="3960" w:hanging="360"/>
+      </w:pPr>
+      <w:rPr>
+        <w:rFonts w:ascii="Courier New" w:hAnsi="Courier New" w:cs="Courier New" w:hint="default"/>
+      </w:rPr>
+    </w:lvl>
+    <w:lvl w:ilvl="5" w:tplc="04090005" w:tentative="1">
+      <w:start w:val="1"/>
+      <w:numFmt w:val="bullet"/>
+      <w:lvlText w:val=""/>
+      <w:lvlJc w:val="left"/>
+      <w:pPr>
+        <w:ind w:left="4680" w:hanging="360"/>
+      </w:pPr>
+      <w:rPr>
+        <w:rFonts w:ascii="Wingdings" w:hAnsi="Wingdings" w:hint="default"/>
+      </w:rPr>
+    </w:lvl>
+    <w:lvl w:ilvl="6" w:tplc="04090001" w:tentative="1">
+      <w:start w:val="1"/>
+      <w:numFmt w:val="bullet"/>
+      <w:lvlText w:val=""/>
+      <w:lvlJc w:val="left"/>
+      <w:pPr>
+        <w:ind w:left="5400" w:hanging="360"/>
+      </w:pPr>
+      <w:rPr>
+        <w:rFonts w:ascii="Symbol" w:hAnsi="Symbol" w:hint="default"/>
+      </w:rPr>
+    </w:lvl>
+    <w:lvl w:ilvl="7" w:tplc="04090003" w:tentative="1">
+      <w:start w:val="1"/>
+      <w:numFmt w:val="bullet"/>
+      <w:lvlText w:val="o"/>
+      <w:lvlJc w:val="left"/>
+      <w:pPr>
+        <w:ind w:left="6120" w:hanging="360"/>
+      </w:pPr>
+      <w:rPr>
+        <w:rFonts w:ascii="Courier New" w:hAnsi="Courier New" w:cs="Courier New" w:hint="default"/>
+      </w:rPr>
+    </w:lvl>
+    <w:lvl w:ilvl="8" w:tplc="04090005" w:tentative="1">
+      <w:start w:val="1"/>
+      <w:numFmt w:val="bullet"/>
+      <w:lvlText w:val=""/>
+      <w:lvlJc w:val="left"/>
+      <w:pPr>
+        <w:ind w:left="6840" w:hanging="360"/>
+      </w:pPr>
+      <w:rPr>
+        <w:rFonts w:ascii="Wingdings" w:hAnsi="Wingdings" w:hint="default"/>
+      </w:rPr>
+    </w:lvl>
+  </w:abstractNum>
+  <w:abstractNum w:abstractNumId="5">
     <w:nsid w:val="13AC58AD"/>
     <w:multiLevelType w:val="hybridMultilevel"/>
     <w:tmpl w:val="938E1330"/>
@@ -5826,7 +6891,120 @@
       </w:rPr>
     </w:lvl>
   </w:abstractNum>
-  <w:abstractNum w:abstractNumId="5">
+  <w:abstractNum w:abstractNumId="6">
+    <w:nsid w:val="146A4D95"/>
+    <w:multiLevelType w:val="hybridMultilevel"/>
+    <w:tmpl w:val="67047502"/>
+    <w:lvl w:ilvl="0" w:tplc="04090001">
+      <w:start w:val="1"/>
+      <w:numFmt w:val="bullet"/>
+      <w:lvlText w:val=""/>
+      <w:lvlJc w:val="left"/>
+      <w:pPr>
+        <w:ind w:left="720" w:hanging="360"/>
+      </w:pPr>
+      <w:rPr>
+        <w:rFonts w:ascii="Symbol" w:hAnsi="Symbol" w:hint="default"/>
+      </w:rPr>
+    </w:lvl>
+    <w:lvl w:ilvl="1" w:tplc="04090003" w:tentative="1">
+      <w:start w:val="1"/>
+      <w:numFmt w:val="bullet"/>
+      <w:lvlText w:val="o"/>
+      <w:lvlJc w:val="left"/>
+      <w:pPr>
+        <w:ind w:left="1440" w:hanging="360"/>
+      </w:pPr>
+      <w:rPr>
+        <w:rFonts w:ascii="Courier New" w:hAnsi="Courier New" w:cs="Courier New" w:hint="default"/>
+      </w:rPr>
+    </w:lvl>
+    <w:lvl w:ilvl="2" w:tplc="04090005" w:tentative="1">
+      <w:start w:val="1"/>
+      <w:numFmt w:val="bullet"/>
+      <w:lvlText w:val=""/>
+      <w:lvlJc w:val="left"/>
+      <w:pPr>
+        <w:ind w:left="2160" w:hanging="360"/>
+      </w:pPr>
+      <w:rPr>
+        <w:rFonts w:ascii="Wingdings" w:hAnsi="Wingdings" w:hint="default"/>
+      </w:rPr>
+    </w:lvl>
+    <w:lvl w:ilvl="3" w:tplc="04090001" w:tentative="1">
+      <w:start w:val="1"/>
+      <w:numFmt w:val="bullet"/>
+      <w:lvlText w:val=""/>
+      <w:lvlJc w:val="left"/>
+      <w:pPr>
+        <w:ind w:left="2880" w:hanging="360"/>
+      </w:pPr>
+      <w:rPr>
+        <w:rFonts w:ascii="Symbol" w:hAnsi="Symbol" w:hint="default"/>
+      </w:rPr>
+    </w:lvl>
+    <w:lvl w:ilvl="4" w:tplc="04090003" w:tentative="1">
+      <w:start w:val="1"/>
+      <w:numFmt w:val="bullet"/>
+      <w:lvlText w:val="o"/>
+      <w:lvlJc w:val="left"/>
+      <w:pPr>
+        <w:ind w:left="3600" w:hanging="360"/>
+      </w:pPr>
+      <w:rPr>
+        <w:rFonts w:ascii="Courier New" w:hAnsi="Courier New" w:cs="Courier New" w:hint="default"/>
+      </w:rPr>
+    </w:lvl>
+    <w:lvl w:ilvl="5" w:tplc="04090005" w:tentative="1">
+      <w:start w:val="1"/>
+      <w:numFmt w:val="bullet"/>
+      <w:lvlText w:val=""/>
+      <w:lvlJc w:val="left"/>
+      <w:pPr>
+        <w:ind w:left="4320" w:hanging="360"/>
+      </w:pPr>
+      <w:rPr>
+        <w:rFonts w:ascii="Wingdings" w:hAnsi="Wingdings" w:hint="default"/>
+      </w:rPr>
+    </w:lvl>
+    <w:lvl w:ilvl="6" w:tplc="04090001" w:tentative="1">
+      <w:start w:val="1"/>
+      <w:numFmt w:val="bullet"/>
+      <w:lvlText w:val=""/>
+      <w:lvlJc w:val="left"/>
+      <w:pPr>
+        <w:ind w:left="5040" w:hanging="360"/>
+      </w:pPr>
+      <w:rPr>
+        <w:rFonts w:ascii="Symbol" w:hAnsi="Symbol" w:hint="default"/>
+      </w:rPr>
+    </w:lvl>
+    <w:lvl w:ilvl="7" w:tplc="04090003" w:tentative="1">
+      <w:start w:val="1"/>
+      <w:numFmt w:val="bullet"/>
+      <w:lvlText w:val="o"/>
+      <w:lvlJc w:val="left"/>
+      <w:pPr>
+        <w:ind w:left="5760" w:hanging="360"/>
+      </w:pPr>
+      <w:rPr>
+        <w:rFonts w:ascii="Courier New" w:hAnsi="Courier New" w:cs="Courier New" w:hint="default"/>
+      </w:rPr>
+    </w:lvl>
+    <w:lvl w:ilvl="8" w:tplc="04090005" w:tentative="1">
+      <w:start w:val="1"/>
+      <w:numFmt w:val="bullet"/>
+      <w:lvlText w:val=""/>
+      <w:lvlJc w:val="left"/>
+      <w:pPr>
+        <w:ind w:left="6480" w:hanging="360"/>
+      </w:pPr>
+      <w:rPr>
+        <w:rFonts w:ascii="Wingdings" w:hAnsi="Wingdings" w:hint="default"/>
+      </w:rPr>
+    </w:lvl>
+  </w:abstractNum>
+  <w:abstractNum w:abstractNumId="7">
     <w:nsid w:val="1482775B"/>
     <w:multiLevelType w:val="multilevel"/>
     <w:tmpl w:val="B2BA1112"/>
@@ -5969,7 +7147,7 @@
       </w:pPr>
     </w:lvl>
   </w:abstractNum>
-  <w:abstractNum w:abstractNumId="6">
+  <w:abstractNum w:abstractNumId="8">
     <w:nsid w:val="225E3A5D"/>
     <w:multiLevelType w:val="hybridMultilevel"/>
     <w:tmpl w:val="613CC1DC"/>
@@ -6082,7 +7260,7 @@
       </w:rPr>
     </w:lvl>
   </w:abstractNum>
-  <w:abstractNum w:abstractNumId="7">
+  <w:abstractNum w:abstractNumId="9">
     <w:nsid w:val="259D3E1F"/>
     <w:multiLevelType w:val="hybridMultilevel"/>
     <w:tmpl w:val="D5CC7046"/>
@@ -6195,7 +7373,120 @@
       </w:rPr>
     </w:lvl>
   </w:abstractNum>
-  <w:abstractNum w:abstractNumId="8">
+  <w:abstractNum w:abstractNumId="10">
+    <w:nsid w:val="3B600834"/>
+    <w:multiLevelType w:val="hybridMultilevel"/>
+    <w:tmpl w:val="CC4C342A"/>
+    <w:lvl w:ilvl="0" w:tplc="04090001">
+      <w:start w:val="1"/>
+      <w:numFmt w:val="bullet"/>
+      <w:lvlText w:val=""/>
+      <w:lvlJc w:val="left"/>
+      <w:pPr>
+        <w:ind w:left="720" w:hanging="360"/>
+      </w:pPr>
+      <w:rPr>
+        <w:rFonts w:ascii="Symbol" w:hAnsi="Symbol" w:hint="default"/>
+      </w:rPr>
+    </w:lvl>
+    <w:lvl w:ilvl="1" w:tplc="04090003">
+      <w:start w:val="1"/>
+      <w:numFmt w:val="bullet"/>
+      <w:lvlText w:val="o"/>
+      <w:lvlJc w:val="left"/>
+      <w:pPr>
+        <w:ind w:left="1440" w:hanging="360"/>
+      </w:pPr>
+      <w:rPr>
+        <w:rFonts w:ascii="Courier New" w:hAnsi="Courier New" w:cs="Courier New" w:hint="default"/>
+      </w:rPr>
+    </w:lvl>
+    <w:lvl w:ilvl="2" w:tplc="04090005" w:tentative="1">
+      <w:start w:val="1"/>
+      <w:numFmt w:val="bullet"/>
+      <w:lvlText w:val=""/>
+      <w:lvlJc w:val="left"/>
+      <w:pPr>
+        <w:ind w:left="2160" w:hanging="360"/>
+      </w:pPr>
+      <w:rPr>
+        <w:rFonts w:ascii="Wingdings" w:hAnsi="Wingdings" w:hint="default"/>
+      </w:rPr>
+    </w:lvl>
+    <w:lvl w:ilvl="3" w:tplc="04090001" w:tentative="1">
+      <w:start w:val="1"/>
+      <w:numFmt w:val="bullet"/>
+      <w:lvlText w:val=""/>
+      <w:lvlJc w:val="left"/>
+      <w:pPr>
+        <w:ind w:left="2880" w:hanging="360"/>
+      </w:pPr>
+      <w:rPr>
+        <w:rFonts w:ascii="Symbol" w:hAnsi="Symbol" w:hint="default"/>
+      </w:rPr>
+    </w:lvl>
+    <w:lvl w:ilvl="4" w:tplc="04090003" w:tentative="1">
+      <w:start w:val="1"/>
+      <w:numFmt w:val="bullet"/>
+      <w:lvlText w:val="o"/>
+      <w:lvlJc w:val="left"/>
+      <w:pPr>
+        <w:ind w:left="3600" w:hanging="360"/>
+      </w:pPr>
+      <w:rPr>
+        <w:rFonts w:ascii="Courier New" w:hAnsi="Courier New" w:cs="Courier New" w:hint="default"/>
+      </w:rPr>
+    </w:lvl>
+    <w:lvl w:ilvl="5" w:tplc="04090005" w:tentative="1">
+      <w:start w:val="1"/>
+      <w:numFmt w:val="bullet"/>
+      <w:lvlText w:val=""/>
+      <w:lvlJc w:val="left"/>
+      <w:pPr>
+        <w:ind w:left="4320" w:hanging="360"/>
+      </w:pPr>
+      <w:rPr>
+        <w:rFonts w:ascii="Wingdings" w:hAnsi="Wingdings" w:hint="default"/>
+      </w:rPr>
+    </w:lvl>
+    <w:lvl w:ilvl="6" w:tplc="04090001" w:tentative="1">
+      <w:start w:val="1"/>
+      <w:numFmt w:val="bullet"/>
+      <w:lvlText w:val=""/>
+      <w:lvlJc w:val="left"/>
+      <w:pPr>
+        <w:ind w:left="5040" w:hanging="360"/>
+      </w:pPr>
+      <w:rPr>
+        <w:rFonts w:ascii="Symbol" w:hAnsi="Symbol" w:hint="default"/>
+      </w:rPr>
+    </w:lvl>
+    <w:lvl w:ilvl="7" w:tplc="04090003" w:tentative="1">
+      <w:start w:val="1"/>
+      <w:numFmt w:val="bullet"/>
+      <w:lvlText w:val="o"/>
+      <w:lvlJc w:val="left"/>
+      <w:pPr>
+        <w:ind w:left="5760" w:hanging="360"/>
+      </w:pPr>
+      <w:rPr>
+        <w:rFonts w:ascii="Courier New" w:hAnsi="Courier New" w:cs="Courier New" w:hint="default"/>
+      </w:rPr>
+    </w:lvl>
+    <w:lvl w:ilvl="8" w:tplc="04090005" w:tentative="1">
+      <w:start w:val="1"/>
+      <w:numFmt w:val="bullet"/>
+      <w:lvlText w:val=""/>
+      <w:lvlJc w:val="left"/>
+      <w:pPr>
+        <w:ind w:left="6480" w:hanging="360"/>
+      </w:pPr>
+      <w:rPr>
+        <w:rFonts w:ascii="Wingdings" w:hAnsi="Wingdings" w:hint="default"/>
+      </w:rPr>
+    </w:lvl>
+  </w:abstractNum>
+  <w:abstractNum w:abstractNumId="11">
     <w:nsid w:val="49144195"/>
     <w:multiLevelType w:val="multilevel"/>
     <w:tmpl w:val="0409001F"/>
@@ -6308,7 +7599,7 @@
       </w:rPr>
     </w:lvl>
   </w:abstractNum>
-  <w:abstractNum w:abstractNumId="9">
+  <w:abstractNum w:abstractNumId="12">
     <w:nsid w:val="4A7E0C29"/>
     <w:multiLevelType w:val="hybridMultilevel"/>
     <w:tmpl w:val="7EB2D0E2"/>
@@ -6421,7 +7712,7 @@
       </w:rPr>
     </w:lvl>
   </w:abstractNum>
-  <w:abstractNum w:abstractNumId="10">
+  <w:abstractNum w:abstractNumId="13">
     <w:nsid w:val="4E571EDE"/>
     <w:multiLevelType w:val="hybridMultilevel"/>
     <w:tmpl w:val="C6204170"/>
@@ -6534,7 +7825,7 @@
       </w:rPr>
     </w:lvl>
   </w:abstractNum>
-  <w:abstractNum w:abstractNumId="11">
+  <w:abstractNum w:abstractNumId="14">
     <w:nsid w:val="532E4BE1"/>
     <w:multiLevelType w:val="hybridMultilevel"/>
     <w:tmpl w:val="2E6EA9C0"/>
@@ -6647,7 +7938,7 @@
       </w:rPr>
     </w:lvl>
   </w:abstractNum>
-  <w:abstractNum w:abstractNumId="12">
+  <w:abstractNum w:abstractNumId="15">
     <w:nsid w:val="5390730C"/>
     <w:multiLevelType w:val="hybridMultilevel"/>
     <w:tmpl w:val="0A36360A"/>
@@ -6760,7 +8051,7 @@
       </w:rPr>
     </w:lvl>
   </w:abstractNum>
-  <w:abstractNum w:abstractNumId="13">
+  <w:abstractNum w:abstractNumId="16">
     <w:nsid w:val="551A1154"/>
     <w:multiLevelType w:val="hybridMultilevel"/>
     <w:tmpl w:val="412A787C"/>
@@ -6873,7 +8164,7 @@
       </w:rPr>
     </w:lvl>
   </w:abstractNum>
-  <w:abstractNum w:abstractNumId="14">
+  <w:abstractNum w:abstractNumId="17">
     <w:nsid w:val="5743752F"/>
     <w:multiLevelType w:val="multilevel"/>
     <w:tmpl w:val="0409001F"/>
@@ -6959,7 +8250,7 @@
       </w:pPr>
     </w:lvl>
   </w:abstractNum>
-  <w:abstractNum w:abstractNumId="15">
+  <w:abstractNum w:abstractNumId="18">
     <w:nsid w:val="57B45791"/>
     <w:multiLevelType w:val="hybridMultilevel"/>
     <w:tmpl w:val="27AC3990"/>
@@ -7072,7 +8363,7 @@
       </w:rPr>
     </w:lvl>
   </w:abstractNum>
-  <w:abstractNum w:abstractNumId="16">
+  <w:abstractNum w:abstractNumId="19">
     <w:nsid w:val="615F52B5"/>
     <w:multiLevelType w:val="multilevel"/>
     <w:tmpl w:val="0409001F"/>
@@ -7185,7 +8476,7 @@
       </w:rPr>
     </w:lvl>
   </w:abstractNum>
-  <w:abstractNum w:abstractNumId="17">
+  <w:abstractNum w:abstractNumId="20">
     <w:nsid w:val="65152FA6"/>
     <w:multiLevelType w:val="hybridMultilevel"/>
     <w:tmpl w:val="520E6D6E"/>
@@ -7298,7 +8589,7 @@
       </w:rPr>
     </w:lvl>
   </w:abstractNum>
-  <w:abstractNum w:abstractNumId="18">
+  <w:abstractNum w:abstractNumId="21">
     <w:nsid w:val="67F0395A"/>
     <w:multiLevelType w:val="hybridMultilevel"/>
     <w:tmpl w:val="C2CECF7E"/>
@@ -7411,7 +8702,120 @@
       </w:rPr>
     </w:lvl>
   </w:abstractNum>
-  <w:abstractNum w:abstractNumId="19">
+  <w:abstractNum w:abstractNumId="22">
+    <w:nsid w:val="700E0B53"/>
+    <w:multiLevelType w:val="hybridMultilevel"/>
+    <w:tmpl w:val="66A43140"/>
+    <w:lvl w:ilvl="0" w:tplc="04090001">
+      <w:start w:val="1"/>
+      <w:numFmt w:val="bullet"/>
+      <w:lvlText w:val=""/>
+      <w:lvlJc w:val="left"/>
+      <w:pPr>
+        <w:ind w:left="720" w:hanging="360"/>
+      </w:pPr>
+      <w:rPr>
+        <w:rFonts w:ascii="Symbol" w:hAnsi="Symbol" w:hint="default"/>
+      </w:rPr>
+    </w:lvl>
+    <w:lvl w:ilvl="1" w:tplc="04090003" w:tentative="1">
+      <w:start w:val="1"/>
+      <w:numFmt w:val="bullet"/>
+      <w:lvlText w:val="o"/>
+      <w:lvlJc w:val="left"/>
+      <w:pPr>
+        <w:ind w:left="1440" w:hanging="360"/>
+      </w:pPr>
+      <w:rPr>
+        <w:rFonts w:ascii="Courier New" w:hAnsi="Courier New" w:cs="Courier New" w:hint="default"/>
+      </w:rPr>
+    </w:lvl>
+    <w:lvl w:ilvl="2" w:tplc="04090005" w:tentative="1">
+      <w:start w:val="1"/>
+      <w:numFmt w:val="bullet"/>
+      <w:lvlText w:val=""/>
+      <w:lvlJc w:val="left"/>
+      <w:pPr>
+        <w:ind w:left="2160" w:hanging="360"/>
+      </w:pPr>
+      <w:rPr>
+        <w:rFonts w:ascii="Wingdings" w:hAnsi="Wingdings" w:hint="default"/>
+      </w:rPr>
+    </w:lvl>
+    <w:lvl w:ilvl="3" w:tplc="04090001" w:tentative="1">
+      <w:start w:val="1"/>
+      <w:numFmt w:val="bullet"/>
+      <w:lvlText w:val=""/>
+      <w:lvlJc w:val="left"/>
+      <w:pPr>
+        <w:ind w:left="2880" w:hanging="360"/>
+      </w:pPr>
+      <w:rPr>
+        <w:rFonts w:ascii="Symbol" w:hAnsi="Symbol" w:hint="default"/>
+      </w:rPr>
+    </w:lvl>
+    <w:lvl w:ilvl="4" w:tplc="04090003" w:tentative="1">
+      <w:start w:val="1"/>
+      <w:numFmt w:val="bullet"/>
+      <w:lvlText w:val="o"/>
+      <w:lvlJc w:val="left"/>
+      <w:pPr>
+        <w:ind w:left="3600" w:hanging="360"/>
+      </w:pPr>
+      <w:rPr>
+        <w:rFonts w:ascii="Courier New" w:hAnsi="Courier New" w:cs="Courier New" w:hint="default"/>
+      </w:rPr>
+    </w:lvl>
+    <w:lvl w:ilvl="5" w:tplc="04090005" w:tentative="1">
+      <w:start w:val="1"/>
+      <w:numFmt w:val="bullet"/>
+      <w:lvlText w:val=""/>
+      <w:lvlJc w:val="left"/>
+      <w:pPr>
+        <w:ind w:left="4320" w:hanging="360"/>
+      </w:pPr>
+      <w:rPr>
+        <w:rFonts w:ascii="Wingdings" w:hAnsi="Wingdings" w:hint="default"/>
+      </w:rPr>
+    </w:lvl>
+    <w:lvl w:ilvl="6" w:tplc="04090001" w:tentative="1">
+      <w:start w:val="1"/>
+      <w:numFmt w:val="bullet"/>
+      <w:lvlText w:val=""/>
+      <w:lvlJc w:val="left"/>
+      <w:pPr>
+        <w:ind w:left="5040" w:hanging="360"/>
+      </w:pPr>
+      <w:rPr>
+        <w:rFonts w:ascii="Symbol" w:hAnsi="Symbol" w:hint="default"/>
+      </w:rPr>
+    </w:lvl>
+    <w:lvl w:ilvl="7" w:tplc="04090003" w:tentative="1">
+      <w:start w:val="1"/>
+      <w:numFmt w:val="bullet"/>
+      <w:lvlText w:val="o"/>
+      <w:lvlJc w:val="left"/>
+      <w:pPr>
+        <w:ind w:left="5760" w:hanging="360"/>
+      </w:pPr>
+      <w:rPr>
+        <w:rFonts w:ascii="Courier New" w:hAnsi="Courier New" w:cs="Courier New" w:hint="default"/>
+      </w:rPr>
+    </w:lvl>
+    <w:lvl w:ilvl="8" w:tplc="04090005" w:tentative="1">
+      <w:start w:val="1"/>
+      <w:numFmt w:val="bullet"/>
+      <w:lvlText w:val=""/>
+      <w:lvlJc w:val="left"/>
+      <w:pPr>
+        <w:ind w:left="6480" w:hanging="360"/>
+      </w:pPr>
+      <w:rPr>
+        <w:rFonts w:ascii="Wingdings" w:hAnsi="Wingdings" w:hint="default"/>
+      </w:rPr>
+    </w:lvl>
+  </w:abstractNum>
+  <w:abstractNum w:abstractNumId="23">
     <w:nsid w:val="771E0070"/>
     <w:multiLevelType w:val="hybridMultilevel"/>
     <w:tmpl w:val="F1A4B92E"/>
@@ -7525,55 +8929,55 @@
     </w:lvl>
   </w:abstractNum>
   <w:num w:numId="1">
-    <w:abstractNumId w:val="5"/>
+    <w:abstractNumId w:val="7"/>
   </w:num>
   <w:num w:numId="2">
-    <w:abstractNumId w:val="9"/>
+    <w:abstractNumId w:val="12"/>
   </w:num>
   <w:num w:numId="3">
-    <w:abstractNumId w:val="7"/>
+    <w:abstractNumId w:val="9"/>
   </w:num>
   <w:num w:numId="4">
     <w:abstractNumId w:val="0"/>
   </w:num>
   <w:num w:numId="5">
-    <w:abstractNumId w:val="15"/>
+    <w:abstractNumId w:val="18"/>
   </w:num>
   <w:num w:numId="6">
-    <w:abstractNumId w:val="10"/>
+    <w:abstractNumId w:val="13"/>
   </w:num>
   <w:num w:numId="7">
-    <w:abstractNumId w:val="6"/>
+    <w:abstractNumId w:val="8"/>
   </w:num>
   <w:num w:numId="8">
-    <w:abstractNumId w:val="13"/>
+    <w:abstractNumId w:val="16"/>
   </w:num>
   <w:num w:numId="9">
-    <w:abstractNumId w:val="17"/>
+    <w:abstractNumId w:val="20"/>
   </w:num>
   <w:num w:numId="10">
     <w:abstractNumId w:val="3"/>
   </w:num>
   <w:num w:numId="11">
+    <w:abstractNumId w:val="14"/>
+  </w:num>
+  <w:num w:numId="12">
+    <w:abstractNumId w:val="17"/>
+  </w:num>
+  <w:num w:numId="13">
+    <w:abstractNumId w:val="15"/>
+  </w:num>
+  <w:num w:numId="14">
+    <w:abstractNumId w:val="19"/>
+  </w:num>
+  <w:num w:numId="15">
     <w:abstractNumId w:val="11"/>
   </w:num>
-  <w:num w:numId="12">
-    <w:abstractNumId w:val="14"/>
-  </w:num>
-  <w:num w:numId="13">
-    <w:abstractNumId w:val="12"/>
-  </w:num>
-  <w:num w:numId="14">
-    <w:abstractNumId w:val="16"/>
-  </w:num>
-  <w:num w:numId="15">
-    <w:abstractNumId w:val="8"/>
-  </w:num>
   <w:num w:numId="16">
-    <w:abstractNumId w:val="19"/>
+    <w:abstractNumId w:val="23"/>
   </w:num>
   <w:num w:numId="17">
-    <w:abstractNumId w:val="18"/>
+    <w:abstractNumId w:val="21"/>
   </w:num>
   <w:num w:numId="18">
     <w:abstractNumId w:val="2"/>
@@ -7582,7 +8986,19 @@
     <w:abstractNumId w:val="1"/>
   </w:num>
   <w:num w:numId="20">
+    <w:abstractNumId w:val="5"/>
+  </w:num>
+  <w:num w:numId="21">
     <w:abstractNumId w:val="4"/>
+  </w:num>
+  <w:num w:numId="22">
+    <w:abstractNumId w:val="10"/>
+  </w:num>
+  <w:num w:numId="23">
+    <w:abstractNumId w:val="22"/>
+  </w:num>
+  <w:num w:numId="24">
+    <w:abstractNumId w:val="6"/>
   </w:num>
   <w:numIdMacAtCleanup w:val="15"/>
 </w:numbering>
@@ -7760,7 +9176,7 @@
     <w:lsdException w:name="Table Web 2" w:semiHidden="1" w:unhideWhenUsed="1"/>
     <w:lsdException w:name="Table Web 3" w:semiHidden="1" w:unhideWhenUsed="1"/>
     <w:lsdException w:name="Balloon Text" w:semiHidden="1" w:unhideWhenUsed="1"/>
-    <w:lsdException w:name="Table Grid" w:uiPriority="0"/>
+    <w:lsdException w:name="Table Grid" w:uiPriority="59"/>
     <w:lsdException w:name="Table Theme" w:semiHidden="1" w:unhideWhenUsed="1"/>
     <w:lsdException w:name="Placeholder Text" w:semiHidden="1"/>
     <w:lsdException w:name="No Spacing" w:uiPriority="1" w:qFormat="1"/>
@@ -8262,6 +9678,7 @@
   <w:style w:type="table" w:styleId="TableGrid">
     <w:name w:val="Table Grid"/>
     <w:basedOn w:val="TableNormal"/>
+    <w:uiPriority w:val="59"/>
     <w:rsid w:val="00374073"/>
     <w:tblPr>
       <w:tblInd w:w="0" w:type="dxa"/>
@@ -9431,7 +10848,7 @@
 </file>
 
 <file path=customXml/itemProps1.xml><?xml version="1.0" encoding="utf-8"?>
-<ds:datastoreItem xmlns:ds="http://schemas.openxmlformats.org/officeDocument/2006/customXml" ds:itemID="{7F893483-BA5A-41EB-9297-9E3E56D9A9A9}">
+<ds:datastoreItem xmlns:ds="http://schemas.openxmlformats.org/officeDocument/2006/customXml" ds:itemID="{E1DE6981-DFF7-4B68-AD22-CB4DD3699DF4}">
   <ds:schemaRefs>
     <ds:schemaRef ds:uri="http://schemas.openxmlformats.org/officeDocument/2006/bibliography"/>
   </ds:schemaRefs>

</xml_diff>

<commit_message>
Thêm email, sdt tài liệu kê hoạch
</commit_message>
<xml_diff>
--- a/BaiTap2/BT01_BT2_KeHoach.docx
+++ b/BaiTap2/BT01_BT2_KeHoach.docx
@@ -1516,7 +1516,6 @@
       </w:pPr>
       <w:bookmarkStart w:id="0" w:name="_Toc403312557"/>
       <w:r>
-        <w:lastRenderedPageBreak/>
         <w:t>Giới thiệu</w:t>
       </w:r>
       <w:bookmarkEnd w:id="0"/>
@@ -2329,7 +2328,6 @@
               <w:ind w:left="0"/>
             </w:pPr>
             <w:r>
-              <w:lastRenderedPageBreak/>
               <w:t>3</w:t>
             </w:r>
           </w:p>
@@ -2424,6 +2422,9 @@
             <w:r>
               <w:t>Email:</w:t>
             </w:r>
+            <w:r>
+              <w:t xml:space="preserve"> nhan111321@student.ctu.edu.vn</w:t>
+            </w:r>
           </w:p>
           <w:p>
             <w:pPr>
@@ -2433,6 +2434,11 @@
             <w:r>
               <w:t>Số điện thoại:</w:t>
             </w:r>
+            <w:r>
+              <w:t xml:space="preserve"> 0986 732 457</w:t>
+            </w:r>
+            <w:bookmarkStart w:id="5" w:name="_GoBack"/>
+            <w:bookmarkEnd w:id="5"/>
           </w:p>
         </w:tc>
       </w:tr>
@@ -2564,11 +2570,11 @@
       <w:pPr>
         <w:pStyle w:val="Heading2"/>
       </w:pPr>
-      <w:bookmarkStart w:id="5" w:name="_Toc403312562"/>
+      <w:bookmarkStart w:id="6" w:name="_Toc403312562"/>
       <w:r>
         <w:t>Kế hoạch làm việc</w:t>
       </w:r>
-      <w:bookmarkEnd w:id="5"/>
+      <w:bookmarkEnd w:id="6"/>
     </w:p>
     <w:p>
       <w:pPr>
@@ -2860,7 +2866,6 @@
           </w:p>
           <w:p>
             <w:r>
-              <w:lastRenderedPageBreak/>
               <w:t>Họp nhóm thảo luận về các vấn đề khuất mắc trong quá trình thiết kế</w:t>
             </w:r>
           </w:p>
@@ -2876,7 +2881,6 @@
           </w:tcPr>
           <w:p>
             <w:r>
-              <w:lastRenderedPageBreak/>
               <w:t>Tất cả thành viên cùng thực hiện</w:t>
             </w:r>
           </w:p>
@@ -2889,7 +2893,6 @@
           </w:tcPr>
           <w:p>
             <w:r>
-              <w:lastRenderedPageBreak/>
               <w:t>14</w:t>
             </w:r>
           </w:p>
@@ -3010,11 +3013,11 @@
       <w:pPr>
         <w:pStyle w:val="Heading2"/>
       </w:pPr>
-      <w:bookmarkStart w:id="6" w:name="_Toc403312563"/>
+      <w:bookmarkStart w:id="7" w:name="_Toc403312563"/>
       <w:r>
         <w:t>Tóm tắt tài nguyên</w:t>
       </w:r>
-      <w:bookmarkEnd w:id="6"/>
+      <w:bookmarkEnd w:id="7"/>
     </w:p>
     <w:p>
       <w:pPr>
@@ -3068,11 +3071,11 @@
       <w:pPr>
         <w:pStyle w:val="Heading2"/>
       </w:pPr>
-      <w:bookmarkStart w:id="7" w:name="_Toc403312564"/>
+      <w:bookmarkStart w:id="8" w:name="_Toc403312564"/>
       <w:r>
         <w:t>Công cụ, kỹ thuật và phương pháp</w:t>
       </w:r>
-      <w:bookmarkEnd w:id="7"/>
+      <w:bookmarkEnd w:id="8"/>
     </w:p>
     <w:p>
       <w:r>
@@ -4438,7 +4441,7 @@
       </w:tr>
     </w:tbl>
     <w:p>
-      <w:bookmarkStart w:id="8" w:name="_Toc403312565"/>
+      <w:bookmarkStart w:id="9" w:name="_Toc403312565"/>
     </w:p>
     <w:p>
       <w:pPr>
@@ -4462,10 +4465,9 @@
         <w:pStyle w:val="Heading1"/>
       </w:pPr>
       <w:r>
-        <w:lastRenderedPageBreak/>
         <w:t>Quy trình bảo trì phần mềm</w:t>
       </w:r>
-      <w:bookmarkEnd w:id="8"/>
+      <w:bookmarkEnd w:id="9"/>
     </w:p>
     <w:p>
       <w:pPr>
@@ -5857,7 +5859,6 @@
         <w:rPr>
           <w:b/>
         </w:rPr>
-        <w:lastRenderedPageBreak/>
         <w:t>Thiết k</w:t>
       </w:r>
       <w:r>
@@ -7332,7 +7333,6 @@
         <w:rPr>
           <w:b/>
         </w:rPr>
-        <w:lastRenderedPageBreak/>
         <w:t>Kiểm thử hệ thống</w:t>
       </w:r>
     </w:p>
@@ -8974,13 +8974,10 @@
           <w:b/>
         </w:rPr>
       </w:pPr>
-      <w:bookmarkStart w:id="9" w:name="_GoBack"/>
-      <w:bookmarkEnd w:id="9"/>
       <w:r>
         <w:rPr>
           <w:b/>
         </w:rPr>
-        <w:lastRenderedPageBreak/>
         <w:t>Phát hành</w:t>
       </w:r>
     </w:p>
@@ -9867,7 +9864,6 @@
           </w:p>
           <w:p>
             <w:r>
-              <w:lastRenderedPageBreak/>
               <w:t xml:space="preserve">Font chữ: </w:t>
             </w:r>
             <w:r>
@@ -9993,7 +9989,6 @@
           </w:tcPr>
           <w:p>
             <w:r>
-              <w:lastRenderedPageBreak/>
               <w:t>Các quy ước thiết kế</w:t>
             </w:r>
           </w:p>
@@ -10131,7 +10126,6 @@
           </w:tcPr>
           <w:p>
             <w:r>
-              <w:lastRenderedPageBreak/>
               <w:t>Các quy ước về chú thích</w:t>
             </w:r>
           </w:p>
@@ -10631,11 +10625,7 @@
               <w:jc w:val="left"/>
             </w:pPr>
             <w:r>
-              <w:t xml:space="preserve">Trong quá trình làm, nếu gặp vấn đề chưa rõ, thì phải đặt Q&amp;A trên Github, hoặc gửi email cho thành viên trong nhóm, nội dung Q&amp;A </w:t>
-            </w:r>
-            <w:r>
-              <w:lastRenderedPageBreak/>
-              <w:t>ghi rõ nguồn, phần chưa hiểu, giải pháp của bản thân. Trong thời gian chờ đợi thì có thể làm theo giải pháp của bản thân tự đưa ra.</w:t>
+              <w:t>Trong quá trình làm, nếu gặp vấn đề chưa rõ, thì phải đặt Q&amp;A trên Github, hoặc gửi email cho thành viên trong nhóm, nội dung Q&amp;A ghi rõ nguồn, phần chưa hiểu, giải pháp của bản thân. Trong thời gian chờ đợi thì có thể làm theo giải pháp của bản thân tự đưa ra.</w:t>
             </w:r>
           </w:p>
           <w:p>
@@ -10661,7 +10651,6 @@
           </w:tcPr>
           <w:p>
             <w:r>
-              <w:lastRenderedPageBreak/>
               <w:t>Quy ước về log task trên Trello</w:t>
             </w:r>
           </w:p>
@@ -16492,7 +16481,7 @@
 </file>
 
 <file path=customXml/itemProps1.xml><?xml version="1.0" encoding="utf-8"?>
-<ds:datastoreItem xmlns:ds="http://schemas.openxmlformats.org/officeDocument/2006/customXml" ds:itemID="{0374558F-5B2C-4F91-81A2-F5C7833CCF44}">
+<ds:datastoreItem xmlns:ds="http://schemas.openxmlformats.org/officeDocument/2006/customXml" ds:itemID="{58450046-6BB9-4873-9EF2-39155850C867}">
   <ds:schemaRefs>
     <ds:schemaRef ds:uri="http://schemas.openxmlformats.org/officeDocument/2006/bibliography"/>
   </ds:schemaRefs>

</xml_diff>

<commit_message>
Chirnh sửa kế hoạch , phân tích sự tác động, tạo mới slide
</commit_message>
<xml_diff>
--- a/BaiTap2/BT01_BT2_KeHoach.docx
+++ b/BaiTap2/BT01_BT2_KeHoach.docx
@@ -1516,6 +1516,7 @@
       </w:pPr>
       <w:bookmarkStart w:id="0" w:name="_Toc403312557"/>
       <w:r>
+        <w:lastRenderedPageBreak/>
         <w:t>Giới thiệu</w:t>
       </w:r>
       <w:bookmarkEnd w:id="0"/>
@@ -2328,6 +2329,7 @@
               <w:ind w:left="0"/>
             </w:pPr>
             <w:r>
+              <w:lastRenderedPageBreak/>
               <w:t>3</w:t>
             </w:r>
           </w:p>
@@ -2437,8 +2439,6 @@
             <w:r>
               <w:t xml:space="preserve"> 0986 732 457</w:t>
             </w:r>
-            <w:bookmarkStart w:id="5" w:name="_GoBack"/>
-            <w:bookmarkEnd w:id="5"/>
           </w:p>
         </w:tc>
       </w:tr>
@@ -2570,23 +2570,11 @@
       <w:pPr>
         <w:pStyle w:val="Heading2"/>
       </w:pPr>
-      <w:bookmarkStart w:id="6" w:name="_Toc403312562"/>
+      <w:bookmarkStart w:id="5" w:name="_Toc403312562"/>
       <w:r>
         <w:t>Kế hoạch làm việc</w:t>
       </w:r>
-      <w:bookmarkEnd w:id="6"/>
-    </w:p>
-    <w:p>
-      <w:pPr>
-        <w:pStyle w:val="ListParagraph"/>
-        <w:numPr>
-          <w:ilvl w:val="0"/>
-          <w:numId w:val="8"/>
-        </w:numPr>
-      </w:pPr>
-      <w:r>
-        <w:t>Xác định các gói công việcbảo trì (và các công việc con), các mốc thời gian thực hiện, người chịu trách nhiệm, các dự báo về nguồn tài nguyên cần để thực hiện gói công việc.</w:t>
-      </w:r>
+      <w:bookmarkEnd w:id="5"/>
     </w:p>
     <w:tbl>
       <w:tblPr>
@@ -2871,6 +2859,7 @@
           </w:p>
           <w:p>
             <w:r>
+              <w:lastRenderedPageBreak/>
               <w:t>Tập huấn các thành viên các kỹ năng cần thiết liên quan đến sản phẩm cần bảo trì</w:t>
             </w:r>
           </w:p>
@@ -2881,6 +2870,7 @@
           </w:tcPr>
           <w:p>
             <w:r>
+              <w:lastRenderedPageBreak/>
               <w:t>Tất cả thành viên cùng thực hiện</w:t>
             </w:r>
           </w:p>
@@ -2893,6 +2883,7 @@
           </w:tcPr>
           <w:p>
             <w:r>
+              <w:lastRenderedPageBreak/>
               <w:t>14</w:t>
             </w:r>
           </w:p>
@@ -3013,11 +3004,11 @@
       <w:pPr>
         <w:pStyle w:val="Heading2"/>
       </w:pPr>
-      <w:bookmarkStart w:id="7" w:name="_Toc403312563"/>
+      <w:bookmarkStart w:id="6" w:name="_Toc403312563"/>
       <w:r>
         <w:t>Tóm tắt tài nguyên</w:t>
       </w:r>
-      <w:bookmarkEnd w:id="7"/>
+      <w:bookmarkEnd w:id="6"/>
     </w:p>
     <w:p>
       <w:pPr>
@@ -3071,11 +3062,11 @@
       <w:pPr>
         <w:pStyle w:val="Heading2"/>
       </w:pPr>
-      <w:bookmarkStart w:id="8" w:name="_Toc403312564"/>
+      <w:bookmarkStart w:id="7" w:name="_Toc403312564"/>
       <w:r>
         <w:t>Công cụ, kỹ thuật và phương pháp</w:t>
       </w:r>
-      <w:bookmarkEnd w:id="8"/>
+      <w:bookmarkEnd w:id="7"/>
     </w:p>
     <w:p>
       <w:r>
@@ -3314,6 +3305,7 @@
     <w:p/>
     <w:p>
       <w:r>
+        <w:lastRenderedPageBreak/>
         <w:t>Nhân sự:</w:t>
       </w:r>
     </w:p>
@@ -4315,7 +4307,7 @@
               <w:jc w:val="left"/>
             </w:pPr>
             <w:r>
-              <w:t>1</w:t>
+              <w:t>3</w:t>
             </w:r>
           </w:p>
         </w:tc>
@@ -4328,7 +4320,7 @@
               <w:jc w:val="left"/>
             </w:pPr>
             <w:r>
-              <w:t>Cần hỗ trợ để sử dụng được Github</w:t>
+              <w:t>-</w:t>
             </w:r>
           </w:p>
         </w:tc>
@@ -4421,7 +4413,7 @@
               <w:jc w:val="left"/>
             </w:pPr>
             <w:r>
-              <w:t>1</w:t>
+              <w:t>3</w:t>
             </w:r>
           </w:p>
         </w:tc>
@@ -4434,14 +4426,14 @@
               <w:jc w:val="left"/>
             </w:pPr>
             <w:r>
-              <w:t>Cần hỗ trợ để sử dụng được Github</w:t>
+              <w:t>-</w:t>
             </w:r>
           </w:p>
         </w:tc>
       </w:tr>
     </w:tbl>
     <w:p>
-      <w:bookmarkStart w:id="9" w:name="_Toc403312565"/>
+      <w:bookmarkStart w:id="8" w:name="_Toc403312565"/>
     </w:p>
     <w:p>
       <w:pPr>
@@ -4465,9 +4457,23 @@
         <w:pStyle w:val="Heading1"/>
       </w:pPr>
       <w:r>
+        <w:lastRenderedPageBreak/>
         <w:t>Quy trình bảo trì phần mềm</w:t>
       </w:r>
-      <w:bookmarkEnd w:id="9"/>
+      <w:bookmarkEnd w:id="8"/>
+    </w:p>
+    <w:p>
+      <w:pPr>
+        <w:rPr>
+          <w:b/>
+        </w:rPr>
+      </w:pPr>
+      <w:r>
+        <w:rPr>
+          <w:b/>
+        </w:rPr>
+        <w:t>Mô hình theo chuẩn IEEE 1219</w:t>
+      </w:r>
     </w:p>
     <w:p>
       <w:pPr>
@@ -5859,6 +5865,7 @@
         <w:rPr>
           <w:b/>
         </w:rPr>
+        <w:lastRenderedPageBreak/>
         <w:t>Thiết k</w:t>
       </w:r>
       <w:r>
@@ -7333,6 +7340,7 @@
         <w:rPr>
           <w:b/>
         </w:rPr>
+        <w:lastRenderedPageBreak/>
         <w:t>Kiểm thử hệ thống</w:t>
       </w:r>
     </w:p>
@@ -8978,6 +8986,7 @@
         <w:rPr>
           <w:b/>
         </w:rPr>
+        <w:lastRenderedPageBreak/>
         <w:t>Phát hành</w:t>
       </w:r>
     </w:p>
@@ -9552,40 +9561,18 @@
       <w:pPr>
         <w:pStyle w:val="Heading1"/>
       </w:pPr>
-      <w:bookmarkStart w:id="10" w:name="_Toc403312566"/>
+      <w:bookmarkStart w:id="9" w:name="_Toc403312566"/>
       <w:r>
         <w:t>Quản lý cấu hình</w:t>
       </w:r>
-      <w:bookmarkEnd w:id="10"/>
+      <w:bookmarkEnd w:id="9"/>
     </w:p>
     <w:p>
       <w:pPr>
-        <w:pStyle w:val="ListParagraph"/>
-        <w:numPr>
-          <w:ilvl w:val="0"/>
-          <w:numId w:val="10"/>
-        </w:numPr>
-      </w:pPr>
-      <w:r>
-        <w:t>Mô tả quy trình quản lý sự thay đổi: từ lúc yêu cầu thay đổi được đề nghịtới lúc yêu cầu thay đổi đó đã được thực hiện xong.(Ví dụ:</w:t>
-      </w:r>
-    </w:p>
-    <w:p>
-      <w:pPr>
-        <w:pStyle w:val="ListParagraph"/>
-        <w:numPr>
-          <w:ilvl w:val="0"/>
-          <w:numId w:val="10"/>
-        </w:numPr>
-      </w:pPr>
-      <w:r>
-        <w:t>Mô tả quy trình kiểm soát cậpnhật hệ thống</w:t>
-      </w:r>
-    </w:p>
-    <w:p>
-      <w:pPr>
         <w:ind w:left="360"/>
       </w:pPr>
+      <w:bookmarkStart w:id="10" w:name="_GoBack"/>
+      <w:bookmarkEnd w:id="10"/>
       <w:r>
         <w:t>Công cụ quản lý cấu hình: Github.</w:t>
       </w:r>
@@ -9886,6 +9873,7 @@
           </w:p>
           <w:p>
             <w:r>
+              <w:lastRenderedPageBreak/>
               <w:t>Màu chữ: đen.</w:t>
             </w:r>
           </w:p>
@@ -9989,6 +9977,7 @@
           </w:tcPr>
           <w:p>
             <w:r>
+              <w:lastRenderedPageBreak/>
               <w:t>Các quy ước thiết kế</w:t>
             </w:r>
           </w:p>
@@ -10197,6 +10186,7 @@
           </w:p>
           <w:p>
             <w:r>
+              <w:lastRenderedPageBreak/>
               <w:t>Khối chú thích được sử dụng để mô tả thông tin files, phương thức, cấu trúc dữ liệu và giải thuật. Khối chú thích phải được đặt ở đầu file, đầu các phương thức, cấu trúc dữ liệu, giải thuật, …Khối chú thích phải ghi rõ tên tác giả, nội dung chú thích, đối với phương thức phải ghi rõ đầu vào, đầu ra, phục vụ cho chức năng nào trong hệ thống.</w:t>
             </w:r>
           </w:p>
@@ -10513,6 +10503,7 @@
           </w:tcPr>
           <w:p>
             <w:r>
+              <w:lastRenderedPageBreak/>
               <w:t>Quy ước về upload file lên Github</w:t>
             </w:r>
           </w:p>
@@ -10639,6 +10630,7 @@
               <w:jc w:val="left"/>
             </w:pPr>
             <w:r>
+              <w:lastRenderedPageBreak/>
               <w:t>Nếu gặp các lỗi, phải được log lại trên mục Issuse của Github. Các thành viên có trách nhiệm lên xem phần nào có liên quan thì sửa lại và phản hồi trên Github.</w:t>
             </w:r>
           </w:p>
@@ -10651,6 +10643,7 @@
           </w:tcPr>
           <w:p>
             <w:r>
+              <w:lastRenderedPageBreak/>
               <w:t>Quy ước về log task trên Trello</w:t>
             </w:r>
           </w:p>
@@ -16481,7 +16474,7 @@
 </file>
 
 <file path=customXml/itemProps1.xml><?xml version="1.0" encoding="utf-8"?>
-<ds:datastoreItem xmlns:ds="http://schemas.openxmlformats.org/officeDocument/2006/customXml" ds:itemID="{58450046-6BB9-4873-9EF2-39155850C867}">
+<ds:datastoreItem xmlns:ds="http://schemas.openxmlformats.org/officeDocument/2006/customXml" ds:itemID="{AE1FB396-ADE7-496E-BAE1-8DBB6AFA7ACD}">
   <ds:schemaRefs>
     <ds:schemaRef ds:uri="http://schemas.openxmlformats.org/officeDocument/2006/bibliography"/>
   </ds:schemaRefs>

</xml_diff>

<commit_message>
thêm mssv, số điện thoại thành viên vào file BT01_BT2_KeHoach.docx
</commit_message>
<xml_diff>
--- a/BaiTap2/BT01_BT2_KeHoach.docx
+++ b/BaiTap2/BT01_BT2_KeHoach.docx
@@ -378,6 +378,17 @@
         </w:rPr>
         <w:t>Trần Thanh Điền</w:t>
       </w:r>
+      <w:r>
+        <w:rPr>
+          <w:rFonts w:ascii="Arial-BoldMT" w:hAnsi="Arial-BoldMT" w:cs="Arial-BoldMT"/>
+          <w:bCs/>
+          <w:sz w:val="27"/>
+          <w:szCs w:val="27"/>
+        </w:rPr>
+        <w:t xml:space="preserve"> 1111282</w:t>
+      </w:r>
+      <w:bookmarkStart w:id="0" w:name="_GoBack"/>
+      <w:bookmarkEnd w:id="0"/>
     </w:p>
     <w:p>
       <w:pPr>
@@ -1514,12 +1525,12 @@
       <w:pPr>
         <w:pStyle w:val="Heading1"/>
       </w:pPr>
-      <w:bookmarkStart w:id="0" w:name="_Toc403312557"/>
+      <w:bookmarkStart w:id="1" w:name="_Toc403312557"/>
       <w:r>
         <w:lastRenderedPageBreak/>
         <w:t>Giới thiệu</w:t>
       </w:r>
-      <w:bookmarkEnd w:id="0"/>
+      <w:bookmarkEnd w:id="1"/>
     </w:p>
     <w:p>
       <w:pPr>
@@ -1608,14 +1619,14 @@
       <w:pPr>
         <w:pStyle w:val="Heading1"/>
       </w:pPr>
-      <w:bookmarkStart w:id="1" w:name="_Toc403312558"/>
+      <w:bookmarkStart w:id="2" w:name="_Toc403312558"/>
       <w:r>
         <w:t>T</w:t>
       </w:r>
       <w:r>
         <w:t>ài liệu tham khảo</w:t>
       </w:r>
-      <w:bookmarkEnd w:id="1"/>
+      <w:bookmarkEnd w:id="2"/>
     </w:p>
     <w:p>
       <w:r>
@@ -1748,11 +1759,11 @@
       <w:pPr>
         <w:pStyle w:val="Heading1"/>
       </w:pPr>
-      <w:bookmarkStart w:id="2" w:name="_Toc403312559"/>
+      <w:bookmarkStart w:id="3" w:name="_Toc403312559"/>
       <w:r>
         <w:t>các định nghĩa</w:t>
       </w:r>
-      <w:bookmarkEnd w:id="2"/>
+      <w:bookmarkEnd w:id="3"/>
     </w:p>
     <w:tbl>
       <w:tblPr>
@@ -1932,21 +1943,21 @@
       <w:pPr>
         <w:pStyle w:val="Heading1"/>
       </w:pPr>
-      <w:bookmarkStart w:id="3" w:name="_Toc403312560"/>
+      <w:bookmarkStart w:id="4" w:name="_Toc403312560"/>
       <w:r>
         <w:t>tổng quan về bảo trì phần mềm</w:t>
       </w:r>
-      <w:bookmarkEnd w:id="3"/>
+      <w:bookmarkEnd w:id="4"/>
     </w:p>
     <w:p>
       <w:pPr>
         <w:pStyle w:val="Heading2"/>
       </w:pPr>
-      <w:bookmarkStart w:id="4" w:name="_Toc403312561"/>
+      <w:bookmarkStart w:id="5" w:name="_Toc403312561"/>
       <w:r>
         <w:t>Tổ chức bảo trì</w:t>
       </w:r>
-      <w:bookmarkEnd w:id="4"/>
+      <w:bookmarkEnd w:id="5"/>
     </w:p>
     <w:p>
       <w:pPr>
@@ -2467,7 +2478,13 @@
               <w:ind w:left="0"/>
             </w:pPr>
             <w:r>
-              <w:t>Trần Thanh điền</w:t>
+              <w:t xml:space="preserve">Trần Thanh </w:t>
+            </w:r>
+            <w:r>
+              <w:t>Đ</w:t>
+            </w:r>
+            <w:r>
+              <w:t>iền</w:t>
             </w:r>
           </w:p>
         </w:tc>
@@ -2553,8 +2570,25 @@
               <w:pStyle w:val="ListParagraph"/>
               <w:ind w:left="0"/>
             </w:pPr>
+            <w:hyperlink r:id="rId9" w:history="1">
+              <w:r>
+                <w:rPr>
+                  <w:rStyle w:val="Hyperlink"/>
+                </w:rPr>
+                <w:t>dien111828@student.ctu.edu.vn</w:t>
+              </w:r>
+            </w:hyperlink>
+          </w:p>
+          <w:p>
+            <w:pPr>
+              <w:pStyle w:val="ListParagraph"/>
+              <w:ind w:left="0"/>
+            </w:pPr>
             <w:r>
               <w:t>Số điện thoại:</w:t>
+            </w:r>
+            <w:r>
+              <w:t xml:space="preserve"> 01689 118 577</w:t>
             </w:r>
           </w:p>
           <w:p>
@@ -2570,11 +2604,11 @@
       <w:pPr>
         <w:pStyle w:val="Heading2"/>
       </w:pPr>
-      <w:bookmarkStart w:id="5" w:name="_Toc403312562"/>
+      <w:bookmarkStart w:id="6" w:name="_Toc403312562"/>
       <w:r>
         <w:t>Kế hoạch làm việc</w:t>
       </w:r>
-      <w:bookmarkEnd w:id="5"/>
+      <w:bookmarkEnd w:id="6"/>
     </w:p>
     <w:tbl>
       <w:tblPr>
@@ -3004,11 +3038,11 @@
       <w:pPr>
         <w:pStyle w:val="Heading2"/>
       </w:pPr>
-      <w:bookmarkStart w:id="6" w:name="_Toc403312563"/>
+      <w:bookmarkStart w:id="7" w:name="_Toc403312563"/>
       <w:r>
         <w:t>Tóm tắt tài nguyên</w:t>
       </w:r>
-      <w:bookmarkEnd w:id="6"/>
+      <w:bookmarkEnd w:id="7"/>
     </w:p>
     <w:p>
       <w:pPr>
@@ -3062,11 +3096,11 @@
       <w:pPr>
         <w:pStyle w:val="Heading2"/>
       </w:pPr>
-      <w:bookmarkStart w:id="7" w:name="_Toc403312564"/>
+      <w:bookmarkStart w:id="8" w:name="_Toc403312564"/>
       <w:r>
         <w:t>Công cụ, kỹ thuật và phương pháp</w:t>
       </w:r>
-      <w:bookmarkEnd w:id="7"/>
+      <w:bookmarkEnd w:id="8"/>
     </w:p>
     <w:p>
       <w:r>
@@ -4433,7 +4467,7 @@
       </w:tr>
     </w:tbl>
     <w:p>
-      <w:bookmarkStart w:id="8" w:name="_Toc403312565"/>
+      <w:bookmarkStart w:id="9" w:name="_Toc403312565"/>
     </w:p>
     <w:p>
       <w:pPr>
@@ -4460,7 +4494,7 @@
         <w:lastRenderedPageBreak/>
         <w:t>Quy trình bảo trì phần mềm</w:t>
       </w:r>
-      <w:bookmarkEnd w:id="8"/>
+      <w:bookmarkEnd w:id="9"/>
     </w:p>
     <w:p>
       <w:pPr>
@@ -9561,18 +9595,16 @@
       <w:pPr>
         <w:pStyle w:val="Heading1"/>
       </w:pPr>
-      <w:bookmarkStart w:id="9" w:name="_Toc403312566"/>
+      <w:bookmarkStart w:id="10" w:name="_Toc403312566"/>
       <w:r>
         <w:t>Quản lý cấu hình</w:t>
       </w:r>
-      <w:bookmarkEnd w:id="9"/>
+      <w:bookmarkEnd w:id="10"/>
     </w:p>
     <w:p>
       <w:pPr>
         <w:ind w:left="360"/>
       </w:pPr>
-      <w:bookmarkStart w:id="10" w:name="_GoBack"/>
-      <w:bookmarkEnd w:id="10"/>
       <w:r>
         <w:t>Công cụ quản lý cấu hình: Github.</w:t>
       </w:r>
@@ -9584,7 +9616,7 @@
       <w:r>
         <w:t xml:space="preserve">Nơi lưu trữ: </w:t>
       </w:r>
-      <w:hyperlink r:id="rId9" w:history="1">
+      <w:hyperlink r:id="rId10" w:history="1">
         <w:r>
           <w:rPr>
             <w:rStyle w:val="Hyperlink"/>
@@ -10706,7 +10738,7 @@
       </w:r>
     </w:p>
     <w:sectPr>
-      <w:headerReference w:type="first" r:id="rId10"/>
+      <w:headerReference w:type="first" r:id="rId11"/>
       <w:type w:val="continuous"/>
       <w:pgSz w:w="11907" w:h="16839" w:code="9"/>
       <w:pgMar w:top="1440" w:right="1440" w:bottom="1440" w:left="1440" w:header="720" w:footer="720" w:gutter="0"/>
@@ -16474,7 +16506,7 @@
 </file>
 
 <file path=customXml/itemProps1.xml><?xml version="1.0" encoding="utf-8"?>
-<ds:datastoreItem xmlns:ds="http://schemas.openxmlformats.org/officeDocument/2006/customXml" ds:itemID="{AE1FB396-ADE7-496E-BAE1-8DBB6AFA7ACD}">
+<ds:datastoreItem xmlns:ds="http://schemas.openxmlformats.org/officeDocument/2006/customXml" ds:itemID="{C0F22CA8-A833-4113-B0B0-DAE8F2F20C2A}">
   <ds:schemaRefs>
     <ds:schemaRef ds:uri="http://schemas.openxmlformats.org/officeDocument/2006/bibliography"/>
   </ds:schemaRefs>

</xml_diff>

<commit_message>
Thêm mssv, sđt vào file BT01_BT2_KeHoach.docx
</commit_message>
<xml_diff>
--- a/BaiTap2/BT01_BT2_KeHoach.docx
+++ b/BaiTap2/BT01_BT2_KeHoach.docx
@@ -387,8 +387,6 @@
         </w:rPr>
         <w:t xml:space="preserve"> 1111282</w:t>
       </w:r>
-      <w:bookmarkStart w:id="0" w:name="_GoBack"/>
-      <w:bookmarkEnd w:id="0"/>
     </w:p>
     <w:p>
       <w:pPr>
@@ -1525,12 +1523,12 @@
       <w:pPr>
         <w:pStyle w:val="Heading1"/>
       </w:pPr>
-      <w:bookmarkStart w:id="1" w:name="_Toc403312557"/>
+      <w:bookmarkStart w:id="0" w:name="_Toc403312557"/>
       <w:r>
         <w:lastRenderedPageBreak/>
         <w:t>Giới thiệu</w:t>
       </w:r>
-      <w:bookmarkEnd w:id="1"/>
+      <w:bookmarkEnd w:id="0"/>
     </w:p>
     <w:p>
       <w:pPr>
@@ -1619,14 +1617,14 @@
       <w:pPr>
         <w:pStyle w:val="Heading1"/>
       </w:pPr>
-      <w:bookmarkStart w:id="2" w:name="_Toc403312558"/>
+      <w:bookmarkStart w:id="1" w:name="_Toc403312558"/>
       <w:r>
         <w:t>T</w:t>
       </w:r>
       <w:r>
         <w:t>ài liệu tham khảo</w:t>
       </w:r>
-      <w:bookmarkEnd w:id="2"/>
+      <w:bookmarkEnd w:id="1"/>
     </w:p>
     <w:p>
       <w:r>
@@ -1759,11 +1757,11 @@
       <w:pPr>
         <w:pStyle w:val="Heading1"/>
       </w:pPr>
-      <w:bookmarkStart w:id="3" w:name="_Toc403312559"/>
+      <w:bookmarkStart w:id="2" w:name="_Toc403312559"/>
       <w:r>
         <w:t>các định nghĩa</w:t>
       </w:r>
-      <w:bookmarkEnd w:id="3"/>
+      <w:bookmarkEnd w:id="2"/>
     </w:p>
     <w:tbl>
       <w:tblPr>
@@ -1943,21 +1941,21 @@
       <w:pPr>
         <w:pStyle w:val="Heading1"/>
       </w:pPr>
-      <w:bookmarkStart w:id="4" w:name="_Toc403312560"/>
+      <w:bookmarkStart w:id="3" w:name="_Toc403312560"/>
       <w:r>
         <w:t>tổng quan về bảo trì phần mềm</w:t>
       </w:r>
-      <w:bookmarkEnd w:id="4"/>
+      <w:bookmarkEnd w:id="3"/>
     </w:p>
     <w:p>
       <w:pPr>
         <w:pStyle w:val="Heading2"/>
       </w:pPr>
-      <w:bookmarkStart w:id="5" w:name="_Toc403312561"/>
+      <w:bookmarkStart w:id="4" w:name="_Toc403312561"/>
       <w:r>
         <w:t>Tổ chức bảo trì</w:t>
       </w:r>
-      <w:bookmarkEnd w:id="5"/>
+      <w:bookmarkEnd w:id="4"/>
     </w:p>
     <w:p>
       <w:pPr>
@@ -2323,8 +2321,30 @@
               <w:pStyle w:val="ListParagraph"/>
               <w:ind w:left="0"/>
             </w:pPr>
+            <w:hyperlink r:id="rId9" w:history="1">
+              <w:r>
+                <w:rPr>
+                  <w:rStyle w:val="Hyperlink"/>
+                </w:rPr>
+                <w:t>dien111282@student.ctu.edu.vn</w:t>
+              </w:r>
+            </w:hyperlink>
+          </w:p>
+          <w:p>
+            <w:pPr>
+              <w:pStyle w:val="ListParagraph"/>
+              <w:ind w:left="0"/>
+            </w:pPr>
             <w:r>
               <w:t>Số điện thoại:</w:t>
+            </w:r>
+            <w:r>
+              <w:t xml:space="preserve"> 01689 11</w:t>
+            </w:r>
+            <w:bookmarkStart w:id="5" w:name="_GoBack"/>
+            <w:bookmarkEnd w:id="5"/>
+            <w:r>
+              <w:t>8 577</w:t>
             </w:r>
           </w:p>
         </w:tc>
@@ -2570,7 +2590,7 @@
               <w:pStyle w:val="ListParagraph"/>
               <w:ind w:left="0"/>
             </w:pPr>
-            <w:hyperlink r:id="rId9" w:history="1">
+            <w:hyperlink r:id="rId10" w:history="1">
               <w:r>
                 <w:rPr>
                   <w:rStyle w:val="Hyperlink"/>
@@ -9616,7 +9636,7 @@
       <w:r>
         <w:t xml:space="preserve">Nơi lưu trữ: </w:t>
       </w:r>
-      <w:hyperlink r:id="rId10" w:history="1">
+      <w:hyperlink r:id="rId11" w:history="1">
         <w:r>
           <w:rPr>
             <w:rStyle w:val="Hyperlink"/>
@@ -10738,7 +10758,7 @@
       </w:r>
     </w:p>
     <w:sectPr>
-      <w:headerReference w:type="first" r:id="rId11"/>
+      <w:headerReference w:type="first" r:id="rId12"/>
       <w:type w:val="continuous"/>
       <w:pgSz w:w="11907" w:h="16839" w:code="9"/>
       <w:pgMar w:top="1440" w:right="1440" w:bottom="1440" w:left="1440" w:header="720" w:footer="720" w:gutter="0"/>
@@ -16506,7 +16526,7 @@
 </file>
 
 <file path=customXml/itemProps1.xml><?xml version="1.0" encoding="utf-8"?>
-<ds:datastoreItem xmlns:ds="http://schemas.openxmlformats.org/officeDocument/2006/customXml" ds:itemID="{C0F22CA8-A833-4113-B0B0-DAE8F2F20C2A}">
+<ds:datastoreItem xmlns:ds="http://schemas.openxmlformats.org/officeDocument/2006/customXml" ds:itemID="{F0EBE638-992A-4E3B-8083-BB8F00218700}">
   <ds:schemaRefs>
     <ds:schemaRef ds:uri="http://schemas.openxmlformats.org/officeDocument/2006/bibliography"/>
   </ds:schemaRefs>

</xml_diff>